<commit_message>
docs : Change Plan
</commit_message>
<xml_diff>
--- a/프로젝트 계획서.docx
+++ b/프로젝트 계획서.docx
@@ -641,6 +641,7 @@
       <w:r>
         <w:rPr>
           <w:rFonts w:hint="eastAsia"/>
+          <w:color w:val="FF0000"/>
           <w:sz w:val="24"/>
           <w:szCs w:val="24"/>
         </w:rPr>
@@ -648,10 +649,18 @@
       </w:r>
       <w:r>
         <w:rPr>
-          <w:sz w:val="24"/>
-          <w:szCs w:val="24"/>
-        </w:rPr>
-        <w:t>………………………………………………………………………………………………………….....…3</w:t>
+          <w:color w:val="FF0000"/>
+          <w:sz w:val="24"/>
+          <w:szCs w:val="24"/>
+        </w:rPr>
+        <w:t>…</w:t>
+      </w:r>
+      <w:r>
+        <w:rPr>
+          <w:sz w:val="24"/>
+          <w:szCs w:val="24"/>
+        </w:rPr>
+        <w:t>……………………………………………………………………………………………………….....…3</w:t>
       </w:r>
     </w:p>
     <w:p>
@@ -1028,7 +1037,7 @@
           <w:sz w:val="24"/>
           <w:szCs w:val="24"/>
         </w:rPr>
-        <w:t>구성도</w:t>
+        <w:t>구성</w:t>
       </w:r>
     </w:p>
     <w:p>
@@ -1037,12 +1046,14 @@
         <w:ind w:firstLineChars="100" w:firstLine="240"/>
         <w:jc w:val="left"/>
         <w:rPr>
-          <w:sz w:val="24"/>
-          <w:szCs w:val="24"/>
-        </w:rPr>
-      </w:pPr>
-      <w:r>
-        <w:rPr>
+          <w:color w:val="FF0000"/>
+          <w:sz w:val="24"/>
+          <w:szCs w:val="24"/>
+        </w:rPr>
+      </w:pPr>
+      <w:r>
+        <w:rPr>
+          <w:color w:val="FF0000"/>
           <w:sz w:val="24"/>
           <w:szCs w:val="24"/>
         </w:rPr>
@@ -1050,6 +1061,7 @@
       </w:r>
       <w:r>
         <w:rPr>
+          <w:color w:val="FF0000"/>
           <w:sz w:val="24"/>
           <w:szCs w:val="24"/>
         </w:rPr>
@@ -1057,6 +1069,7 @@
       </w:r>
       <w:r>
         <w:rPr>
+          <w:color w:val="FF0000"/>
           <w:sz w:val="24"/>
           <w:szCs w:val="24"/>
         </w:rPr>
@@ -1064,6 +1077,7 @@
       </w:r>
       <w:r>
         <w:rPr>
+          <w:color w:val="FF0000"/>
           <w:w w:val="200"/>
           <w:sz w:val="24"/>
           <w:szCs w:val="24"/>
@@ -1073,6 +1087,7 @@
       <w:r>
         <w:rPr>
           <w:rFonts w:hint="eastAsia"/>
+          <w:color w:val="FF0000"/>
           <w:sz w:val="24"/>
           <w:szCs w:val="24"/>
         </w:rPr>
@@ -1080,6 +1095,7 @@
       </w:r>
       <w:r>
         <w:rPr>
+          <w:color w:val="FF0000"/>
           <w:sz w:val="24"/>
           <w:szCs w:val="24"/>
         </w:rPr>
@@ -1088,6 +1104,7 @@
       <w:r>
         <w:rPr>
           <w:rFonts w:hint="eastAsia"/>
+          <w:color w:val="FF0000"/>
           <w:sz w:val="24"/>
           <w:szCs w:val="24"/>
         </w:rPr>
@@ -1096,6 +1113,7 @@
       <w:r>
         <w:rPr>
           <w:rFonts w:hint="eastAsia"/>
+          <w:color w:val="FF0000"/>
           <w:sz w:val="24"/>
           <w:szCs w:val="24"/>
         </w:rPr>
@@ -1108,14 +1126,15 @@
         <w:ind w:firstLineChars="100" w:firstLine="240"/>
         <w:jc w:val="left"/>
         <w:rPr>
-          <w:rFonts w:hint="eastAsia"/>
-          <w:sz w:val="24"/>
-          <w:szCs w:val="24"/>
-        </w:rPr>
-      </w:pPr>
-      <w:r>
-        <w:rPr>
-          <w:rFonts w:hint="eastAsia"/>
+          <w:color w:val="FF0000"/>
+          <w:sz w:val="24"/>
+          <w:szCs w:val="24"/>
+        </w:rPr>
+      </w:pPr>
+      <w:r>
+        <w:rPr>
+          <w:rFonts w:hint="eastAsia"/>
+          <w:color w:val="FF0000"/>
           <w:sz w:val="24"/>
           <w:szCs w:val="24"/>
         </w:rPr>
@@ -1123,6 +1142,7 @@
       </w:r>
       <w:r>
         <w:rPr>
+          <w:color w:val="FF0000"/>
           <w:sz w:val="24"/>
           <w:szCs w:val="24"/>
         </w:rPr>
@@ -1131,6 +1151,7 @@
       <w:r>
         <w:rPr>
           <w:rFonts w:hint="eastAsia"/>
+          <w:color w:val="FF0000"/>
           <w:sz w:val="24"/>
           <w:szCs w:val="24"/>
         </w:rPr>
@@ -1139,6 +1160,7 @@
       <w:r>
         <w:rPr>
           <w:rFonts w:hint="eastAsia"/>
+          <w:color w:val="FF0000"/>
           <w:sz w:val="24"/>
           <w:szCs w:val="24"/>
         </w:rPr>
@@ -1226,13 +1248,15 @@
         <w:ind w:firstLineChars="100" w:firstLine="240"/>
         <w:jc w:val="left"/>
         <w:rPr>
-          <w:sz w:val="24"/>
-          <w:szCs w:val="24"/>
-        </w:rPr>
-      </w:pPr>
-      <w:r>
-        <w:rPr>
-          <w:rFonts w:hint="eastAsia"/>
+          <w:color w:val="FF0000"/>
+          <w:sz w:val="24"/>
+          <w:szCs w:val="24"/>
+        </w:rPr>
+      </w:pPr>
+      <w:r>
+        <w:rPr>
+          <w:rFonts w:hint="eastAsia"/>
+          <w:color w:val="FF0000"/>
           <w:sz w:val="24"/>
           <w:szCs w:val="24"/>
         </w:rPr>
@@ -1240,6 +1264,7 @@
       </w:r>
       <w:r>
         <w:rPr>
+          <w:color w:val="FF0000"/>
           <w:sz w:val="24"/>
           <w:szCs w:val="24"/>
         </w:rPr>
@@ -1248,6 +1273,7 @@
       <w:r>
         <w:rPr>
           <w:rFonts w:hint="eastAsia"/>
+          <w:color w:val="FF0000"/>
           <w:sz w:val="24"/>
           <w:szCs w:val="24"/>
         </w:rPr>
@@ -2421,7 +2447,6 @@
         <w:spacing w:line="240" w:lineRule="auto"/>
         <w:ind w:leftChars="0"/>
         <w:rPr>
-          <w:rFonts w:hint="eastAsia"/>
           <w:sz w:val="24"/>
           <w:szCs w:val="24"/>
         </w:rPr>
@@ -3216,13 +3241,20 @@
           </w:p>
           <w:p>
             <w:pPr>
-              <w:ind w:leftChars="18" w:left="178" w:hangingChars="71" w:hanging="142"/>
+              <w:ind w:leftChars="3" w:left="6"/>
             </w:pPr>
             <w:r>
               <w:rPr>
                 <w:rFonts w:asciiTheme="minorEastAsia" w:hAnsiTheme="minorEastAsia" w:hint="eastAsia"/>
               </w:rPr>
-              <w:t xml:space="preserve">∙ </w:t>
+              <w:t>∙</w:t>
+            </w:r>
+            <w:r>
+              <w:rPr>
+                <w:rFonts w:asciiTheme="minorEastAsia" w:hAnsiTheme="minorEastAsia" w:hint="eastAsia"/>
+                <w:w w:val="90"/>
+              </w:rPr>
+              <w:t xml:space="preserve"> </w:t>
             </w:r>
             <w:r>
               <w:rPr>
@@ -3231,7 +3263,11 @@
               <w:t>수정</w:t>
             </w:r>
             <w:r>
-              <w:t xml:space="preserve"> 가능한 정보</w:t>
+              <w:t xml:space="preserve"> 가능한 </w:t>
+            </w:r>
+            <w:proofErr w:type="gramStart"/>
+            <w:r>
+              <w:t>정보</w:t>
             </w:r>
             <w:r>
               <w:rPr>
@@ -3242,6 +3278,7 @@
             <w:r>
               <w:t>:</w:t>
             </w:r>
+            <w:proofErr w:type="gramEnd"/>
             <w:r>
               <w:t xml:space="preserve"> </w:t>
             </w:r>
@@ -4165,7 +4202,7 @@
           </w:tcPr>
           <w:p>
             <w:pPr>
-              <w:ind w:leftChars="18" w:left="178" w:hangingChars="71" w:hanging="142"/>
+              <w:ind w:leftChars="3" w:left="6"/>
             </w:pPr>
             <w:r>
               <w:rPr>
@@ -4548,13 +4585,13 @@
         <w:tblLook w:val="04A0" w:firstRow="1" w:lastRow="0" w:firstColumn="1" w:lastColumn="0" w:noHBand="0" w:noVBand="1"/>
       </w:tblPr>
       <w:tblGrid>
-        <w:gridCol w:w="2263"/>
-        <w:gridCol w:w="7371"/>
+        <w:gridCol w:w="1980"/>
+        <w:gridCol w:w="7654"/>
       </w:tblGrid>
       <w:tr>
         <w:tc>
           <w:tcPr>
-            <w:tcW w:w="2263" w:type="dxa"/>
+            <w:tcW w:w="1980" w:type="dxa"/>
             <w:shd w:val="clear" w:color="auto" w:fill="BFBFBF" w:themeFill="background1" w:themeFillShade="BF"/>
           </w:tcPr>
           <w:p>
@@ -4577,7 +4614,7 @@
         </w:tc>
         <w:tc>
           <w:tcPr>
-            <w:tcW w:w="7371" w:type="dxa"/>
+            <w:tcW w:w="7654" w:type="dxa"/>
             <w:shd w:val="clear" w:color="auto" w:fill="BFBFBF" w:themeFill="background1" w:themeFillShade="BF"/>
           </w:tcPr>
           <w:p>
@@ -4605,7 +4642,7 @@
         </w:trPr>
         <w:tc>
           <w:tcPr>
-            <w:tcW w:w="2263" w:type="dxa"/>
+            <w:tcW w:w="1980" w:type="dxa"/>
             <w:vAlign w:val="center"/>
           </w:tcPr>
           <w:p>
@@ -4622,21 +4659,15 @@
                 <w:b/>
                 <w:bCs/>
               </w:rPr>
-              <w:t>시스템 구축</w:t>
-            </w:r>
-          </w:p>
-        </w:tc>
-        <w:tc>
-          <w:tcPr>
-            <w:tcW w:w="7371" w:type="dxa"/>
-          </w:tcPr>
-          <w:p>
-            <w:pPr>
-              <w:rPr>
-                <w:rFonts w:hint="eastAsia"/>
-              </w:rPr>
-            </w:pPr>
-          </w:p>
+              <w:t>네트워크 개발</w:t>
+            </w:r>
+          </w:p>
+        </w:tc>
+        <w:tc>
+          <w:tcPr>
+            <w:tcW w:w="7654" w:type="dxa"/>
+          </w:tcPr>
+          <w:p/>
         </w:tc>
       </w:tr>
       <w:tr>
@@ -4645,29 +4676,21 @@
         </w:trPr>
         <w:tc>
           <w:tcPr>
-            <w:tcW w:w="2263" w:type="dxa"/>
-            <w:vAlign w:val="center"/>
-          </w:tcPr>
-          <w:p>
-            <w:pPr>
-              <w:rPr>
-                <w:b/>
-                <w:bCs/>
-              </w:rPr>
-            </w:pPr>
-            <w:r>
-              <w:rPr>
-                <w:rFonts w:hint="eastAsia"/>
-                <w:b/>
-                <w:bCs/>
-              </w:rPr>
-              <w:t>구현</w:t>
-            </w:r>
-          </w:p>
-        </w:tc>
-        <w:tc>
-          <w:tcPr>
-            <w:tcW w:w="7371" w:type="dxa"/>
+            <w:tcW w:w="1980" w:type="dxa"/>
+            <w:vAlign w:val="center"/>
+          </w:tcPr>
+          <w:p>
+            <w:pPr>
+              <w:rPr>
+                <w:b/>
+                <w:bCs/>
+              </w:rPr>
+            </w:pPr>
+          </w:p>
+        </w:tc>
+        <w:tc>
+          <w:tcPr>
+            <w:tcW w:w="7654" w:type="dxa"/>
           </w:tcPr>
           <w:p/>
         </w:tc>
@@ -4675,7 +4698,7 @@
       <w:tr>
         <w:tc>
           <w:tcPr>
-            <w:tcW w:w="2263" w:type="dxa"/>
+            <w:tcW w:w="1980" w:type="dxa"/>
             <w:vAlign w:val="center"/>
           </w:tcPr>
           <w:p>
@@ -4698,89 +4721,84 @@
         </w:tc>
         <w:tc>
           <w:tcPr>
-            <w:tcW w:w="7371" w:type="dxa"/>
-          </w:tcPr>
-          <w:p>
-            <w:r>
-              <w:rPr>
-                <w:rFonts w:hint="eastAsia"/>
-              </w:rPr>
-              <w:t>□</w:t>
-            </w:r>
-            <w:r>
+            <w:tcW w:w="7654" w:type="dxa"/>
+          </w:tcPr>
+          <w:p>
+            <w:pPr>
+              <w:rPr>
+                <w:rFonts w:asciiTheme="minorEastAsia" w:hAnsiTheme="minorEastAsia"/>
+              </w:rPr>
+            </w:pPr>
+            <w:r>
+              <w:rPr>
+                <w:rFonts w:asciiTheme="minorEastAsia" w:hAnsiTheme="minorEastAsia" w:hint="eastAsia"/>
+              </w:rPr>
+              <w:t xml:space="preserve">∙ 단위 테스트 </w:t>
+            </w:r>
+          </w:p>
+          <w:p>
+            <w:pPr>
+              <w:rPr>
+                <w:rFonts w:asciiTheme="minorEastAsia" w:hAnsiTheme="minorEastAsia"/>
+              </w:rPr>
+            </w:pPr>
+            <w:r>
+              <w:rPr>
+                <w:rFonts w:asciiTheme="minorEastAsia" w:hAnsiTheme="minorEastAsia" w:hint="eastAsia"/>
+              </w:rPr>
+              <w:t>∙ 통합 테스트</w:t>
+            </w:r>
+          </w:p>
+          <w:p>
+            <w:pPr>
+              <w:rPr>
+                <w:rFonts w:asciiTheme="minorEastAsia" w:hAnsiTheme="minorEastAsia"/>
+              </w:rPr>
+            </w:pPr>
+            <w:r>
+              <w:rPr>
+                <w:rFonts w:asciiTheme="minorEastAsia" w:hAnsiTheme="minorEastAsia" w:hint="eastAsia"/>
+              </w:rPr>
+              <w:t>∙ 시스템 테스트</w:t>
+            </w:r>
+          </w:p>
+          <w:p>
+            <w:pPr>
+              <w:rPr>
+                <w:rFonts w:asciiTheme="minorEastAsia" w:hAnsiTheme="minorEastAsia"/>
+              </w:rPr>
+            </w:pPr>
+            <w:r>
+              <w:rPr>
+                <w:rFonts w:asciiTheme="minorEastAsia" w:hAnsiTheme="minorEastAsia" w:hint="eastAsia"/>
+              </w:rPr>
+              <w:t>∙ 코드 최적화</w:t>
+            </w:r>
+          </w:p>
+          <w:p>
+            <w:pPr>
+              <w:rPr>
+                <w:b/>
+                <w:bCs/>
+              </w:rPr>
+            </w:pPr>
+            <w:r>
+              <w:rPr>
+                <w:rFonts w:asciiTheme="minorEastAsia" w:hAnsiTheme="minorEastAsia" w:hint="eastAsia"/>
+              </w:rPr>
+              <w:t>∙</w:t>
+            </w:r>
+            <w:r>
+              <w:rPr>
+                <w:rFonts w:asciiTheme="minorEastAsia" w:hAnsiTheme="minorEastAsia" w:hint="eastAsia"/>
+                <w:b/>
+                <w:bCs/>
+              </w:rPr>
               <w:t xml:space="preserve"> </w:t>
             </w:r>
             <w:r>
               <w:rPr>
-                <w:rFonts w:hint="eastAsia"/>
-              </w:rPr>
-              <w:t>최종 테스트 및 배포</w:t>
-            </w:r>
-          </w:p>
-          <w:p>
-            <w:r>
-              <w:rPr>
-                <w:rFonts w:hint="eastAsia"/>
-              </w:rPr>
-              <w:t>-</w:t>
-            </w:r>
-            <w:r>
-              <w:t xml:space="preserve"> </w:t>
-            </w:r>
-            <w:r>
-              <w:rPr>
-                <w:rFonts w:hint="eastAsia"/>
-              </w:rPr>
-              <w:t>단위 테스트</w:t>
-            </w:r>
-          </w:p>
-          <w:p>
-            <w:r>
-              <w:rPr>
-                <w:rFonts w:hint="eastAsia"/>
-              </w:rPr>
-              <w:t>-</w:t>
-            </w:r>
-            <w:r>
-              <w:t xml:space="preserve"> </w:t>
-            </w:r>
-            <w:r>
-              <w:rPr>
-                <w:rFonts w:hint="eastAsia"/>
-              </w:rPr>
-              <w:t>통합 테스트</w:t>
-            </w:r>
-          </w:p>
-          <w:p>
-            <w:r>
-              <w:rPr>
-                <w:rFonts w:hint="eastAsia"/>
-              </w:rPr>
-              <w:t>-</w:t>
-            </w:r>
-            <w:r>
-              <w:t xml:space="preserve"> </w:t>
-            </w:r>
-            <w:r>
-              <w:rPr>
-                <w:rFonts w:hint="eastAsia"/>
-              </w:rPr>
-              <w:t>기능 테스트</w:t>
-            </w:r>
-          </w:p>
-          <w:p>
-            <w:r>
-              <w:rPr>
-                <w:rFonts w:hint="eastAsia"/>
-              </w:rPr>
-              <w:t>-</w:t>
-            </w:r>
-            <w:r>
-              <w:t xml:space="preserve"> </w:t>
-            </w:r>
-            <w:r>
-              <w:rPr>
-                <w:rFonts w:hint="eastAsia"/>
+                <w:rFonts w:asciiTheme="minorEastAsia" w:hAnsiTheme="minorEastAsia" w:hint="eastAsia"/>
               </w:rPr>
               <w:t>배포</w:t>
             </w:r>
@@ -4885,7 +4903,6 @@
           <w:bottom w:val="single" w:sz="12" w:space="1" w:color="auto"/>
         </w:pBdr>
         <w:rPr>
-          <w:rFonts w:hint="eastAsia"/>
           <w:b/>
           <w:bCs/>
           <w:sz w:val="36"/>
@@ -5066,7 +5083,6 @@
           <w:tab w:val="left" w:pos="3880"/>
         </w:tabs>
         <w:rPr>
-          <w:rFonts w:hint="eastAsia"/>
           <w:b/>
           <w:bCs/>
           <w:sz w:val="26"/>
@@ -5209,25 +5225,24 @@
             <w:pPr>
               <w:jc w:val="center"/>
               <w:rPr>
+                <w:b/>
+                <w:bCs/>
+              </w:rPr>
+            </w:pPr>
+            <w:r>
+              <w:rPr>
                 <w:rFonts w:hint="eastAsia"/>
                 <w:b/>
                 <w:bCs/>
               </w:rPr>
-            </w:pPr>
+              <w:t>안다미로</w:t>
+            </w:r>
             <w:r>
               <w:rPr>
                 <w:rFonts w:hint="eastAsia"/>
                 <w:b/>
                 <w:bCs/>
               </w:rPr>
-              <w:t>안다미로</w:t>
-            </w:r>
-            <w:r>
-              <w:rPr>
-                <w:rFonts w:hint="eastAsia"/>
-                <w:b/>
-                <w:bCs/>
-              </w:rPr>
               <w:t>(팀장)</w:t>
             </w:r>
           </w:p>
@@ -5296,39 +5311,33 @@
           <w:p>
             <w:pPr>
               <w:rPr>
+                <w:rFonts w:eastAsiaTheme="minorHAnsi"/>
+              </w:rPr>
+            </w:pPr>
+            <w:r>
+              <w:rPr>
+                <w:rFonts w:eastAsiaTheme="minorHAnsi"/>
+              </w:rPr>
+              <w:t xml:space="preserve">∙ </w:t>
+            </w:r>
+            <w:r>
+              <w:rPr>
                 <w:rFonts w:eastAsiaTheme="minorHAnsi" w:hint="eastAsia"/>
               </w:rPr>
-            </w:pPr>
-            <w:r>
+              <w:t>영상 재구성 알고리즘 개발</w:t>
+            </w:r>
+          </w:p>
+          <w:p>
+            <w:pPr>
               <w:rPr>
                 <w:rFonts w:eastAsiaTheme="minorHAnsi"/>
               </w:rPr>
+            </w:pPr>
+            <w:r>
+              <w:rPr>
+                <w:rFonts w:eastAsiaTheme="minorHAnsi"/>
+              </w:rPr>
               <w:t xml:space="preserve">∙ </w:t>
-            </w:r>
-            <w:r>
-              <w:rPr>
-                <w:rFonts w:eastAsiaTheme="minorHAnsi" w:hint="eastAsia"/>
-              </w:rPr>
-              <w:t>영상 재구성 알고리즘 개발</w:t>
-            </w:r>
-          </w:p>
-          <w:p>
-            <w:pPr>
-              <w:rPr>
-                <w:rFonts w:eastAsiaTheme="minorHAnsi" w:hint="eastAsia"/>
-              </w:rPr>
-            </w:pPr>
-            <w:r>
-              <w:rPr>
-                <w:rFonts w:eastAsiaTheme="minorHAnsi"/>
-              </w:rPr>
-              <w:t>∙</w:t>
-            </w:r>
-            <w:r>
-              <w:rPr>
-                <w:rFonts w:eastAsiaTheme="minorHAnsi"/>
-              </w:rPr>
-              <w:t xml:space="preserve"> </w:t>
             </w:r>
             <w:r>
               <w:rPr>
@@ -5522,7 +5531,7 @@
           <w:p>
             <w:pPr>
               <w:rPr>
-                <w:rFonts w:eastAsiaTheme="minorHAnsi" w:hint="eastAsia"/>
+                <w:rFonts w:eastAsiaTheme="minorHAnsi"/>
               </w:rPr>
             </w:pPr>
             <w:r>
@@ -5681,51 +5690,51 @@
           <w:p>
             <w:pPr>
               <w:rPr>
+                <w:rFonts w:eastAsiaTheme="minorHAnsi"/>
+              </w:rPr>
+            </w:pPr>
+            <w:r>
+              <w:rPr>
+                <w:rFonts w:eastAsiaTheme="minorHAnsi"/>
+              </w:rPr>
+              <w:t>∙</w:t>
+            </w:r>
+            <w:r>
+              <w:rPr>
                 <w:rFonts w:eastAsiaTheme="minorHAnsi" w:hint="eastAsia"/>
               </w:rPr>
-            </w:pPr>
-            <w:r>
+              <w:t xml:space="preserve"> 테스트 프로세스</w:t>
+            </w:r>
+            <w:r>
+              <w:rPr>
+                <w:rFonts w:eastAsiaTheme="minorHAnsi" w:hint="eastAsia"/>
+              </w:rPr>
+              <w:t xml:space="preserve"> 관리</w:t>
+            </w:r>
+          </w:p>
+          <w:p>
+            <w:pPr>
               <w:rPr>
                 <w:rFonts w:eastAsiaTheme="minorHAnsi"/>
               </w:rPr>
+            </w:pPr>
+            <w:r>
+              <w:rPr>
+                <w:rFonts w:eastAsiaTheme="minorHAnsi"/>
+              </w:rPr>
               <w:t>∙</w:t>
             </w:r>
             <w:r>
               <w:rPr>
                 <w:rFonts w:eastAsiaTheme="minorHAnsi" w:hint="eastAsia"/>
               </w:rPr>
-              <w:t xml:space="preserve"> 테스트 프로세스</w:t>
-            </w:r>
-            <w:r>
-              <w:rPr>
-                <w:rFonts w:eastAsiaTheme="minorHAnsi" w:hint="eastAsia"/>
-              </w:rPr>
-              <w:t xml:space="preserve"> 관리</w:t>
+              <w:t xml:space="preserve"> 산출물 및 최적화 검증 프로세스 설계</w:t>
             </w:r>
           </w:p>
           <w:p>
             <w:pPr>
               <w:rPr>
                 <w:rFonts w:eastAsiaTheme="minorHAnsi"/>
-              </w:rPr>
-            </w:pPr>
-            <w:r>
-              <w:rPr>
-                <w:rFonts w:eastAsiaTheme="minorHAnsi"/>
-              </w:rPr>
-              <w:t>∙</w:t>
-            </w:r>
-            <w:r>
-              <w:rPr>
-                <w:rFonts w:eastAsiaTheme="minorHAnsi" w:hint="eastAsia"/>
-              </w:rPr>
-              <w:t xml:space="preserve"> 산출물 및 최적화 검증 프로세스 설계</w:t>
-            </w:r>
-          </w:p>
-          <w:p>
-            <w:pPr>
-              <w:rPr>
-                <w:rFonts w:eastAsiaTheme="minorHAnsi" w:hint="eastAsia"/>
               </w:rPr>
             </w:pPr>
             <w:r>
@@ -5957,7 +5966,7 @@
           <w:p>
             <w:pPr>
               <w:rPr>
-                <w:rFonts w:eastAsiaTheme="minorHAnsi" w:hint="eastAsia"/>
+                <w:rFonts w:eastAsiaTheme="minorHAnsi"/>
               </w:rPr>
             </w:pPr>
             <w:r>
@@ -6045,9 +6054,6 @@
         <w:tabs>
           <w:tab w:val="left" w:pos="3880"/>
         </w:tabs>
-        <w:rPr>
-          <w:rFonts w:hint="eastAsia"/>
-        </w:rPr>
       </w:pPr>
     </w:p>
     <w:p>
@@ -6055,9 +6061,6 @@
         <w:tabs>
           <w:tab w:val="left" w:pos="3880"/>
         </w:tabs>
-        <w:rPr>
-          <w:rFonts w:hint="eastAsia"/>
-        </w:rPr>
       </w:pPr>
     </w:p>
     <w:p>
@@ -6167,7 +6170,7 @@
           <w:sz w:val="26"/>
           <w:szCs w:val="26"/>
         </w:rPr>
-        <w:t xml:space="preserve"> 구성도</w:t>
+        <w:t xml:space="preserve"> 구성</w:t>
       </w:r>
     </w:p>
     <w:p>
@@ -6179,6 +6182,53 @@
           <w:szCs w:val="26"/>
         </w:rPr>
       </w:pPr>
+      <w:r>
+        <w:rPr>
+          <w:noProof/>
+        </w:rPr>
+        <w:drawing>
+          <wp:inline distT="0" distB="0" distL="0" distR="0" wp14:anchorId="1E09B3C6" wp14:editId="2E4DD4E0">
+            <wp:extent cx="6124575" cy="3905250"/>
+            <wp:effectExtent l="0" t="0" r="9525" b="0"/>
+            <wp:docPr id="5" name="그림 5"/>
+            <wp:cNvGraphicFramePr>
+              <a:graphicFrameLocks xmlns:a="http://schemas.openxmlformats.org/drawingml/2006/main" noChangeAspect="1"/>
+            </wp:cNvGraphicFramePr>
+            <a:graphic xmlns:a="http://schemas.openxmlformats.org/drawingml/2006/main">
+              <a:graphicData uri="http://schemas.openxmlformats.org/drawingml/2006/picture">
+                <pic:pic xmlns:pic="http://schemas.openxmlformats.org/drawingml/2006/picture">
+                  <pic:nvPicPr>
+                    <pic:cNvPr id="1" name=""/>
+                    <pic:cNvPicPr/>
+                  </pic:nvPicPr>
+                  <pic:blipFill rotWithShape="1">
+                    <a:blip r:embed="rId9"/>
+                    <a:srcRect l="2801" t="1698" r="1328" b="11291"/>
+                    <a:stretch/>
+                  </pic:blipFill>
+                  <pic:spPr bwMode="auto">
+                    <a:xfrm>
+                      <a:off x="0" y="0"/>
+                      <a:ext cx="6124575" cy="3905250"/>
+                    </a:xfrm>
+                    <a:prstGeom prst="rect">
+                      <a:avLst/>
+                    </a:prstGeom>
+                    <a:ln>
+                      <a:noFill/>
+                    </a:ln>
+                    <a:extLst>
+                      <a:ext uri="{53640926-AAD7-44D8-BBD7-CCE9431645EC}">
+                        <a14:shadowObscured xmlns:a14="http://schemas.microsoft.com/office/drawing/2010/main"/>
+                      </a:ext>
+                    </a:extLst>
+                  </pic:spPr>
+                </pic:pic>
+              </a:graphicData>
+            </a:graphic>
+          </wp:inline>
+        </w:drawing>
+      </w:r>
     </w:p>
     <w:p>
       <w:pPr>
@@ -6193,12 +6243,459 @@
     <w:p>
       <w:pPr>
         <w:rPr>
+          <w:sz w:val="24"/>
+          <w:szCs w:val="24"/>
+        </w:rPr>
+      </w:pPr>
+      <w:r>
+        <w:rPr>
+          <w:rFonts w:hint="eastAsia"/>
           <w:b/>
           <w:bCs/>
           <w:sz w:val="26"/>
           <w:szCs w:val="26"/>
         </w:rPr>
-      </w:pPr>
+        <w:t xml:space="preserve"> </w:t>
+      </w:r>
+      <w:r>
+        <w:rPr>
+          <w:rFonts w:hint="eastAsia"/>
+          <w:sz w:val="24"/>
+          <w:szCs w:val="24"/>
+        </w:rPr>
+        <w:t>시스템 아키텍처의 구성은 위의</w:t>
+      </w:r>
+      <w:r>
+        <w:rPr>
+          <w:sz w:val="24"/>
+          <w:szCs w:val="24"/>
+        </w:rPr>
+        <w:t xml:space="preserve"> </w:t>
+      </w:r>
+      <w:r>
+        <w:rPr>
+          <w:rFonts w:hint="eastAsia"/>
+          <w:sz w:val="24"/>
+          <w:szCs w:val="24"/>
+        </w:rPr>
+        <w:t>그림과 같다.</w:t>
+      </w:r>
+      <w:r>
+        <w:rPr>
+          <w:sz w:val="24"/>
+          <w:szCs w:val="24"/>
+        </w:rPr>
+        <w:t xml:space="preserve"> </w:t>
+      </w:r>
+      <w:r>
+        <w:rPr>
+          <w:rFonts w:hint="eastAsia"/>
+          <w:sz w:val="24"/>
+          <w:szCs w:val="24"/>
+        </w:rPr>
+        <w:t xml:space="preserve">사용되는 모듈은 환자관리 </w:t>
+      </w:r>
+      <w:r>
+        <w:rPr>
+          <w:sz w:val="24"/>
+          <w:szCs w:val="24"/>
+        </w:rPr>
+        <w:t xml:space="preserve">SW, </w:t>
+      </w:r>
+      <w:r>
+        <w:rPr>
+          <w:rFonts w:hint="eastAsia"/>
+          <w:sz w:val="24"/>
+          <w:szCs w:val="24"/>
+        </w:rPr>
+        <w:t>영상 뷰어</w:t>
+      </w:r>
+      <w:r>
+        <w:rPr>
+          <w:sz w:val="24"/>
+          <w:szCs w:val="24"/>
+        </w:rPr>
+        <w:t xml:space="preserve"> SW, </w:t>
+      </w:r>
+      <w:r>
+        <w:rPr>
+          <w:rFonts w:hint="eastAsia"/>
+          <w:sz w:val="24"/>
+          <w:szCs w:val="24"/>
+        </w:rPr>
+        <w:t>촬영 S</w:t>
+      </w:r>
+      <w:r>
+        <w:rPr>
+          <w:sz w:val="24"/>
+          <w:szCs w:val="24"/>
+        </w:rPr>
+        <w:t xml:space="preserve">W, CT </w:t>
+      </w:r>
+      <w:r>
+        <w:rPr>
+          <w:rFonts w:hint="eastAsia"/>
+          <w:sz w:val="24"/>
+          <w:szCs w:val="24"/>
+        </w:rPr>
+        <w:t xml:space="preserve">장비 </w:t>
+      </w:r>
+      <w:r>
+        <w:rPr>
+          <w:sz w:val="24"/>
+          <w:szCs w:val="24"/>
+        </w:rPr>
+        <w:t>Simulation SW</w:t>
+      </w:r>
+      <w:r>
+        <w:rPr>
+          <w:rFonts w:hint="eastAsia"/>
+          <w:sz w:val="24"/>
+          <w:szCs w:val="24"/>
+        </w:rPr>
+        <w:t xml:space="preserve">로 </w:t>
+      </w:r>
+      <w:r>
+        <w:rPr>
+          <w:rFonts w:hint="eastAsia"/>
+          <w:sz w:val="24"/>
+          <w:szCs w:val="24"/>
+        </w:rPr>
+        <w:t xml:space="preserve">총 </w:t>
+      </w:r>
+      <w:r>
+        <w:rPr>
+          <w:rFonts w:hint="eastAsia"/>
+          <w:sz w:val="24"/>
+          <w:szCs w:val="24"/>
+        </w:rPr>
+        <w:t>네 개의 소프트웨어로 구성된다.</w:t>
+      </w:r>
+      <w:r>
+        <w:rPr>
+          <w:sz w:val="24"/>
+          <w:szCs w:val="24"/>
+        </w:rPr>
+        <w:t xml:space="preserve"> </w:t>
+      </w:r>
+      <w:r>
+        <w:rPr>
+          <w:rFonts w:hint="eastAsia"/>
+          <w:sz w:val="24"/>
+          <w:szCs w:val="24"/>
+        </w:rPr>
+        <w:t>메인 서버에는 환자의 정보를 저장하는 환자</w:t>
+      </w:r>
+      <w:r>
+        <w:rPr>
+          <w:sz w:val="24"/>
+          <w:szCs w:val="24"/>
+        </w:rPr>
+        <w:t>DB</w:t>
+      </w:r>
+      <w:r>
+        <w:rPr>
+          <w:rFonts w:hint="eastAsia"/>
+          <w:sz w:val="24"/>
+          <w:szCs w:val="24"/>
+        </w:rPr>
+        <w:t>와 영상의 메타데이터를 저장하는 영상</w:t>
+      </w:r>
+      <w:r>
+        <w:rPr>
+          <w:sz w:val="24"/>
+          <w:szCs w:val="24"/>
+        </w:rPr>
+        <w:t>DB</w:t>
+      </w:r>
+      <w:r>
+        <w:rPr>
+          <w:rFonts w:hint="eastAsia"/>
+          <w:sz w:val="24"/>
+          <w:szCs w:val="24"/>
+        </w:rPr>
+        <w:t>가 연결된다.</w:t>
+      </w:r>
+      <w:r>
+        <w:rPr>
+          <w:sz w:val="24"/>
+          <w:szCs w:val="24"/>
+        </w:rPr>
+        <w:t xml:space="preserve"> </w:t>
+      </w:r>
+    </w:p>
+    <w:p>
+      <w:pPr>
+        <w:rPr>
+          <w:sz w:val="24"/>
+          <w:szCs w:val="24"/>
+        </w:rPr>
+      </w:pPr>
+      <w:r>
+        <w:rPr>
+          <w:rFonts w:hint="eastAsia"/>
+          <w:sz w:val="24"/>
+          <w:szCs w:val="24"/>
+        </w:rPr>
+        <w:t xml:space="preserve"> 시스템에서 영상데이터를 저장하는 영상 스토리지는 총</w:t>
+      </w:r>
+      <w:r>
+        <w:rPr>
+          <w:sz w:val="24"/>
+          <w:szCs w:val="24"/>
+        </w:rPr>
+        <w:t xml:space="preserve"> </w:t>
+      </w:r>
+      <w:r>
+        <w:rPr>
+          <w:rFonts w:hint="eastAsia"/>
+          <w:sz w:val="24"/>
+          <w:szCs w:val="24"/>
+        </w:rPr>
+        <w:t>두</w:t>
+      </w:r>
+      <w:r>
+        <w:rPr>
+          <w:rFonts w:hint="eastAsia"/>
+          <w:sz w:val="24"/>
+          <w:szCs w:val="24"/>
+        </w:rPr>
+        <w:t xml:space="preserve"> </w:t>
+      </w:r>
+      <w:r>
+        <w:rPr>
+          <w:rFonts w:hint="eastAsia"/>
+          <w:sz w:val="24"/>
+          <w:szCs w:val="24"/>
+        </w:rPr>
+        <w:t>개로 운영된다.</w:t>
+      </w:r>
+      <w:r>
+        <w:rPr>
+          <w:sz w:val="24"/>
+          <w:szCs w:val="24"/>
+        </w:rPr>
+        <w:t xml:space="preserve"> </w:t>
+      </w:r>
+      <w:r>
+        <w:rPr>
+          <w:rFonts w:hint="eastAsia"/>
+          <w:sz w:val="24"/>
+          <w:szCs w:val="24"/>
+        </w:rPr>
+        <w:t xml:space="preserve">먼저 검사실 서버에 연결되는 영상 스토리지는 </w:t>
+      </w:r>
+      <w:r>
+        <w:rPr>
+          <w:sz w:val="24"/>
+          <w:szCs w:val="24"/>
+        </w:rPr>
+        <w:t xml:space="preserve">CT </w:t>
+      </w:r>
+      <w:r>
+        <w:rPr>
+          <w:rFonts w:hint="eastAsia"/>
+          <w:sz w:val="24"/>
+          <w:szCs w:val="24"/>
+        </w:rPr>
+        <w:t xml:space="preserve">장비에서 촬영한 </w:t>
+      </w:r>
+      <w:r>
+        <w:rPr>
+          <w:rFonts w:hint="eastAsia"/>
+          <w:sz w:val="24"/>
+          <w:szCs w:val="24"/>
+        </w:rPr>
+        <w:t>R</w:t>
+      </w:r>
+      <w:r>
+        <w:rPr>
+          <w:sz w:val="24"/>
+          <w:szCs w:val="24"/>
+        </w:rPr>
+        <w:t xml:space="preserve">aw </w:t>
+      </w:r>
+      <w:r>
+        <w:rPr>
+          <w:sz w:val="24"/>
+          <w:szCs w:val="24"/>
+        </w:rPr>
+        <w:t xml:space="preserve">Frame </w:t>
+      </w:r>
+      <w:r>
+        <w:rPr>
+          <w:rFonts w:hint="eastAsia"/>
+          <w:sz w:val="24"/>
+          <w:szCs w:val="24"/>
+        </w:rPr>
+        <w:t>데이터</w:t>
+      </w:r>
+      <w:r>
+        <w:rPr>
+          <w:rFonts w:hint="eastAsia"/>
+          <w:sz w:val="24"/>
+          <w:szCs w:val="24"/>
+        </w:rPr>
+        <w:t>를 저장한다.</w:t>
+      </w:r>
+      <w:r>
+        <w:rPr>
+          <w:sz w:val="24"/>
+          <w:szCs w:val="24"/>
+        </w:rPr>
+        <w:t xml:space="preserve"> </w:t>
+      </w:r>
+      <w:r>
+        <w:rPr>
+          <w:rFonts w:hint="eastAsia"/>
+          <w:sz w:val="24"/>
+          <w:szCs w:val="24"/>
+        </w:rPr>
+        <w:t xml:space="preserve">메인 서버에 연결되는 영상 스토리지에는 촬영 </w:t>
+      </w:r>
+      <w:r>
+        <w:rPr>
+          <w:sz w:val="24"/>
+          <w:szCs w:val="24"/>
+        </w:rPr>
+        <w:t>SW</w:t>
+      </w:r>
+      <w:r>
+        <w:rPr>
+          <w:rFonts w:hint="eastAsia"/>
+          <w:sz w:val="24"/>
+          <w:szCs w:val="24"/>
+        </w:rPr>
+        <w:t>에서 진료에</w:t>
+      </w:r>
+      <w:r>
+        <w:rPr>
+          <w:sz w:val="24"/>
+          <w:szCs w:val="24"/>
+        </w:rPr>
+        <w:t xml:space="preserve"> </w:t>
+      </w:r>
+      <w:r>
+        <w:rPr>
+          <w:rFonts w:hint="eastAsia"/>
+          <w:sz w:val="24"/>
+          <w:szCs w:val="24"/>
+        </w:rPr>
+        <w:t>사용할 수 있는 재구성 이미지를 저장한다.</w:t>
+      </w:r>
+      <w:r>
+        <w:rPr>
+          <w:sz w:val="24"/>
+          <w:szCs w:val="24"/>
+        </w:rPr>
+        <w:t xml:space="preserve"> </w:t>
+      </w:r>
+      <w:r>
+        <w:rPr>
+          <w:rFonts w:hint="eastAsia"/>
+          <w:sz w:val="24"/>
+          <w:szCs w:val="24"/>
+        </w:rPr>
+        <w:t>이를 통해 많은 양의 R</w:t>
+      </w:r>
+      <w:r>
+        <w:rPr>
+          <w:sz w:val="24"/>
+          <w:szCs w:val="24"/>
+        </w:rPr>
+        <w:t xml:space="preserve">aw </w:t>
+      </w:r>
+      <w:r>
+        <w:rPr>
+          <w:rFonts w:hint="eastAsia"/>
+          <w:sz w:val="24"/>
+          <w:szCs w:val="24"/>
+        </w:rPr>
+        <w:t>F</w:t>
+      </w:r>
+      <w:r>
+        <w:rPr>
+          <w:sz w:val="24"/>
+          <w:szCs w:val="24"/>
+        </w:rPr>
+        <w:t xml:space="preserve">rame </w:t>
+      </w:r>
+      <w:r>
+        <w:rPr>
+          <w:rFonts w:hint="eastAsia"/>
+          <w:sz w:val="24"/>
+          <w:szCs w:val="24"/>
+        </w:rPr>
+        <w:t>데이터가 메인 서버로 전송되어야 하는 상황을 제한함으로써</w:t>
+      </w:r>
+      <w:r>
+        <w:rPr>
+          <w:sz w:val="24"/>
+          <w:szCs w:val="24"/>
+        </w:rPr>
+        <w:t xml:space="preserve"> </w:t>
+      </w:r>
+      <w:r>
+        <w:rPr>
+          <w:rFonts w:hint="eastAsia"/>
+          <w:sz w:val="24"/>
+          <w:szCs w:val="24"/>
+        </w:rPr>
+        <w:t>메인 서버의 부하를 줄여준다.</w:t>
+      </w:r>
+    </w:p>
+    <w:p>
+      <w:pPr>
+        <w:rPr>
+          <w:sz w:val="24"/>
+          <w:szCs w:val="24"/>
+        </w:rPr>
+      </w:pPr>
+      <w:r>
+        <w:rPr>
+          <w:rFonts w:hint="eastAsia"/>
+          <w:sz w:val="24"/>
+          <w:szCs w:val="24"/>
+        </w:rPr>
+        <w:t xml:space="preserve"> 모든 통신은 </w:t>
+      </w:r>
+      <w:r>
+        <w:rPr>
+          <w:sz w:val="24"/>
+          <w:szCs w:val="24"/>
+        </w:rPr>
+        <w:t>TCP/IP</w:t>
+      </w:r>
+      <w:r>
+        <w:rPr>
+          <w:rFonts w:hint="eastAsia"/>
+          <w:sz w:val="24"/>
+          <w:szCs w:val="24"/>
+        </w:rPr>
+        <w:t xml:space="preserve"> 방식을 이용하고,</w:t>
+      </w:r>
+      <w:r>
+        <w:rPr>
+          <w:sz w:val="24"/>
+          <w:szCs w:val="24"/>
+        </w:rPr>
+        <w:t xml:space="preserve"> DB</w:t>
+      </w:r>
+      <w:r>
+        <w:rPr>
+          <w:rFonts w:hint="eastAsia"/>
+          <w:sz w:val="24"/>
+          <w:szCs w:val="24"/>
+        </w:rPr>
+        <w:t>에 대한 접근 권한은 프로시저를 통해 제한하여 보안성을 높인다.</w:t>
+      </w:r>
+      <w:r>
+        <w:rPr>
+          <w:sz w:val="24"/>
+          <w:szCs w:val="24"/>
+        </w:rPr>
+        <w:t xml:space="preserve"> </w:t>
+      </w:r>
     </w:p>
     <w:p>
       <w:pPr>
@@ -6209,13 +6706,24 @@
           <w:szCs w:val="26"/>
         </w:rPr>
       </w:pPr>
-      <w:r>
+    </w:p>
+    <w:p>
+      <w:pPr>
         <w:rPr>
           <w:b/>
           <w:bCs/>
           <w:sz w:val="26"/>
           <w:szCs w:val="26"/>
         </w:rPr>
+      </w:pPr>
+      <w:r>
+        <w:rPr>
+          <w:b/>
+          <w:bCs/>
+          <w:sz w:val="26"/>
+          <w:szCs w:val="26"/>
+        </w:rPr>
+        <w:lastRenderedPageBreak/>
         <w:t>4.</w:t>
       </w:r>
       <w:r>
@@ -6299,7 +6807,6 @@
     <w:p>
       <w:pPr>
         <w:rPr>
-          <w:rFonts w:hint="eastAsia"/>
           <w:b/>
           <w:bCs/>
           <w:sz w:val="26"/>
@@ -6310,7 +6817,36 @@
     <w:p>
       <w:pPr>
         <w:rPr>
-          <w:rFonts w:hint="eastAsia"/>
+          <w:b/>
+          <w:bCs/>
+          <w:sz w:val="26"/>
+          <w:szCs w:val="26"/>
+        </w:rPr>
+      </w:pPr>
+    </w:p>
+    <w:p>
+      <w:pPr>
+        <w:rPr>
+          <w:b/>
+          <w:bCs/>
+          <w:sz w:val="26"/>
+          <w:szCs w:val="26"/>
+        </w:rPr>
+      </w:pPr>
+    </w:p>
+    <w:p>
+      <w:pPr>
+        <w:rPr>
+          <w:b/>
+          <w:bCs/>
+          <w:sz w:val="26"/>
+          <w:szCs w:val="26"/>
+        </w:rPr>
+      </w:pPr>
+    </w:p>
+    <w:p>
+      <w:pPr>
+        <w:rPr>
           <w:b/>
           <w:bCs/>
           <w:sz w:val="26"/>
@@ -6664,9 +7200,6 @@
         <w:tabs>
           <w:tab w:val="left" w:pos="3880"/>
         </w:tabs>
-        <w:rPr>
-          <w:rFonts w:hint="eastAsia"/>
-        </w:rPr>
       </w:pPr>
     </w:p>
     <w:p>
@@ -6674,9 +7207,20 @@
         <w:tabs>
           <w:tab w:val="left" w:pos="3880"/>
         </w:tabs>
-        <w:rPr>
-          <w:rFonts w:hint="eastAsia"/>
-        </w:rPr>
+      </w:pPr>
+    </w:p>
+    <w:p>
+      <w:pPr>
+        <w:tabs>
+          <w:tab w:val="left" w:pos="3880"/>
+        </w:tabs>
+      </w:pPr>
+    </w:p>
+    <w:p>
+      <w:pPr>
+        <w:tabs>
+          <w:tab w:val="left" w:pos="3880"/>
+        </w:tabs>
       </w:pPr>
     </w:p>
     <w:p>
@@ -6764,7 +7308,6 @@
     <w:p>
       <w:pPr>
         <w:rPr>
-          <w:rFonts w:hint="eastAsia"/>
           <w:sz w:val="24"/>
           <w:szCs w:val="24"/>
         </w:rPr>
@@ -6817,7 +7360,6 @@
     <w:p>
       <w:pPr>
         <w:rPr>
-          <w:rFonts w:hint="eastAsia"/>
           <w:b/>
           <w:bCs/>
           <w:sz w:val="24"/>
@@ -6828,6 +7370,7 @@
         <w:rPr>
           <w:b/>
           <w:bCs/>
+          <w:noProof/>
           <w:sz w:val="24"/>
           <w:szCs w:val="24"/>
         </w:rPr>
@@ -6847,7 +7390,7 @@
                     <pic:cNvPicPr/>
                   </pic:nvPicPr>
                   <pic:blipFill rotWithShape="1">
-                    <a:blip r:embed="rId9"/>
+                    <a:blip r:embed="rId10"/>
                     <a:srcRect t="7091"/>
                     <a:stretch/>
                   </pic:blipFill>
@@ -11596,23 +12139,22 @@
     <w:p>
       <w:pPr>
         <w:rPr>
-          <w:rFonts w:hint="eastAsia"/>
           <w:b/>
           <w:bCs/>
           <w:sz w:val="26"/>
           <w:szCs w:val="26"/>
         </w:rPr>
       </w:pPr>
-      <w:r>
+    </w:p>
+    <w:p>
+      <w:pPr>
         <w:rPr>
           <w:b/>
           <w:bCs/>
           <w:sz w:val="26"/>
           <w:szCs w:val="26"/>
         </w:rPr>
-        <w:lastRenderedPageBreak/>
-        <w:t>5.</w:t>
-      </w:r>
+      </w:pPr>
       <w:r>
         <w:rPr>
           <w:b/>
@@ -11620,7 +12162,7 @@
           <w:sz w:val="26"/>
           <w:szCs w:val="26"/>
         </w:rPr>
-        <w:t>2</w:t>
+        <w:t>5.</w:t>
       </w:r>
       <w:r>
         <w:rPr>
@@ -11629,16 +12171,25 @@
           <w:sz w:val="26"/>
           <w:szCs w:val="26"/>
         </w:rPr>
-        <w:t xml:space="preserve">. </w:t>
-      </w:r>
-      <w:r>
-        <w:rPr>
-          <w:rFonts w:hint="eastAsia"/>
+        <w:t>2</w:t>
+      </w:r>
+      <w:r>
+        <w:rPr>
           <w:b/>
           <w:bCs/>
           <w:sz w:val="26"/>
           <w:szCs w:val="26"/>
         </w:rPr>
+        <w:t xml:space="preserve">. </w:t>
+      </w:r>
+      <w:r>
+        <w:rPr>
+          <w:rFonts w:hint="eastAsia"/>
+          <w:b/>
+          <w:bCs/>
+          <w:sz w:val="26"/>
+          <w:szCs w:val="26"/>
+        </w:rPr>
         <w:t>코딩 가이드</w:t>
       </w:r>
     </w:p>
@@ -11654,21 +12205,7 @@
           <w:sz w:val="24"/>
           <w:szCs w:val="24"/>
         </w:rPr>
-        <w:t>5.</w:t>
-      </w:r>
-      <w:r>
-        <w:rPr>
-          <w:sz w:val="24"/>
-          <w:szCs w:val="24"/>
-        </w:rPr>
-        <w:t>2</w:t>
-      </w:r>
-      <w:r>
-        <w:rPr>
-          <w:sz w:val="24"/>
-          <w:szCs w:val="24"/>
-        </w:rPr>
-        <w:t>.1</w:t>
+        <w:t>5.2.1</w:t>
       </w:r>
       <w:r>
         <w:rPr>
@@ -11738,10 +12275,18 @@
       </w:pPr>
       <w:r>
         <w:rPr>
-          <w:sz w:val="24"/>
-          <w:szCs w:val="24"/>
-        </w:rPr>
-        <w:t xml:space="preserve">camelCase: </w:t>
+          <w:rFonts w:hint="eastAsia"/>
+          <w:sz w:val="24"/>
+          <w:szCs w:val="24"/>
+        </w:rPr>
+        <w:t>카멜 표기법</w:t>
+      </w:r>
+      <w:r>
+        <w:rPr>
+          <w:sz w:val="24"/>
+          <w:szCs w:val="24"/>
+        </w:rPr>
+        <w:t xml:space="preserve">: </w:t>
       </w:r>
       <w:r>
         <w:rPr>
@@ -11802,7 +12347,6 @@
         <w:pStyle w:val="a3"/>
         <w:ind w:leftChars="0" w:left="480"/>
         <w:rPr>
-          <w:rFonts w:hint="eastAsia"/>
           <w:sz w:val="24"/>
           <w:szCs w:val="24"/>
         </w:rPr>
@@ -11825,10 +12369,18 @@
       <w:proofErr w:type="spellStart"/>
       <w:r>
         <w:rPr>
-          <w:sz w:val="24"/>
-          <w:szCs w:val="24"/>
-        </w:rPr>
-        <w:t>patientNumber</w:t>
+          <w:rFonts w:hint="eastAsia"/>
+          <w:sz w:val="24"/>
+          <w:szCs w:val="24"/>
+        </w:rPr>
+        <w:t>m</w:t>
+      </w:r>
+      <w:r>
+        <w:rPr>
+          <w:sz w:val="24"/>
+          <w:szCs w:val="24"/>
+        </w:rPr>
+        <w:t>yNumber</w:t>
       </w:r>
       <w:proofErr w:type="spellEnd"/>
       <w:r>
@@ -11844,7 +12396,7 @@
           <w:sz w:val="24"/>
           <w:szCs w:val="24"/>
         </w:rPr>
-        <w:t>memFunc</w:t>
+        <w:t>memberFunction</w:t>
       </w:r>
       <w:proofErr w:type="spellEnd"/>
       <w:r>
@@ -11864,26 +12416,54 @@
         </w:numPr>
         <w:ind w:leftChars="0"/>
         <w:rPr>
-          <w:rFonts w:hint="eastAsia"/>
-          <w:sz w:val="24"/>
-          <w:szCs w:val="24"/>
-        </w:rPr>
-      </w:pPr>
+          <w:sz w:val="24"/>
+          <w:szCs w:val="24"/>
+        </w:rPr>
+      </w:pPr>
+      <w:r>
+        <w:rPr>
+          <w:rFonts w:hint="eastAsia"/>
+          <w:sz w:val="24"/>
+          <w:szCs w:val="24"/>
+        </w:rPr>
+        <w:t>파스칼 표기법</w:t>
+      </w:r>
+      <w:r>
+        <w:rPr>
+          <w:sz w:val="24"/>
+          <w:szCs w:val="24"/>
+        </w:rPr>
+        <w:t>:</w:t>
+      </w:r>
+      <w:r>
+        <w:rPr>
+          <w:sz w:val="24"/>
+          <w:szCs w:val="24"/>
+        </w:rPr>
+        <w:t xml:space="preserve"> </w:t>
+      </w:r>
+      <w:r>
+        <w:rPr>
+          <w:rFonts w:hint="eastAsia"/>
+          <w:sz w:val="24"/>
+          <w:szCs w:val="24"/>
+        </w:rPr>
+        <w:t>타입 이름(클래스명,</w:t>
+      </w:r>
+      <w:r>
+        <w:rPr>
+          <w:sz w:val="24"/>
+          <w:szCs w:val="24"/>
+        </w:rPr>
+        <w:t xml:space="preserve"> namespace, </w:t>
+      </w:r>
       <w:proofErr w:type="spellStart"/>
       <w:r>
         <w:rPr>
-          <w:rFonts w:hint="eastAsia"/>
-          <w:sz w:val="24"/>
-          <w:szCs w:val="24"/>
-        </w:rPr>
-        <w:t>P</w:t>
-      </w:r>
-      <w:r>
-        <w:rPr>
-          <w:sz w:val="24"/>
-          <w:szCs w:val="24"/>
-        </w:rPr>
-        <w:t>ascalCase</w:t>
+          <w:sz w:val="24"/>
+          <w:szCs w:val="24"/>
+        </w:rPr>
+        <w:t>enum</w:t>
       </w:r>
       <w:proofErr w:type="spellEnd"/>
       <w:r>
@@ -11891,13 +12471,6 @@
           <w:sz w:val="24"/>
           <w:szCs w:val="24"/>
         </w:rPr>
-        <w:t>:</w:t>
-      </w:r>
-      <w:r>
-        <w:rPr>
-          <w:sz w:val="24"/>
-          <w:szCs w:val="24"/>
-        </w:rPr>
         <w:t xml:space="preserve"> </w:t>
       </w:r>
       <w:r>
@@ -11906,26 +12479,125 @@
           <w:sz w:val="24"/>
           <w:szCs w:val="24"/>
         </w:rPr>
-        <w:t>타입 이름(클래스명,</w:t>
-      </w:r>
-      <w:r>
-        <w:rPr>
-          <w:sz w:val="24"/>
-          <w:szCs w:val="24"/>
-        </w:rPr>
-        <w:t xml:space="preserve"> namespace, </w:t>
+        <w:t>클래스</w:t>
+      </w:r>
+      <w:r>
+        <w:rPr>
+          <w:sz w:val="24"/>
+          <w:szCs w:val="24"/>
+        </w:rPr>
+        <w:t>)</w:t>
+      </w:r>
+    </w:p>
+    <w:p>
+      <w:pPr>
+        <w:rPr>
+          <w:sz w:val="24"/>
+          <w:szCs w:val="24"/>
+        </w:rPr>
+      </w:pPr>
+      <w:r>
+        <w:rPr>
+          <w:sz w:val="24"/>
+          <w:szCs w:val="24"/>
+        </w:rPr>
+        <w:t xml:space="preserve"> </w:t>
+      </w:r>
+      <w:r>
+        <w:rPr>
+          <w:rFonts w:hint="eastAsia"/>
+          <w:sz w:val="24"/>
+          <w:szCs w:val="24"/>
+        </w:rPr>
+        <w:t xml:space="preserve">매크로 이름은 모두 대문자로 </w:t>
+      </w:r>
+      <w:r>
+        <w:rPr>
+          <w:rFonts w:hint="eastAsia"/>
+          <w:sz w:val="24"/>
+          <w:szCs w:val="24"/>
+        </w:rPr>
+        <w:t>작성하는 것을 원칙으로 한다.</w:t>
+      </w:r>
+      <w:r>
+        <w:rPr>
+          <w:sz w:val="24"/>
+          <w:szCs w:val="24"/>
+        </w:rPr>
+        <w:t xml:space="preserve"> </w:t>
+      </w:r>
+      <w:r>
+        <w:rPr>
+          <w:rFonts w:hint="eastAsia"/>
+          <w:sz w:val="24"/>
+          <w:szCs w:val="24"/>
+        </w:rPr>
+        <w:t xml:space="preserve">두 단어의 </w:t>
+      </w:r>
+      <w:r>
+        <w:rPr>
+          <w:rFonts w:hint="eastAsia"/>
+          <w:sz w:val="24"/>
+          <w:szCs w:val="24"/>
+        </w:rPr>
+        <w:t xml:space="preserve">연결이 필요한 경우는 </w:t>
+      </w:r>
+      <w:r>
+        <w:rPr>
+          <w:sz w:val="24"/>
+          <w:szCs w:val="24"/>
+        </w:rPr>
+        <w:t>‘</w:t>
+      </w:r>
+      <w:r>
+        <w:rPr>
+          <w:sz w:val="24"/>
+          <w:szCs w:val="24"/>
+        </w:rPr>
+        <w:t>_</w:t>
+      </w:r>
+      <w:r>
+        <w:rPr>
+          <w:sz w:val="24"/>
+          <w:szCs w:val="24"/>
+        </w:rPr>
+        <w:t>(</w:t>
       </w:r>
       <w:proofErr w:type="spellStart"/>
       <w:r>
         <w:rPr>
-          <w:sz w:val="24"/>
-          <w:szCs w:val="24"/>
-        </w:rPr>
-        <w:t>enum</w:t>
+          <w:rFonts w:hint="eastAsia"/>
+          <w:sz w:val="24"/>
+          <w:szCs w:val="24"/>
+        </w:rPr>
+        <w:t>언더바</w:t>
       </w:r>
       <w:proofErr w:type="spellEnd"/>
       <w:r>
         <w:rPr>
+          <w:rFonts w:hint="eastAsia"/>
+          <w:sz w:val="24"/>
+          <w:szCs w:val="24"/>
+        </w:rPr>
+        <w:t>)</w:t>
+      </w:r>
+      <w:r>
+        <w:rPr>
+          <w:sz w:val="24"/>
+          <w:szCs w:val="24"/>
+        </w:rPr>
+        <w:t>’</w:t>
+      </w:r>
+      <w:r>
+        <w:rPr>
+          <w:rFonts w:hint="eastAsia"/>
+          <w:sz w:val="24"/>
+          <w:szCs w:val="24"/>
+        </w:rPr>
+        <w:t>를 사용한다.</w:t>
+      </w:r>
+      <w:r>
+        <w:rPr>
           <w:sz w:val="24"/>
           <w:szCs w:val="24"/>
         </w:rPr>
@@ -11933,29 +12605,75 @@
       </w:r>
       <w:r>
         <w:rPr>
-          <w:rFonts w:hint="eastAsia"/>
-          <w:sz w:val="24"/>
-          <w:szCs w:val="24"/>
-        </w:rPr>
-        <w:t>클래스</w:t>
-      </w:r>
-      <w:r>
-        <w:rPr>
-          <w:sz w:val="24"/>
-          <w:szCs w:val="24"/>
-        </w:rPr>
-        <w:t>)</w:t>
-      </w:r>
-    </w:p>
-    <w:p>
-      <w:pPr>
-        <w:rPr>
-          <w:sz w:val="24"/>
-          <w:szCs w:val="24"/>
-        </w:rPr>
-      </w:pPr>
-      <w:r>
-        <w:rPr>
+          <w:sz w:val="24"/>
+          <w:szCs w:val="24"/>
+        </w:rPr>
+        <w:t>(</w:t>
+      </w:r>
+      <w:r>
+        <w:rPr>
+          <w:rFonts w:hint="eastAsia"/>
+          <w:sz w:val="24"/>
+          <w:szCs w:val="24"/>
+        </w:rPr>
+        <w:t>예:</w:t>
+      </w:r>
+      <w:r>
+        <w:rPr>
+          <w:sz w:val="24"/>
+          <w:szCs w:val="24"/>
+        </w:rPr>
+        <w:t xml:space="preserve"> #define MAX_NUM 3.0)</w:t>
+      </w:r>
+    </w:p>
+    <w:p>
+      <w:pPr>
+        <w:rPr>
+          <w:sz w:val="24"/>
+          <w:szCs w:val="24"/>
+        </w:rPr>
+      </w:pPr>
+    </w:p>
+    <w:p>
+      <w:pPr>
+        <w:rPr>
+          <w:sz w:val="24"/>
+          <w:szCs w:val="24"/>
+        </w:rPr>
+      </w:pPr>
+      <w:r>
+        <w:rPr>
+          <w:sz w:val="24"/>
+          <w:szCs w:val="24"/>
+        </w:rPr>
+        <w:t xml:space="preserve">5.2.2. </w:t>
+      </w:r>
+      <w:r>
+        <w:rPr>
+          <w:rFonts w:hint="eastAsia"/>
+          <w:sz w:val="24"/>
+          <w:szCs w:val="24"/>
+        </w:rPr>
+        <w:t>C</w:t>
+      </w:r>
+      <w:r>
+        <w:rPr>
+          <w:sz w:val="24"/>
+          <w:szCs w:val="24"/>
+        </w:rPr>
+        <w:t>ode Block</w:t>
+      </w:r>
+    </w:p>
+    <w:p>
+      <w:pPr>
+        <w:rPr>
+          <w:sz w:val="24"/>
+          <w:szCs w:val="24"/>
+        </w:rPr>
+      </w:pPr>
+      <w:r>
+        <w:rPr>
+          <w:rFonts w:hint="eastAsia"/>
           <w:sz w:val="24"/>
           <w:szCs w:val="24"/>
         </w:rPr>
@@ -11967,15 +12685,7 @@
           <w:sz w:val="24"/>
           <w:szCs w:val="24"/>
         </w:rPr>
-        <w:t xml:space="preserve">매크로 이름은 모두 대문자로 </w:t>
-      </w:r>
-      <w:r>
-        <w:rPr>
-          <w:rFonts w:hint="eastAsia"/>
-          <w:sz w:val="24"/>
-          <w:szCs w:val="24"/>
-        </w:rPr>
-        <w:t>작성하는 것을 원칙으로 한다.</w:t>
+        <w:t>함수와 클래스</w:t>
       </w:r>
       <w:r>
         <w:rPr>
@@ -11990,36 +12700,52 @@
           <w:sz w:val="24"/>
           <w:szCs w:val="24"/>
         </w:rPr>
-        <w:t xml:space="preserve">두 단어의 </w:t>
-      </w:r>
-      <w:r>
-        <w:rPr>
-          <w:rFonts w:hint="eastAsia"/>
-          <w:sz w:val="24"/>
-          <w:szCs w:val="24"/>
-        </w:rPr>
-        <w:t xml:space="preserve">연결이 필요한 경우는 </w:t>
-      </w:r>
-      <w:r>
-        <w:rPr>
-          <w:sz w:val="24"/>
-          <w:szCs w:val="24"/>
-        </w:rPr>
-        <w:t>‘</w:t>
-      </w:r>
-      <w:r>
-        <w:rPr>
-          <w:sz w:val="24"/>
-          <w:szCs w:val="24"/>
-        </w:rPr>
-        <w:t>_</w:t>
-      </w:r>
-      <w:r>
-        <w:rPr>
-          <w:sz w:val="24"/>
-          <w:szCs w:val="24"/>
-        </w:rPr>
-        <w:t>(</w:t>
+        <w:t>등 타입은</w:t>
+      </w:r>
+      <w:r>
+        <w:rPr>
+          <w:sz w:val="24"/>
+          <w:szCs w:val="24"/>
+        </w:rPr>
+        <w:t xml:space="preserve"> BSD </w:t>
+      </w:r>
+      <w:r>
+        <w:rPr>
+          <w:rFonts w:hint="eastAsia"/>
+          <w:sz w:val="24"/>
+          <w:szCs w:val="24"/>
+        </w:rPr>
+        <w:t xml:space="preserve">스타일로 </w:t>
+      </w:r>
+      <w:r>
+        <w:rPr>
+          <w:sz w:val="24"/>
+          <w:szCs w:val="24"/>
+        </w:rPr>
+        <w:t>Code Block</w:t>
+      </w:r>
+      <w:r>
+        <w:rPr>
+          <w:rFonts w:hint="eastAsia"/>
+          <w:sz w:val="24"/>
+          <w:szCs w:val="24"/>
+        </w:rPr>
+        <w:t>을 묶는다.</w:t>
+      </w:r>
+      <w:r>
+        <w:rPr>
+          <w:sz w:val="24"/>
+          <w:szCs w:val="24"/>
+        </w:rPr>
+        <w:t xml:space="preserve"> </w:t>
+      </w:r>
+      <w:r>
+        <w:rPr>
+          <w:rFonts w:hint="eastAsia"/>
+          <w:sz w:val="24"/>
+          <w:szCs w:val="24"/>
+        </w:rPr>
+        <w:t xml:space="preserve">조건문과 </w:t>
       </w:r>
       <w:proofErr w:type="spellStart"/>
       <w:r>
@@ -12028,7 +12754,7 @@
           <w:sz w:val="24"/>
           <w:szCs w:val="24"/>
         </w:rPr>
-        <w:t>언더바</w:t>
+        <w:t>반복문</w:t>
       </w:r>
       <w:proofErr w:type="spellEnd"/>
       <w:r>
@@ -12037,207 +12763,23 @@
           <w:sz w:val="24"/>
           <w:szCs w:val="24"/>
         </w:rPr>
-        <w:t>)</w:t>
-      </w:r>
-      <w:r>
-        <w:rPr>
-          <w:sz w:val="24"/>
-          <w:szCs w:val="24"/>
-        </w:rPr>
-        <w:t>’</w:t>
-      </w:r>
-      <w:r>
-        <w:rPr>
-          <w:rFonts w:hint="eastAsia"/>
-          <w:sz w:val="24"/>
-          <w:szCs w:val="24"/>
-        </w:rPr>
-        <w:t>를 사용한다.</w:t>
-      </w:r>
-      <w:r>
-        <w:rPr>
-          <w:sz w:val="24"/>
-          <w:szCs w:val="24"/>
-        </w:rPr>
         <w:t xml:space="preserve"> </w:t>
       </w:r>
       <w:r>
         <w:rPr>
-          <w:sz w:val="24"/>
-          <w:szCs w:val="24"/>
-        </w:rPr>
-        <w:t>(</w:t>
-      </w:r>
-      <w:r>
-        <w:rPr>
-          <w:rFonts w:hint="eastAsia"/>
-          <w:sz w:val="24"/>
-          <w:szCs w:val="24"/>
-        </w:rPr>
-        <w:t>예:</w:t>
-      </w:r>
-      <w:r>
-        <w:rPr>
-          <w:sz w:val="24"/>
-          <w:szCs w:val="24"/>
-        </w:rPr>
-        <w:t xml:space="preserve"> #define MAX_NUM 3.0)</w:t>
-      </w:r>
-    </w:p>
-    <w:p>
-      <w:pPr>
-        <w:rPr>
-          <w:rFonts w:hint="eastAsia"/>
-          <w:sz w:val="24"/>
-          <w:szCs w:val="24"/>
-        </w:rPr>
-      </w:pPr>
-    </w:p>
-    <w:p>
-      <w:pPr>
-        <w:rPr>
-          <w:sz w:val="24"/>
-          <w:szCs w:val="24"/>
-        </w:rPr>
-      </w:pPr>
-      <w:r>
-        <w:rPr>
-          <w:sz w:val="24"/>
-          <w:szCs w:val="24"/>
-        </w:rPr>
-        <w:t>5.2.</w:t>
-      </w:r>
-      <w:r>
-        <w:rPr>
-          <w:sz w:val="24"/>
-          <w:szCs w:val="24"/>
-        </w:rPr>
-        <w:t>2.</w:t>
-      </w:r>
-      <w:r>
-        <w:rPr>
-          <w:sz w:val="24"/>
-          <w:szCs w:val="24"/>
-        </w:rPr>
-        <w:t xml:space="preserve"> </w:t>
-      </w:r>
-      <w:r>
-        <w:rPr>
-          <w:rFonts w:hint="eastAsia"/>
-          <w:sz w:val="24"/>
-          <w:szCs w:val="24"/>
-        </w:rPr>
-        <w:t>C</w:t>
-      </w:r>
-      <w:r>
-        <w:rPr>
-          <w:sz w:val="24"/>
-          <w:szCs w:val="24"/>
-        </w:rPr>
-        <w:t>ode Block</w:t>
-      </w:r>
-    </w:p>
-    <w:p>
-      <w:pPr>
-        <w:rPr>
-          <w:rFonts w:hint="eastAsia"/>
-          <w:sz w:val="24"/>
-          <w:szCs w:val="24"/>
-        </w:rPr>
-      </w:pPr>
-      <w:r>
-        <w:rPr>
-          <w:rFonts w:hint="eastAsia"/>
-          <w:sz w:val="24"/>
-          <w:szCs w:val="24"/>
-        </w:rPr>
-        <w:t xml:space="preserve"> </w:t>
-      </w:r>
-      <w:r>
-        <w:rPr>
-          <w:rFonts w:hint="eastAsia"/>
-          <w:sz w:val="24"/>
-          <w:szCs w:val="24"/>
-        </w:rPr>
-        <w:t>함수와 클래스</w:t>
-      </w:r>
-      <w:r>
-        <w:rPr>
-          <w:sz w:val="24"/>
-          <w:szCs w:val="24"/>
-        </w:rPr>
-        <w:t xml:space="preserve"> </w:t>
-      </w:r>
-      <w:r>
-        <w:rPr>
-          <w:rFonts w:hint="eastAsia"/>
-          <w:sz w:val="24"/>
-          <w:szCs w:val="24"/>
-        </w:rPr>
-        <w:t>등 타입은</w:t>
-      </w:r>
-      <w:r>
-        <w:rPr>
-          <w:sz w:val="24"/>
-          <w:szCs w:val="24"/>
-        </w:rPr>
-        <w:t xml:space="preserve"> BSD </w:t>
-      </w:r>
-      <w:r>
-        <w:rPr>
-          <w:rFonts w:hint="eastAsia"/>
-          <w:sz w:val="24"/>
-          <w:szCs w:val="24"/>
-        </w:rPr>
-        <w:t xml:space="preserve">스타일로 </w:t>
-      </w:r>
-      <w:r>
-        <w:rPr>
-          <w:sz w:val="24"/>
-          <w:szCs w:val="24"/>
-        </w:rPr>
-        <w:t>Code Block</w:t>
-      </w:r>
-      <w:r>
-        <w:rPr>
-          <w:rFonts w:hint="eastAsia"/>
-          <w:sz w:val="24"/>
-          <w:szCs w:val="24"/>
-        </w:rPr>
-        <w:t>을 묶는다.</w:t>
-      </w:r>
-      <w:r>
-        <w:rPr>
-          <w:sz w:val="24"/>
-          <w:szCs w:val="24"/>
-        </w:rPr>
-        <w:t xml:space="preserve"> </w:t>
-      </w:r>
-      <w:r>
-        <w:rPr>
-          <w:rFonts w:hint="eastAsia"/>
-          <w:sz w:val="24"/>
-          <w:szCs w:val="24"/>
-        </w:rPr>
-        <w:t xml:space="preserve">조건문과 </w:t>
-      </w:r>
-      <w:proofErr w:type="spellStart"/>
-      <w:r>
-        <w:rPr>
-          <w:rFonts w:hint="eastAsia"/>
-          <w:sz w:val="24"/>
-          <w:szCs w:val="24"/>
-        </w:rPr>
-        <w:t>반복문</w:t>
-      </w:r>
-      <w:proofErr w:type="spellEnd"/>
-      <w:r>
-        <w:rPr>
-          <w:rFonts w:hint="eastAsia"/>
-          <w:sz w:val="24"/>
-          <w:szCs w:val="24"/>
-        </w:rPr>
-        <w:t xml:space="preserve"> 등 제어문은 </w:t>
+          <w:rFonts w:hint="eastAsia"/>
+          <w:sz w:val="24"/>
+          <w:szCs w:val="24"/>
+        </w:rPr>
+        <w:t>등의</w:t>
+      </w:r>
+      <w:r>
+        <w:rPr>
+          <w:rFonts w:hint="eastAsia"/>
+          <w:sz w:val="24"/>
+          <w:szCs w:val="24"/>
+        </w:rPr>
+        <w:t xml:space="preserve"> 제어문은 </w:t>
       </w:r>
       <w:r>
         <w:rPr>
@@ -12604,10 +13146,30 @@
           <w:p>
             <w:pPr>
               <w:rPr>
+                <w:sz w:val="24"/>
+                <w:szCs w:val="24"/>
+              </w:rPr>
+            </w:pPr>
+            <w:r>
+              <w:rPr>
                 <w:rFonts w:hint="eastAsia"/>
                 <w:sz w:val="24"/>
                 <w:szCs w:val="24"/>
               </w:rPr>
+              <w:t>}</w:t>
+            </w:r>
+          </w:p>
+        </w:tc>
+        <w:tc>
+          <w:tcPr>
+            <w:tcW w:w="4814" w:type="dxa"/>
+          </w:tcPr>
+          <w:p>
+            <w:pPr>
+              <w:rPr>
+                <w:sz w:val="24"/>
+                <w:szCs w:val="24"/>
+              </w:rPr>
             </w:pPr>
             <w:r>
               <w:rPr>
@@ -12615,14 +13177,16 @@
                 <w:sz w:val="24"/>
                 <w:szCs w:val="24"/>
               </w:rPr>
-              <w:t>}</w:t>
-            </w:r>
-          </w:p>
-        </w:tc>
-        <w:tc>
-          <w:tcPr>
-            <w:tcW w:w="4814" w:type="dxa"/>
-          </w:tcPr>
+              <w:t>f</w:t>
+            </w:r>
+            <w:r>
+              <w:rPr>
+                <w:sz w:val="24"/>
+                <w:szCs w:val="24"/>
+              </w:rPr>
+              <w:t>or (int I = 0; I &lt; 10; I++) {</w:t>
+            </w:r>
+          </w:p>
           <w:p>
             <w:pPr>
               <w:rPr>
@@ -12636,14 +13200,14 @@
                 <w:sz w:val="24"/>
                 <w:szCs w:val="24"/>
               </w:rPr>
-              <w:t>f</w:t>
+              <w:t xml:space="preserve"> </w:t>
             </w:r>
             <w:r>
               <w:rPr>
                 <w:sz w:val="24"/>
                 <w:szCs w:val="24"/>
               </w:rPr>
-              <w:t>or (int I = 0; I &lt; 10; I++) {</w:t>
+              <w:t xml:space="preserve">   if (I == 0) {</w:t>
             </w:r>
           </w:p>
           <w:p>
@@ -12666,7 +13230,28 @@
                 <w:sz w:val="24"/>
                 <w:szCs w:val="24"/>
               </w:rPr>
-              <w:t xml:space="preserve">   if (I == 0) {</w:t>
+              <w:t xml:space="preserve">       </w:t>
+            </w:r>
+            <w:r>
+              <w:rPr>
+                <w:sz w:val="24"/>
+                <w:szCs w:val="24"/>
+              </w:rPr>
+              <w:t>(</w:t>
+            </w:r>
+            <w:r>
+              <w:rPr>
+                <w:sz w:val="24"/>
+                <w:szCs w:val="24"/>
+              </w:rPr>
+              <w:t>…</w:t>
+            </w:r>
+            <w:r>
+              <w:rPr>
+                <w:sz w:val="24"/>
+                <w:szCs w:val="24"/>
+              </w:rPr>
+              <w:t>)</w:t>
             </w:r>
           </w:p>
           <w:p>
@@ -12689,28 +13274,14 @@
                 <w:sz w:val="24"/>
                 <w:szCs w:val="24"/>
               </w:rPr>
-              <w:t xml:space="preserve">       </w:t>
+              <w:t xml:space="preserve">   }</w:t>
             </w:r>
             <w:r>
               <w:rPr>
                 <w:sz w:val="24"/>
                 <w:szCs w:val="24"/>
               </w:rPr>
-              <w:t>(</w:t>
-            </w:r>
-            <w:r>
-              <w:rPr>
-                <w:sz w:val="24"/>
-                <w:szCs w:val="24"/>
-              </w:rPr>
-              <w:t>…</w:t>
-            </w:r>
-            <w:r>
-              <w:rPr>
-                <w:sz w:val="24"/>
-                <w:szCs w:val="24"/>
-              </w:rPr>
-              <w:t>)</w:t>
+              <w:t xml:space="preserve"> else {</w:t>
             </w:r>
           </w:p>
           <w:p>
@@ -12733,14 +13304,7 @@
                 <w:sz w:val="24"/>
                 <w:szCs w:val="24"/>
               </w:rPr>
-              <w:t xml:space="preserve">   }</w:t>
-            </w:r>
-            <w:r>
-              <w:rPr>
-                <w:sz w:val="24"/>
-                <w:szCs w:val="24"/>
-              </w:rPr>
-              <w:t xml:space="preserve"> else {</w:t>
+              <w:t xml:space="preserve">       (…)</w:t>
             </w:r>
           </w:p>
           <w:p>
@@ -12763,7 +13327,7 @@
                 <w:sz w:val="24"/>
                 <w:szCs w:val="24"/>
               </w:rPr>
-              <w:t xml:space="preserve">       (…)</w:t>
+              <w:t xml:space="preserve">   }</w:t>
             </w:r>
           </w:p>
           <w:p>
@@ -12779,29 +13343,6 @@
                 <w:sz w:val="24"/>
                 <w:szCs w:val="24"/>
               </w:rPr>
-              <w:t xml:space="preserve"> </w:t>
-            </w:r>
-            <w:r>
-              <w:rPr>
-                <w:sz w:val="24"/>
-                <w:szCs w:val="24"/>
-              </w:rPr>
-              <w:t xml:space="preserve">   }</w:t>
-            </w:r>
-          </w:p>
-          <w:p>
-            <w:pPr>
-              <w:rPr>
-                <w:sz w:val="24"/>
-                <w:szCs w:val="24"/>
-              </w:rPr>
-            </w:pPr>
-            <w:r>
-              <w:rPr>
-                <w:rFonts w:hint="eastAsia"/>
-                <w:sz w:val="24"/>
-                <w:szCs w:val="24"/>
-              </w:rPr>
               <w:t>}</w:t>
             </w:r>
           </w:p>
@@ -12811,7 +13352,6 @@
     <w:p>
       <w:pPr>
         <w:rPr>
-          <w:rFonts w:hint="eastAsia"/>
           <w:b/>
           <w:bCs/>
           <w:sz w:val="26"/>
@@ -12831,29 +13371,15 @@
           <w:sz w:val="24"/>
           <w:szCs w:val="24"/>
         </w:rPr>
-        <w:t>5.2.</w:t>
-      </w:r>
-      <w:r>
-        <w:rPr>
-          <w:sz w:val="24"/>
-          <w:szCs w:val="24"/>
-        </w:rPr>
-        <w:t>3</w:t>
-      </w:r>
-      <w:r>
-        <w:rPr>
-          <w:sz w:val="24"/>
-          <w:szCs w:val="24"/>
-        </w:rPr>
-        <w:t xml:space="preserve">. </w:t>
-      </w:r>
-      <w:r>
-        <w:rPr>
-          <w:rFonts w:hint="eastAsia"/>
-          <w:sz w:val="24"/>
-          <w:szCs w:val="24"/>
-        </w:rPr>
-        <w:t>주석 스타일</w:t>
+        <w:t xml:space="preserve">5.2.3. </w:t>
+      </w:r>
+      <w:r>
+        <w:rPr>
+          <w:rFonts w:hint="eastAsia"/>
+          <w:sz w:val="24"/>
+          <w:szCs w:val="24"/>
+        </w:rPr>
+        <w:t>주석</w:t>
       </w:r>
     </w:p>
     <w:p>
@@ -12879,6 +13405,7 @@
     <w:p>
       <w:pPr>
         <w:rPr>
+          <w:rFonts w:hint="eastAsia"/>
           <w:b/>
           <w:bCs/>
           <w:sz w:val="26"/>
@@ -12895,27 +13422,25 @@
           <w:szCs w:val="26"/>
         </w:rPr>
       </w:pPr>
-    </w:p>
-    <w:p>
-      <w:pPr>
-        <w:rPr>
-          <w:rFonts w:hint="eastAsia"/>
+      <w:r>
+        <w:rPr>
           <w:b/>
           <w:bCs/>
           <w:sz w:val="26"/>
           <w:szCs w:val="26"/>
         </w:rPr>
-      </w:pPr>
-    </w:p>
-    <w:p>
-      <w:pPr>
+        <w:lastRenderedPageBreak/>
+        <w:t>5.</w:t>
+      </w:r>
+      <w:r>
         <w:rPr>
           <w:b/>
           <w:bCs/>
           <w:sz w:val="26"/>
           <w:szCs w:val="26"/>
         </w:rPr>
-      </w:pPr>
+        <w:t>3</w:t>
+      </w:r>
       <w:r>
         <w:rPr>
           <w:b/>
@@ -12923,490 +13448,447 @@
           <w:sz w:val="26"/>
           <w:szCs w:val="26"/>
         </w:rPr>
-        <w:t>5.</w:t>
-      </w:r>
-      <w:r>
-        <w:rPr>
+        <w:t xml:space="preserve">. </w:t>
+      </w:r>
+      <w:r>
+        <w:rPr>
+          <w:rFonts w:hint="eastAsia"/>
           <w:b/>
           <w:bCs/>
           <w:sz w:val="26"/>
           <w:szCs w:val="26"/>
         </w:rPr>
-        <w:t>3</w:t>
-      </w:r>
-      <w:r>
+        <w:t>형상 관리 방안</w:t>
+      </w:r>
+    </w:p>
+    <w:p>
+      <w:pPr>
+        <w:rPr>
+          <w:sz w:val="24"/>
+          <w:szCs w:val="24"/>
+        </w:rPr>
+      </w:pPr>
+      <w:r>
+        <w:rPr>
+          <w:sz w:val="24"/>
+          <w:szCs w:val="24"/>
+        </w:rPr>
+        <w:t>5.3.1</w:t>
+      </w:r>
+      <w:r>
+        <w:rPr>
+          <w:sz w:val="24"/>
+          <w:szCs w:val="24"/>
+        </w:rPr>
+        <w:t>.</w:t>
+      </w:r>
+      <w:r>
+        <w:rPr>
+          <w:sz w:val="24"/>
+          <w:szCs w:val="24"/>
+        </w:rPr>
+        <w:t xml:space="preserve"> </w:t>
+      </w:r>
+      <w:r>
+        <w:rPr>
+          <w:rFonts w:hint="eastAsia"/>
+          <w:sz w:val="24"/>
+          <w:szCs w:val="24"/>
+        </w:rPr>
+        <w:t>형상관리 대상</w:t>
+      </w:r>
+    </w:p>
+    <w:p>
+      <w:pPr>
+        <w:rPr>
+          <w:sz w:val="24"/>
+          <w:szCs w:val="24"/>
+        </w:rPr>
+      </w:pPr>
+      <w:r>
+        <w:rPr>
+          <w:rFonts w:hint="eastAsia"/>
+          <w:sz w:val="24"/>
+          <w:szCs w:val="24"/>
+        </w:rPr>
+        <w:t xml:space="preserve"> 프로젝트에서 공식적으로 정의되고 관리가 필요한 모든 대상을 그 범위로 한다.</w:t>
+      </w:r>
+    </w:p>
+    <w:p>
+      <w:pPr>
+        <w:rPr>
+          <w:sz w:val="24"/>
+          <w:szCs w:val="24"/>
+        </w:rPr>
+      </w:pPr>
+      <w:r>
+        <w:rPr>
+          <w:rFonts w:hint="eastAsia"/>
+          <w:sz w:val="24"/>
+          <w:szCs w:val="24"/>
+        </w:rPr>
+        <w:t xml:space="preserve"> </w:t>
+      </w:r>
+      <w:r>
+        <w:rPr>
+          <w:sz w:val="24"/>
+          <w:szCs w:val="24"/>
+        </w:rPr>
+        <w:t xml:space="preserve">- </w:t>
+      </w:r>
+      <w:r>
+        <w:rPr>
+          <w:rFonts w:hint="eastAsia"/>
+          <w:sz w:val="24"/>
+          <w:szCs w:val="24"/>
+        </w:rPr>
+        <w:t>문서</w:t>
+      </w:r>
+      <w:r>
+        <w:rPr>
+          <w:sz w:val="24"/>
+          <w:szCs w:val="24"/>
+        </w:rPr>
+        <w:t>: *.</w:t>
+      </w:r>
+      <w:r>
+        <w:rPr>
+          <w:rFonts w:hint="eastAsia"/>
+          <w:sz w:val="24"/>
+          <w:szCs w:val="24"/>
+        </w:rPr>
+        <w:t>p</w:t>
+      </w:r>
+      <w:r>
+        <w:rPr>
+          <w:sz w:val="24"/>
+          <w:szCs w:val="24"/>
+        </w:rPr>
+        <w:t>pt, *.md, *.docx, *</w:t>
+      </w:r>
+      <w:r>
+        <w:rPr>
+          <w:rFonts w:hint="eastAsia"/>
+          <w:sz w:val="24"/>
+          <w:szCs w:val="24"/>
+        </w:rPr>
+        <w:t>.</w:t>
+      </w:r>
+      <w:r>
+        <w:rPr>
+          <w:sz w:val="24"/>
+          <w:szCs w:val="24"/>
+        </w:rPr>
+        <w:t xml:space="preserve">pdf </w:t>
+      </w:r>
+      <w:r>
+        <w:rPr>
+          <w:rFonts w:hint="eastAsia"/>
+          <w:sz w:val="24"/>
+          <w:szCs w:val="24"/>
+        </w:rPr>
+        <w:t>등</w:t>
+      </w:r>
+    </w:p>
+    <w:p>
+      <w:pPr>
+        <w:rPr>
+          <w:sz w:val="24"/>
+          <w:szCs w:val="24"/>
+        </w:rPr>
+      </w:pPr>
+      <w:r>
+        <w:rPr>
+          <w:rFonts w:hint="eastAsia"/>
+          <w:sz w:val="24"/>
+          <w:szCs w:val="24"/>
+        </w:rPr>
+        <w:t xml:space="preserve"> </w:t>
+      </w:r>
+      <w:r>
+        <w:rPr>
+          <w:sz w:val="24"/>
+          <w:szCs w:val="24"/>
+        </w:rPr>
+        <w:t xml:space="preserve">- </w:t>
+      </w:r>
+      <w:r>
+        <w:rPr>
+          <w:rFonts w:hint="eastAsia"/>
+          <w:sz w:val="24"/>
+          <w:szCs w:val="24"/>
+        </w:rPr>
+        <w:t>개발소스</w:t>
+      </w:r>
+      <w:r>
+        <w:rPr>
+          <w:sz w:val="24"/>
+          <w:szCs w:val="24"/>
+        </w:rPr>
+        <w:t xml:space="preserve">: </w:t>
+      </w:r>
+      <w:r>
+        <w:rPr>
+          <w:rFonts w:hint="eastAsia"/>
+          <w:sz w:val="24"/>
+          <w:szCs w:val="24"/>
+        </w:rPr>
+        <w:t>디자인</w:t>
+      </w:r>
+      <w:r>
+        <w:rPr>
+          <w:sz w:val="24"/>
+          <w:szCs w:val="24"/>
+        </w:rPr>
+        <w:t xml:space="preserve"> </w:t>
+      </w:r>
+      <w:r>
+        <w:rPr>
+          <w:rFonts w:hint="eastAsia"/>
+          <w:sz w:val="24"/>
+          <w:szCs w:val="24"/>
+        </w:rPr>
+        <w:t>파일(</w:t>
+      </w:r>
+      <w:r>
+        <w:rPr>
+          <w:sz w:val="24"/>
+          <w:szCs w:val="24"/>
+        </w:rPr>
+        <w:t>*.</w:t>
+      </w:r>
+      <w:proofErr w:type="spellStart"/>
+      <w:r>
+        <w:rPr>
+          <w:sz w:val="24"/>
+          <w:szCs w:val="24"/>
+        </w:rPr>
+        <w:t>png</w:t>
+      </w:r>
+      <w:proofErr w:type="spellEnd"/>
+      <w:r>
+        <w:rPr>
+          <w:sz w:val="24"/>
+          <w:szCs w:val="24"/>
+        </w:rPr>
+        <w:t>, *.</w:t>
+      </w:r>
+      <w:r>
+        <w:rPr>
+          <w:rFonts w:hint="eastAsia"/>
+          <w:sz w:val="24"/>
+          <w:szCs w:val="24"/>
+        </w:rPr>
+        <w:t>b</w:t>
+      </w:r>
+      <w:r>
+        <w:rPr>
+          <w:sz w:val="24"/>
+          <w:szCs w:val="24"/>
+        </w:rPr>
+        <w:t>mp, *.</w:t>
+      </w:r>
+      <w:r>
+        <w:rPr>
+          <w:rFonts w:hint="eastAsia"/>
+          <w:sz w:val="24"/>
+          <w:szCs w:val="24"/>
+        </w:rPr>
+        <w:t>j</w:t>
+      </w:r>
+      <w:r>
+        <w:rPr>
+          <w:sz w:val="24"/>
+          <w:szCs w:val="24"/>
+        </w:rPr>
+        <w:t xml:space="preserve">pg), </w:t>
+      </w:r>
+      <w:r>
+        <w:rPr>
+          <w:rFonts w:hint="eastAsia"/>
+          <w:sz w:val="24"/>
+          <w:szCs w:val="24"/>
+        </w:rPr>
+        <w:t>소스 파일(</w:t>
+      </w:r>
+      <w:r>
+        <w:rPr>
+          <w:sz w:val="24"/>
+          <w:szCs w:val="24"/>
+        </w:rPr>
+        <w:t>*.</w:t>
+      </w:r>
+      <w:r>
+        <w:rPr>
+          <w:rFonts w:hint="eastAsia"/>
+          <w:sz w:val="24"/>
+          <w:szCs w:val="24"/>
+        </w:rPr>
+        <w:t>p</w:t>
+      </w:r>
+      <w:r>
+        <w:rPr>
+          <w:sz w:val="24"/>
+          <w:szCs w:val="24"/>
+        </w:rPr>
+        <w:t>ro, *.h, *.</w:t>
+      </w:r>
+      <w:proofErr w:type="spellStart"/>
+      <w:r>
+        <w:rPr>
+          <w:sz w:val="24"/>
+          <w:szCs w:val="24"/>
+        </w:rPr>
+        <w:t>cpp</w:t>
+      </w:r>
+      <w:proofErr w:type="spellEnd"/>
+      <w:r>
+        <w:rPr>
+          <w:sz w:val="24"/>
+          <w:szCs w:val="24"/>
+        </w:rPr>
+        <w:t>, *.</w:t>
+      </w:r>
+      <w:proofErr w:type="spellStart"/>
+      <w:r>
+        <w:rPr>
+          <w:sz w:val="24"/>
+          <w:szCs w:val="24"/>
+        </w:rPr>
+        <w:t>ui</w:t>
+      </w:r>
+      <w:proofErr w:type="spellEnd"/>
+      <w:r>
+        <w:rPr>
+          <w:sz w:val="24"/>
+          <w:szCs w:val="24"/>
+        </w:rPr>
+        <w:t>, *.obj, *.lib</w:t>
+      </w:r>
+      <w:r>
+        <w:rPr>
+          <w:rFonts w:hint="eastAsia"/>
+          <w:sz w:val="24"/>
+          <w:szCs w:val="24"/>
+        </w:rPr>
+        <w:t>)</w:t>
+      </w:r>
+    </w:p>
+    <w:p>
+      <w:pPr>
         <w:rPr>
           <w:b/>
           <w:bCs/>
           <w:sz w:val="26"/>
           <w:szCs w:val="26"/>
         </w:rPr>
-        <w:t xml:space="preserve">. </w:t>
-      </w:r>
-      <w:r>
-        <w:rPr>
-          <w:rFonts w:hint="eastAsia"/>
+      </w:pPr>
+    </w:p>
+    <w:p>
+      <w:pPr>
+        <w:rPr>
+          <w:sz w:val="24"/>
+          <w:szCs w:val="24"/>
+        </w:rPr>
+      </w:pPr>
+      <w:r>
+        <w:rPr>
+          <w:sz w:val="24"/>
+          <w:szCs w:val="24"/>
+        </w:rPr>
+        <w:t>5.3.2</w:t>
+      </w:r>
+      <w:r>
+        <w:rPr>
+          <w:sz w:val="24"/>
+          <w:szCs w:val="24"/>
+        </w:rPr>
+        <w:t>.</w:t>
+      </w:r>
+      <w:r>
+        <w:rPr>
+          <w:sz w:val="24"/>
+          <w:szCs w:val="24"/>
+        </w:rPr>
+        <w:t xml:space="preserve"> </w:t>
+      </w:r>
+      <w:r>
+        <w:rPr>
+          <w:rFonts w:hint="eastAsia"/>
+          <w:sz w:val="24"/>
+          <w:szCs w:val="24"/>
+        </w:rPr>
+        <w:t>형상관리 방법</w:t>
+      </w:r>
+    </w:p>
+    <w:p>
+      <w:pPr>
+        <w:rPr>
+          <w:sz w:val="24"/>
+          <w:szCs w:val="24"/>
+        </w:rPr>
+      </w:pPr>
+      <w:r>
+        <w:rPr>
+          <w:rFonts w:hint="eastAsia"/>
+          <w:sz w:val="24"/>
+          <w:szCs w:val="24"/>
+        </w:rPr>
+        <w:t xml:space="preserve"> 분산저장소 타입의 </w:t>
+      </w:r>
+      <w:r>
+        <w:rPr>
+          <w:sz w:val="24"/>
+          <w:szCs w:val="24"/>
+        </w:rPr>
+        <w:t>Git</w:t>
+      </w:r>
+      <w:r>
+        <w:rPr>
+          <w:rFonts w:hint="eastAsia"/>
+          <w:sz w:val="24"/>
+          <w:szCs w:val="24"/>
+        </w:rPr>
+        <w:t>을 통해 관리한다.</w:t>
+      </w:r>
+      <w:r>
+        <w:rPr>
+          <w:sz w:val="24"/>
+          <w:szCs w:val="24"/>
+        </w:rPr>
+        <w:t xml:space="preserve"> </w:t>
+      </w:r>
+      <w:r>
+        <w:rPr>
+          <w:rFonts w:hint="eastAsia"/>
+          <w:sz w:val="24"/>
+          <w:szCs w:val="24"/>
+        </w:rPr>
+        <w:t>구성은 다음과 같다.</w:t>
+      </w:r>
+    </w:p>
+    <w:p>
+      <w:pPr>
+        <w:rPr>
+          <w:sz w:val="24"/>
+          <w:szCs w:val="24"/>
+        </w:rPr>
+      </w:pPr>
+    </w:p>
+    <w:p>
+      <w:pPr>
+        <w:rPr>
           <w:b/>
           <w:bCs/>
           <w:sz w:val="26"/>
           <w:szCs w:val="26"/>
         </w:rPr>
-        <w:t>형상 관리 방안</w:t>
-      </w:r>
-    </w:p>
-    <w:p>
-      <w:pPr>
-        <w:rPr>
-          <w:sz w:val="24"/>
-          <w:szCs w:val="24"/>
-        </w:rPr>
-      </w:pPr>
-      <w:r>
-        <w:rPr>
-          <w:sz w:val="24"/>
-          <w:szCs w:val="24"/>
-        </w:rPr>
-        <w:t>5.</w:t>
-      </w:r>
-      <w:r>
-        <w:rPr>
-          <w:sz w:val="24"/>
-          <w:szCs w:val="24"/>
-        </w:rPr>
-        <w:t>3.1</w:t>
-      </w:r>
-      <w:r>
-        <w:rPr>
-          <w:sz w:val="24"/>
-          <w:szCs w:val="24"/>
-        </w:rPr>
-        <w:t>.</w:t>
-      </w:r>
-      <w:r>
-        <w:rPr>
-          <w:sz w:val="24"/>
-          <w:szCs w:val="24"/>
-        </w:rPr>
-        <w:t xml:space="preserve"> </w:t>
-      </w:r>
-      <w:r>
-        <w:rPr>
-          <w:rFonts w:hint="eastAsia"/>
-          <w:sz w:val="24"/>
-          <w:szCs w:val="24"/>
-        </w:rPr>
-        <w:t>형상관리 대상</w:t>
-      </w:r>
-    </w:p>
-    <w:p>
-      <w:pPr>
-        <w:rPr>
-          <w:rFonts w:hint="eastAsia"/>
-          <w:sz w:val="24"/>
-          <w:szCs w:val="24"/>
-        </w:rPr>
-      </w:pPr>
-      <w:r>
-        <w:rPr>
-          <w:rFonts w:hint="eastAsia"/>
-          <w:sz w:val="24"/>
-          <w:szCs w:val="24"/>
-        </w:rPr>
-        <w:t xml:space="preserve"> 프로젝트에서 공식적으로 정의되고 관리가 필요한 모든 대상을 그 범위로 한다.</w:t>
-      </w:r>
-    </w:p>
-    <w:p>
-      <w:pPr>
-        <w:rPr>
-          <w:sz w:val="24"/>
-          <w:szCs w:val="24"/>
-        </w:rPr>
-      </w:pPr>
-      <w:r>
-        <w:rPr>
-          <w:rFonts w:hint="eastAsia"/>
-          <w:sz w:val="24"/>
-          <w:szCs w:val="24"/>
-        </w:rPr>
-        <w:t xml:space="preserve"> </w:t>
-      </w:r>
-      <w:r>
-        <w:rPr>
-          <w:sz w:val="24"/>
-          <w:szCs w:val="24"/>
-        </w:rPr>
-        <w:t xml:space="preserve">- </w:t>
-      </w:r>
-      <w:r>
-        <w:rPr>
-          <w:rFonts w:hint="eastAsia"/>
-          <w:sz w:val="24"/>
-          <w:szCs w:val="24"/>
-        </w:rPr>
-        <w:t>문서</w:t>
-      </w:r>
-      <w:r>
-        <w:rPr>
-          <w:sz w:val="24"/>
-          <w:szCs w:val="24"/>
-        </w:rPr>
-        <w:t>: *.</w:t>
-      </w:r>
-      <w:r>
-        <w:rPr>
-          <w:rFonts w:hint="eastAsia"/>
-          <w:sz w:val="24"/>
-          <w:szCs w:val="24"/>
-        </w:rPr>
-        <w:t>p</w:t>
-      </w:r>
-      <w:r>
-        <w:rPr>
-          <w:sz w:val="24"/>
-          <w:szCs w:val="24"/>
-        </w:rPr>
-        <w:t>pt, *.md, *.docx, *</w:t>
-      </w:r>
-      <w:r>
-        <w:rPr>
-          <w:rFonts w:hint="eastAsia"/>
-          <w:sz w:val="24"/>
-          <w:szCs w:val="24"/>
-        </w:rPr>
-        <w:t>.</w:t>
-      </w:r>
-      <w:r>
-        <w:rPr>
-          <w:sz w:val="24"/>
-          <w:szCs w:val="24"/>
-        </w:rPr>
-        <w:t xml:space="preserve">pdf </w:t>
-      </w:r>
-      <w:r>
-        <w:rPr>
-          <w:rFonts w:hint="eastAsia"/>
-          <w:sz w:val="24"/>
-          <w:szCs w:val="24"/>
-        </w:rPr>
-        <w:t>등</w:t>
-      </w:r>
-    </w:p>
-    <w:p>
-      <w:pPr>
-        <w:rPr>
-          <w:rFonts w:hint="eastAsia"/>
-          <w:sz w:val="24"/>
-          <w:szCs w:val="24"/>
-        </w:rPr>
-      </w:pPr>
-      <w:r>
-        <w:rPr>
-          <w:rFonts w:hint="eastAsia"/>
-          <w:sz w:val="24"/>
-          <w:szCs w:val="24"/>
-        </w:rPr>
-        <w:t xml:space="preserve"> </w:t>
-      </w:r>
-      <w:r>
-        <w:rPr>
-          <w:sz w:val="24"/>
-          <w:szCs w:val="24"/>
-        </w:rPr>
-        <w:t xml:space="preserve">- </w:t>
-      </w:r>
-      <w:r>
-        <w:rPr>
-          <w:rFonts w:hint="eastAsia"/>
-          <w:sz w:val="24"/>
-          <w:szCs w:val="24"/>
-        </w:rPr>
-        <w:t>개발소스</w:t>
-      </w:r>
-      <w:r>
-        <w:rPr>
-          <w:sz w:val="24"/>
-          <w:szCs w:val="24"/>
-        </w:rPr>
-        <w:t xml:space="preserve">: </w:t>
-      </w:r>
-      <w:r>
-        <w:rPr>
-          <w:rFonts w:hint="eastAsia"/>
-          <w:sz w:val="24"/>
-          <w:szCs w:val="24"/>
-        </w:rPr>
-        <w:t>디자인</w:t>
-      </w:r>
-      <w:r>
-        <w:rPr>
-          <w:sz w:val="24"/>
-          <w:szCs w:val="24"/>
-        </w:rPr>
-        <w:t xml:space="preserve"> </w:t>
-      </w:r>
-      <w:r>
-        <w:rPr>
-          <w:rFonts w:hint="eastAsia"/>
-          <w:sz w:val="24"/>
-          <w:szCs w:val="24"/>
-        </w:rPr>
-        <w:t>파일(</w:t>
-      </w:r>
-      <w:r>
-        <w:rPr>
-          <w:sz w:val="24"/>
-          <w:szCs w:val="24"/>
-        </w:rPr>
-        <w:t>*.</w:t>
-      </w:r>
-      <w:proofErr w:type="spellStart"/>
-      <w:r>
-        <w:rPr>
-          <w:sz w:val="24"/>
-          <w:szCs w:val="24"/>
-        </w:rPr>
-        <w:t>png</w:t>
-      </w:r>
-      <w:proofErr w:type="spellEnd"/>
-      <w:r>
-        <w:rPr>
-          <w:sz w:val="24"/>
-          <w:szCs w:val="24"/>
-        </w:rPr>
-        <w:t>, *.</w:t>
-      </w:r>
-      <w:r>
-        <w:rPr>
-          <w:rFonts w:hint="eastAsia"/>
-          <w:sz w:val="24"/>
-          <w:szCs w:val="24"/>
-        </w:rPr>
-        <w:t>b</w:t>
-      </w:r>
-      <w:r>
-        <w:rPr>
-          <w:sz w:val="24"/>
-          <w:szCs w:val="24"/>
-        </w:rPr>
-        <w:t>mp, *.</w:t>
-      </w:r>
-      <w:r>
-        <w:rPr>
-          <w:rFonts w:hint="eastAsia"/>
-          <w:sz w:val="24"/>
-          <w:szCs w:val="24"/>
-        </w:rPr>
-        <w:t>j</w:t>
-      </w:r>
-      <w:r>
-        <w:rPr>
-          <w:sz w:val="24"/>
-          <w:szCs w:val="24"/>
-        </w:rPr>
-        <w:t xml:space="preserve">pg), </w:t>
-      </w:r>
-      <w:r>
-        <w:rPr>
-          <w:rFonts w:hint="eastAsia"/>
-          <w:sz w:val="24"/>
-          <w:szCs w:val="24"/>
-        </w:rPr>
-        <w:t>소스 파일(</w:t>
-      </w:r>
-      <w:r>
-        <w:rPr>
-          <w:sz w:val="24"/>
-          <w:szCs w:val="24"/>
-        </w:rPr>
-        <w:t>*.</w:t>
-      </w:r>
-      <w:r>
-        <w:rPr>
-          <w:rFonts w:hint="eastAsia"/>
-          <w:sz w:val="24"/>
-          <w:szCs w:val="24"/>
-        </w:rPr>
-        <w:t>p</w:t>
-      </w:r>
-      <w:r>
-        <w:rPr>
-          <w:sz w:val="24"/>
-          <w:szCs w:val="24"/>
-        </w:rPr>
-        <w:t>ro, *.h, *.</w:t>
-      </w:r>
-      <w:proofErr w:type="spellStart"/>
-      <w:r>
-        <w:rPr>
-          <w:sz w:val="24"/>
-          <w:szCs w:val="24"/>
-        </w:rPr>
-        <w:t>cpp</w:t>
-      </w:r>
-      <w:proofErr w:type="spellEnd"/>
-      <w:r>
-        <w:rPr>
-          <w:sz w:val="24"/>
-          <w:szCs w:val="24"/>
-        </w:rPr>
-        <w:t>, *.</w:t>
-      </w:r>
-      <w:proofErr w:type="spellStart"/>
-      <w:r>
-        <w:rPr>
-          <w:sz w:val="24"/>
-          <w:szCs w:val="24"/>
-        </w:rPr>
-        <w:t>ui</w:t>
-      </w:r>
-      <w:proofErr w:type="spellEnd"/>
-      <w:r>
-        <w:rPr>
-          <w:sz w:val="24"/>
-          <w:szCs w:val="24"/>
-        </w:rPr>
-        <w:t>, *.obj, *.lib</w:t>
-      </w:r>
-      <w:r>
-        <w:rPr>
-          <w:rFonts w:hint="eastAsia"/>
-          <w:sz w:val="24"/>
-          <w:szCs w:val="24"/>
-        </w:rPr>
-        <w:t>)</w:t>
-      </w:r>
-    </w:p>
-    <w:p>
-      <w:pPr>
+      </w:pPr>
+      <w:r>
         <w:rPr>
           <w:b/>
           <w:bCs/>
-          <w:sz w:val="26"/>
-          <w:szCs w:val="26"/>
-        </w:rPr>
-      </w:pPr>
-    </w:p>
-    <w:p>
-      <w:pPr>
-        <w:rPr>
-          <w:sz w:val="24"/>
-          <w:szCs w:val="24"/>
-        </w:rPr>
-      </w:pPr>
-      <w:r>
-        <w:rPr>
-          <w:sz w:val="24"/>
-          <w:szCs w:val="24"/>
-        </w:rPr>
-        <w:t>5.3.</w:t>
-      </w:r>
-      <w:r>
-        <w:rPr>
-          <w:sz w:val="24"/>
-          <w:szCs w:val="24"/>
-        </w:rPr>
-        <w:t>2</w:t>
-      </w:r>
-      <w:r>
-        <w:rPr>
-          <w:sz w:val="24"/>
-          <w:szCs w:val="24"/>
-        </w:rPr>
-        <w:t>.</w:t>
-      </w:r>
-      <w:r>
-        <w:rPr>
-          <w:sz w:val="24"/>
-          <w:szCs w:val="24"/>
-        </w:rPr>
-        <w:t xml:space="preserve"> </w:t>
-      </w:r>
-      <w:r>
-        <w:rPr>
-          <w:rFonts w:hint="eastAsia"/>
-          <w:sz w:val="24"/>
-          <w:szCs w:val="24"/>
-        </w:rPr>
-        <w:t xml:space="preserve">형상관리 </w:t>
-      </w:r>
-      <w:r>
-        <w:rPr>
-          <w:rFonts w:hint="eastAsia"/>
-          <w:sz w:val="24"/>
-          <w:szCs w:val="24"/>
-        </w:rPr>
-        <w:t>방법</w:t>
-      </w:r>
-    </w:p>
-    <w:p>
-      <w:pPr>
-        <w:rPr>
-          <w:sz w:val="24"/>
-          <w:szCs w:val="24"/>
-        </w:rPr>
-      </w:pPr>
-      <w:r>
-        <w:rPr>
-          <w:rFonts w:hint="eastAsia"/>
-          <w:sz w:val="24"/>
-          <w:szCs w:val="24"/>
-        </w:rPr>
-        <w:t xml:space="preserve"> 분산저장소 타입의 </w:t>
-      </w:r>
-      <w:r>
-        <w:rPr>
-          <w:sz w:val="24"/>
-          <w:szCs w:val="24"/>
-        </w:rPr>
-        <w:t>Git</w:t>
-      </w:r>
-      <w:r>
-        <w:rPr>
-          <w:rFonts w:hint="eastAsia"/>
-          <w:sz w:val="24"/>
-          <w:szCs w:val="24"/>
-        </w:rPr>
-        <w:t>을 통해 관리한다.</w:t>
-      </w:r>
-      <w:r>
-        <w:rPr>
-          <w:sz w:val="24"/>
-          <w:szCs w:val="24"/>
-        </w:rPr>
-        <w:t xml:space="preserve"> </w:t>
-      </w:r>
-      <w:r>
-        <w:rPr>
-          <w:rFonts w:hint="eastAsia"/>
-          <w:sz w:val="24"/>
-          <w:szCs w:val="24"/>
-        </w:rPr>
-        <w:t>구성은 다음과 같다.</w:t>
-      </w:r>
-    </w:p>
-    <w:p>
-      <w:pPr>
-        <w:rPr>
-          <w:rFonts w:hint="eastAsia"/>
-          <w:sz w:val="24"/>
-          <w:szCs w:val="24"/>
-        </w:rPr>
-      </w:pPr>
-    </w:p>
-    <w:p>
-      <w:pPr>
-        <w:rPr>
-          <w:rFonts w:hint="eastAsia"/>
-          <w:b/>
-          <w:bCs/>
-          <w:sz w:val="26"/>
-          <w:szCs w:val="26"/>
-        </w:rPr>
-      </w:pPr>
-      <w:r>
-        <w:rPr>
-          <w:b/>
-          <w:bCs/>
+          <w:noProof/>
           <w:sz w:val="26"/>
           <w:szCs w:val="26"/>
         </w:rPr>
@@ -13426,7 +13908,7 @@
                     <pic:cNvPicPr/>
                   </pic:nvPicPr>
                   <pic:blipFill>
-                    <a:blip r:embed="rId10"/>
+                    <a:blip r:embed="rId11"/>
                     <a:stretch>
                       <a:fillRect/>
                     </a:stretch>
@@ -13696,7 +14178,6 @@
         <w:rPr>
           <w:rFonts w:eastAsiaTheme="minorHAnsi"/>
         </w:rPr>
-        <w:lastRenderedPageBreak/>
         <w:t>∙</w:t>
       </w:r>
       <w:r>
@@ -13777,6 +14258,7 @@
         <w:rPr>
           <w:rFonts w:eastAsiaTheme="minorHAnsi"/>
         </w:rPr>
+        <w:lastRenderedPageBreak/>
         <w:t>∙</w:t>
       </w:r>
       <w:r>
@@ -14578,7 +15060,6 @@
         </w:numPr>
         <w:ind w:leftChars="0"/>
         <w:rPr>
-          <w:rFonts w:hint="eastAsia"/>
           <w:sz w:val="24"/>
           <w:szCs w:val="24"/>
         </w:rPr>
@@ -14740,7 +15221,6 @@
     <w:p>
       <w:pPr>
         <w:rPr>
-          <w:rFonts w:hint="eastAsia"/>
           <w:b/>
           <w:bCs/>
           <w:sz w:val="26"/>
@@ -14932,16 +15412,7 @@
           <w:sz w:val="24"/>
           <w:szCs w:val="24"/>
         </w:rPr>
-        <w:t>결과의 정확성</w:t>
-      </w:r>
-      <w:r>
-        <w:rPr>
-          <w:rFonts w:hint="eastAsia"/>
-          <w:sz w:val="24"/>
-          <w:szCs w:val="24"/>
-        </w:rPr>
-        <w:lastRenderedPageBreak/>
-        <w:t>에 집중한다.</w:t>
+        <w:t>결과의 정확성에 집중한다.</w:t>
       </w:r>
       <w:r>
         <w:rPr>
@@ -14982,13 +15453,13 @@
           <w:sz w:val="24"/>
           <w:szCs w:val="24"/>
         </w:rPr>
+        <w:lastRenderedPageBreak/>
         <w:t>모든 테스트는 다음과 같은 목표를 가지고 진행한다.</w:t>
       </w:r>
     </w:p>
     <w:p>
       <w:pPr>
         <w:rPr>
-          <w:rFonts w:hint="eastAsia"/>
           <w:sz w:val="24"/>
           <w:szCs w:val="24"/>
         </w:rPr>
@@ -15020,7 +15491,6 @@
     <w:p>
       <w:pPr>
         <w:rPr>
-          <w:rFonts w:hint="eastAsia"/>
           <w:sz w:val="24"/>
           <w:szCs w:val="24"/>
         </w:rPr>
@@ -15185,7 +15655,6 @@
     <w:p>
       <w:pPr>
         <w:rPr>
-          <w:rFonts w:hint="eastAsia"/>
           <w:sz w:val="24"/>
           <w:szCs w:val="24"/>
         </w:rPr>
@@ -15226,7 +15695,7 @@
                     <pic:cNvPicPr/>
                   </pic:nvPicPr>
                   <pic:blipFill>
-                    <a:blip r:embed="rId11">
+                    <a:blip r:embed="rId12">
                       <a:extLst>
                         <a:ext uri="{28A0092B-C50C-407E-A947-70E740481C1C}">
                           <a14:useLocalDpi xmlns:a14="http://schemas.microsoft.com/office/drawing/2010/main" val="0"/>
@@ -15299,6 +15768,7 @@
     <w:p>
       <w:pPr>
         <w:rPr>
+          <w:rFonts w:hint="eastAsia"/>
           <w:sz w:val="24"/>
           <w:szCs w:val="24"/>
         </w:rPr>
@@ -15445,7 +15915,6 @@
           <w:sz w:val="24"/>
           <w:szCs w:val="24"/>
         </w:rPr>
-        <w:lastRenderedPageBreak/>
         <w:t xml:space="preserve"> - </w:t>
       </w:r>
       <w:r>
@@ -15635,6 +16104,7 @@
                 <w:rFonts w:asciiTheme="minorEastAsia" w:hAnsiTheme="minorEastAsia" w:hint="eastAsia"/>
                 <w:szCs w:val="20"/>
               </w:rPr>
+              <w:lastRenderedPageBreak/>
               <w:t xml:space="preserve">∙ </w:t>
             </w:r>
             <w:r>
@@ -16092,7 +16562,6 @@
     <w:p>
       <w:pPr>
         <w:rPr>
-          <w:rFonts w:hint="eastAsia"/>
           <w:sz w:val="24"/>
           <w:szCs w:val="24"/>
         </w:rPr>
@@ -16661,23 +17130,16 @@
           <w:p>
             <w:pPr>
               <w:rPr>
+                <w:rFonts w:asciiTheme="minorEastAsia" w:hAnsiTheme="minorEastAsia"/>
+                <w:szCs w:val="20"/>
+              </w:rPr>
+            </w:pPr>
+            <w:r>
+              <w:rPr>
                 <w:rFonts w:asciiTheme="minorEastAsia" w:hAnsiTheme="minorEastAsia" w:hint="eastAsia"/>
                 <w:szCs w:val="20"/>
               </w:rPr>
-            </w:pPr>
-            <w:r>
-              <w:rPr>
-                <w:rFonts w:asciiTheme="minorEastAsia" w:hAnsiTheme="minorEastAsia" w:hint="eastAsia"/>
-                <w:szCs w:val="20"/>
-              </w:rPr>
-              <w:t>∙</w:t>
-            </w:r>
-            <w:r>
-              <w:rPr>
-                <w:rFonts w:asciiTheme="minorEastAsia" w:hAnsiTheme="minorEastAsia" w:hint="eastAsia"/>
-                <w:szCs w:val="20"/>
-              </w:rPr>
-              <w:t xml:space="preserve"> 데이터 손실 여부</w:t>
+              <w:t>∙ 데이터 손실 여부</w:t>
             </w:r>
           </w:p>
         </w:tc>
@@ -16694,51 +17156,66 @@
           <w:p>
             <w:pPr>
               <w:rPr>
+                <w:rFonts w:asciiTheme="minorEastAsia" w:hAnsiTheme="minorEastAsia"/>
+                <w:szCs w:val="20"/>
+              </w:rPr>
+            </w:pPr>
+            <w:r>
+              <w:rPr>
                 <w:rFonts w:asciiTheme="minorEastAsia" w:hAnsiTheme="minorEastAsia" w:hint="eastAsia"/>
                 <w:szCs w:val="20"/>
               </w:rPr>
-            </w:pPr>
+              <w:t xml:space="preserve">∙ 촬영 </w:t>
+            </w:r>
+            <w:r>
+              <w:rPr>
+                <w:rFonts w:asciiTheme="minorEastAsia" w:hAnsiTheme="minorEastAsia"/>
+                <w:szCs w:val="20"/>
+              </w:rPr>
+              <w:t xml:space="preserve">SW – </w:t>
+            </w:r>
             <w:r>
               <w:rPr>
                 <w:rFonts w:asciiTheme="minorEastAsia" w:hAnsiTheme="minorEastAsia" w:hint="eastAsia"/>
                 <w:szCs w:val="20"/>
               </w:rPr>
-              <w:t xml:space="preserve">∙ 촬영 </w:t>
-            </w:r>
-            <w:r>
-              <w:rPr>
-                <w:rFonts w:asciiTheme="minorEastAsia" w:hAnsiTheme="minorEastAsia"/>
-                <w:szCs w:val="20"/>
-              </w:rPr>
-              <w:t xml:space="preserve">SW – </w:t>
+              <w:t>C</w:t>
+            </w:r>
+            <w:r>
+              <w:rPr>
+                <w:rFonts w:asciiTheme="minorEastAsia" w:hAnsiTheme="minorEastAsia"/>
+                <w:szCs w:val="20"/>
+              </w:rPr>
+              <w:t xml:space="preserve">T Simulation SW </w:t>
             </w:r>
             <w:r>
               <w:rPr>
                 <w:rFonts w:asciiTheme="minorEastAsia" w:hAnsiTheme="minorEastAsia" w:hint="eastAsia"/>
                 <w:szCs w:val="20"/>
               </w:rPr>
-              <w:t>C</w:t>
-            </w:r>
-            <w:r>
-              <w:rPr>
-                <w:rFonts w:asciiTheme="minorEastAsia" w:hAnsiTheme="minorEastAsia"/>
-                <w:szCs w:val="20"/>
-              </w:rPr>
-              <w:t xml:space="preserve">T Simulation SW </w:t>
-            </w:r>
+              <w:t>연동</w:t>
+            </w:r>
+          </w:p>
+        </w:tc>
+        <w:tc>
+          <w:tcPr>
+            <w:tcW w:w="3402" w:type="dxa"/>
+          </w:tcPr>
+          <w:p>
+            <w:pPr>
+              <w:rPr>
+                <w:rFonts w:asciiTheme="minorEastAsia" w:hAnsiTheme="minorEastAsia"/>
+                <w:szCs w:val="20"/>
+              </w:rPr>
+            </w:pPr>
             <w:r>
               <w:rPr>
                 <w:rFonts w:asciiTheme="minorEastAsia" w:hAnsiTheme="minorEastAsia" w:hint="eastAsia"/>
                 <w:szCs w:val="20"/>
               </w:rPr>
-              <w:t>연동</w:t>
-            </w:r>
-          </w:p>
-        </w:tc>
-        <w:tc>
-          <w:tcPr>
-            <w:tcW w:w="3402" w:type="dxa"/>
-          </w:tcPr>
+              <w:t>∙ 장비제어 명령의 전송 성공/실패</w:t>
+            </w:r>
+          </w:p>
           <w:p>
             <w:pPr>
               <w:rPr>
@@ -16751,28 +17228,13 @@
                 <w:rFonts w:asciiTheme="minorEastAsia" w:hAnsiTheme="minorEastAsia" w:hint="eastAsia"/>
                 <w:szCs w:val="20"/>
               </w:rPr>
-              <w:t>∙ 장비제어 명령의 전송 성공/실패</w:t>
-            </w:r>
-          </w:p>
-          <w:p>
-            <w:pPr>
-              <w:rPr>
-                <w:rFonts w:asciiTheme="minorEastAsia" w:hAnsiTheme="minorEastAsia"/>
-                <w:szCs w:val="20"/>
-              </w:rPr>
-            </w:pPr>
-            <w:r>
-              <w:rPr>
-                <w:rFonts w:asciiTheme="minorEastAsia" w:hAnsiTheme="minorEastAsia" w:hint="eastAsia"/>
-                <w:szCs w:val="20"/>
-              </w:rPr>
               <w:t>∙ 영상 데이터 손실 여부</w:t>
             </w:r>
           </w:p>
           <w:p>
             <w:pPr>
               <w:rPr>
-                <w:rFonts w:asciiTheme="minorEastAsia" w:hAnsiTheme="minorEastAsia" w:hint="eastAsia"/>
+                <w:rFonts w:asciiTheme="minorEastAsia" w:hAnsiTheme="minorEastAsia"/>
                 <w:szCs w:val="20"/>
               </w:rPr>
             </w:pPr>
@@ -16790,7 +17252,6 @@
     <w:p>
       <w:pPr>
         <w:rPr>
-          <w:rFonts w:hint="eastAsia"/>
           <w:sz w:val="24"/>
           <w:szCs w:val="24"/>
         </w:rPr>
@@ -17338,7 +17799,6 @@
     <w:p>
       <w:pPr>
         <w:rPr>
-          <w:rFonts w:hint="eastAsia"/>
           <w:b/>
           <w:bCs/>
           <w:sz w:val="26"/>
@@ -17363,6 +17823,7 @@
           <w:sz w:val="26"/>
           <w:szCs w:val="26"/>
         </w:rPr>
+        <w:lastRenderedPageBreak/>
         <w:t>5</w:t>
       </w:r>
       <w:r>
@@ -17962,7 +18423,7 @@
     </w:p>
     <w:p/>
     <w:sectPr>
-      <w:footerReference w:type="default" r:id="rId12"/>
+      <w:footerReference w:type="default" r:id="rId13"/>
       <w:pgSz w:w="11906" w:h="16838"/>
       <w:pgMar w:top="851" w:right="1134" w:bottom="0" w:left="1134" w:header="0" w:footer="0" w:gutter="0"/>
       <w:pgNumType w:fmt="numberInDash" w:start="0"/>

</xml_diff>

<commit_message>
docs : Add plan
</commit_message>
<xml_diff>
--- a/프로젝트 계획서.docx
+++ b/프로젝트 계획서.docx
@@ -641,7 +641,7 @@
       <w:r>
         <w:rPr>
           <w:rFonts w:hint="eastAsia"/>
-          <w:color w:val="FF0000"/>
+          <w:color w:val="000000" w:themeColor="text1"/>
           <w:sz w:val="24"/>
           <w:szCs w:val="24"/>
         </w:rPr>
@@ -649,18 +649,18 @@
       </w:r>
       <w:r>
         <w:rPr>
-          <w:color w:val="FF0000"/>
-          <w:sz w:val="24"/>
-          <w:szCs w:val="24"/>
-        </w:rPr>
-        <w:t>…</w:t>
-      </w:r>
-      <w:r>
-        <w:rPr>
-          <w:sz w:val="24"/>
-          <w:szCs w:val="24"/>
-        </w:rPr>
-        <w:t>……………………………………………………………………………………………………….....…3</w:t>
+          <w:color w:val="000000" w:themeColor="text1"/>
+          <w:sz w:val="24"/>
+          <w:szCs w:val="24"/>
+        </w:rPr>
+        <w:t>…………………………………………………………………………………………………………</w:t>
+      </w:r>
+      <w:r>
+        <w:rPr>
+          <w:sz w:val="24"/>
+          <w:szCs w:val="24"/>
+        </w:rPr>
+        <w:t>.....…3</w:t>
       </w:r>
     </w:p>
     <w:p>
@@ -1046,14 +1046,14 @@
         <w:ind w:firstLineChars="100" w:firstLine="240"/>
         <w:jc w:val="left"/>
         <w:rPr>
-          <w:color w:val="FF0000"/>
-          <w:sz w:val="24"/>
-          <w:szCs w:val="24"/>
-        </w:rPr>
-      </w:pPr>
-      <w:r>
-        <w:rPr>
-          <w:color w:val="FF0000"/>
+          <w:color w:val="000000" w:themeColor="text1"/>
+          <w:sz w:val="24"/>
+          <w:szCs w:val="24"/>
+        </w:rPr>
+      </w:pPr>
+      <w:r>
+        <w:rPr>
+          <w:color w:val="000000" w:themeColor="text1"/>
           <w:sz w:val="24"/>
           <w:szCs w:val="24"/>
         </w:rPr>
@@ -1061,7 +1061,7 @@
       </w:r>
       <w:r>
         <w:rPr>
-          <w:color w:val="FF0000"/>
+          <w:color w:val="000000" w:themeColor="text1"/>
           <w:sz w:val="24"/>
           <w:szCs w:val="24"/>
         </w:rPr>
@@ -1069,7 +1069,7 @@
       </w:r>
       <w:r>
         <w:rPr>
-          <w:color w:val="FF0000"/>
+          <w:color w:val="000000" w:themeColor="text1"/>
           <w:sz w:val="24"/>
           <w:szCs w:val="24"/>
         </w:rPr>
@@ -1077,7 +1077,7 @@
       </w:r>
       <w:r>
         <w:rPr>
-          <w:color w:val="FF0000"/>
+          <w:color w:val="000000" w:themeColor="text1"/>
           <w:w w:val="200"/>
           <w:sz w:val="24"/>
           <w:szCs w:val="24"/>
@@ -1087,7 +1087,7 @@
       <w:r>
         <w:rPr>
           <w:rFonts w:hint="eastAsia"/>
-          <w:color w:val="FF0000"/>
+          <w:color w:val="000000" w:themeColor="text1"/>
           <w:sz w:val="24"/>
           <w:szCs w:val="24"/>
         </w:rPr>
@@ -1095,7 +1095,7 @@
       </w:r>
       <w:r>
         <w:rPr>
-          <w:color w:val="FF0000"/>
+          <w:color w:val="000000" w:themeColor="text1"/>
           <w:sz w:val="24"/>
           <w:szCs w:val="24"/>
         </w:rPr>
@@ -1104,7 +1104,7 @@
       <w:r>
         <w:rPr>
           <w:rFonts w:hint="eastAsia"/>
-          <w:color w:val="FF0000"/>
+          <w:color w:val="000000" w:themeColor="text1"/>
           <w:sz w:val="24"/>
           <w:szCs w:val="24"/>
         </w:rPr>
@@ -1113,7 +1113,7 @@
       <w:r>
         <w:rPr>
           <w:rFonts w:hint="eastAsia"/>
-          <w:color w:val="FF0000"/>
+          <w:color w:val="000000" w:themeColor="text1"/>
           <w:sz w:val="24"/>
           <w:szCs w:val="24"/>
         </w:rPr>
@@ -1248,15 +1248,15 @@
         <w:ind w:firstLineChars="100" w:firstLine="240"/>
         <w:jc w:val="left"/>
         <w:rPr>
-          <w:color w:val="FF0000"/>
-          <w:sz w:val="24"/>
-          <w:szCs w:val="24"/>
-        </w:rPr>
-      </w:pPr>
-      <w:r>
-        <w:rPr>
-          <w:rFonts w:hint="eastAsia"/>
-          <w:color w:val="FF0000"/>
+          <w:color w:val="000000" w:themeColor="text1"/>
+          <w:sz w:val="24"/>
+          <w:szCs w:val="24"/>
+        </w:rPr>
+      </w:pPr>
+      <w:r>
+        <w:rPr>
+          <w:rFonts w:hint="eastAsia"/>
+          <w:color w:val="000000" w:themeColor="text1"/>
           <w:sz w:val="24"/>
           <w:szCs w:val="24"/>
         </w:rPr>
@@ -1264,7 +1264,7 @@
       </w:r>
       <w:r>
         <w:rPr>
-          <w:color w:val="FF0000"/>
+          <w:color w:val="000000" w:themeColor="text1"/>
           <w:sz w:val="24"/>
           <w:szCs w:val="24"/>
         </w:rPr>
@@ -1273,7 +1273,7 @@
       <w:r>
         <w:rPr>
           <w:rFonts w:hint="eastAsia"/>
-          <w:color w:val="FF0000"/>
+          <w:color w:val="000000" w:themeColor="text1"/>
           <w:sz w:val="24"/>
           <w:szCs w:val="24"/>
         </w:rPr>
@@ -2078,7 +2078,13 @@
         <w:t>서비스를 제공하는 것을 그 목적으로 한다.</w:t>
       </w:r>
     </w:p>
-    <w:p/>
+    <w:p>
+      <w:pPr>
+        <w:rPr>
+          <w:rFonts w:hint="eastAsia"/>
+        </w:rPr>
+      </w:pPr>
+    </w:p>
     <w:p>
       <w:pPr>
         <w:rPr>
@@ -2770,6 +2776,7 @@
         <w:tc>
           <w:tcPr>
             <w:tcW w:w="5739" w:type="dxa"/>
+            <w:vAlign w:val="center"/>
           </w:tcPr>
           <w:p>
             <w:r>
@@ -2851,6 +2858,7 @@
         <w:tc>
           <w:tcPr>
             <w:tcW w:w="5739" w:type="dxa"/>
+            <w:vAlign w:val="center"/>
           </w:tcPr>
           <w:p>
             <w:r>
@@ -2929,6 +2937,7 @@
         <w:tc>
           <w:tcPr>
             <w:tcW w:w="5739" w:type="dxa"/>
+            <w:vAlign w:val="center"/>
           </w:tcPr>
           <w:p>
             <w:pPr>
@@ -3045,6 +3054,7 @@
         <w:tc>
           <w:tcPr>
             <w:tcW w:w="5739" w:type="dxa"/>
+            <w:vAlign w:val="center"/>
           </w:tcPr>
           <w:p>
             <w:r>
@@ -3110,6 +3120,7 @@
         <w:tc>
           <w:tcPr>
             <w:tcW w:w="5739" w:type="dxa"/>
+            <w:vAlign w:val="center"/>
           </w:tcPr>
           <w:p>
             <w:r>
@@ -3182,6 +3193,7 @@
         <w:tc>
           <w:tcPr>
             <w:tcW w:w="5739" w:type="dxa"/>
+            <w:vAlign w:val="center"/>
           </w:tcPr>
           <w:p>
             <w:r>
@@ -3360,6 +3372,7 @@
         <w:tc>
           <w:tcPr>
             <w:tcW w:w="5739" w:type="dxa"/>
+            <w:vAlign w:val="center"/>
           </w:tcPr>
           <w:p>
             <w:r>
@@ -3433,6 +3446,7 @@
         <w:tc>
           <w:tcPr>
             <w:tcW w:w="5739" w:type="dxa"/>
+            <w:vAlign w:val="center"/>
           </w:tcPr>
           <w:p>
             <w:pPr>
@@ -3507,6 +3521,7 @@
         <w:tc>
           <w:tcPr>
             <w:tcW w:w="5739" w:type="dxa"/>
+            <w:vAlign w:val="center"/>
           </w:tcPr>
           <w:p>
             <w:r>
@@ -3576,6 +3591,7 @@
         <w:tc>
           <w:tcPr>
             <w:tcW w:w="5739" w:type="dxa"/>
+            <w:vAlign w:val="center"/>
           </w:tcPr>
           <w:p>
             <w:pPr>
@@ -3731,6 +3747,7 @@
         <w:tc>
           <w:tcPr>
             <w:tcW w:w="5739" w:type="dxa"/>
+            <w:vAlign w:val="center"/>
           </w:tcPr>
           <w:p>
             <w:r>
@@ -3794,6 +3811,7 @@
         <w:tc>
           <w:tcPr>
             <w:tcW w:w="5739" w:type="dxa"/>
+            <w:vAlign w:val="center"/>
           </w:tcPr>
           <w:p>
             <w:r>
@@ -3898,6 +3916,7 @@
         <w:tc>
           <w:tcPr>
             <w:tcW w:w="5739" w:type="dxa"/>
+            <w:vAlign w:val="center"/>
           </w:tcPr>
           <w:p>
             <w:r>
@@ -3981,6 +4000,7 @@
         <w:tc>
           <w:tcPr>
             <w:tcW w:w="5739" w:type="dxa"/>
+            <w:vAlign w:val="center"/>
           </w:tcPr>
           <w:p>
             <w:r>
@@ -4103,6 +4123,7 @@
         <w:tc>
           <w:tcPr>
             <w:tcW w:w="5739" w:type="dxa"/>
+            <w:vAlign w:val="center"/>
           </w:tcPr>
           <w:p>
             <w:r>
@@ -4134,6 +4155,7 @@
           <w:tcPr>
             <w:tcW w:w="1232" w:type="dxa"/>
             <w:vMerge/>
+            <w:vAlign w:val="center"/>
           </w:tcPr>
           <w:p/>
         </w:tc>
@@ -4154,6 +4176,7 @@
         <w:tc>
           <w:tcPr>
             <w:tcW w:w="5739" w:type="dxa"/>
+            <w:vAlign w:val="center"/>
           </w:tcPr>
           <w:p>
             <w:r>
@@ -4179,6 +4202,7 @@
           <w:tcPr>
             <w:tcW w:w="1232" w:type="dxa"/>
             <w:vMerge/>
+            <w:vAlign w:val="center"/>
           </w:tcPr>
           <w:p/>
         </w:tc>
@@ -4199,6 +4223,7 @@
         <w:tc>
           <w:tcPr>
             <w:tcW w:w="5739" w:type="dxa"/>
+            <w:vAlign w:val="center"/>
           </w:tcPr>
           <w:p>
             <w:pPr>
@@ -4233,6 +4258,7 @@
           <w:tcPr>
             <w:tcW w:w="1232" w:type="dxa"/>
             <w:vMerge/>
+            <w:vAlign w:val="center"/>
           </w:tcPr>
           <w:p/>
         </w:tc>
@@ -4262,6 +4288,7 @@
         <w:tc>
           <w:tcPr>
             <w:tcW w:w="5739" w:type="dxa"/>
+            <w:vAlign w:val="center"/>
           </w:tcPr>
           <w:p>
             <w:pPr>
@@ -4296,6 +4323,7 @@
           <w:tcPr>
             <w:tcW w:w="1232" w:type="dxa"/>
             <w:vMerge/>
+            <w:vAlign w:val="center"/>
           </w:tcPr>
           <w:p/>
         </w:tc>
@@ -4316,6 +4344,7 @@
         <w:tc>
           <w:tcPr>
             <w:tcW w:w="5739" w:type="dxa"/>
+            <w:vAlign w:val="center"/>
           </w:tcPr>
           <w:p>
             <w:r>
@@ -4350,6 +4379,7 @@
           <w:tcPr>
             <w:tcW w:w="1232" w:type="dxa"/>
             <w:vMerge/>
+            <w:vAlign w:val="center"/>
           </w:tcPr>
           <w:p/>
         </w:tc>
@@ -4370,6 +4400,7 @@
         <w:tc>
           <w:tcPr>
             <w:tcW w:w="5739" w:type="dxa"/>
+            <w:vAlign w:val="center"/>
           </w:tcPr>
           <w:p>
             <w:r>
@@ -4386,6 +4417,7 @@
           <w:tcPr>
             <w:tcW w:w="1232" w:type="dxa"/>
             <w:vMerge/>
+            <w:vAlign w:val="center"/>
           </w:tcPr>
           <w:p/>
         </w:tc>
@@ -4406,6 +4438,7 @@
         <w:tc>
           <w:tcPr>
             <w:tcW w:w="5739" w:type="dxa"/>
+            <w:vAlign w:val="center"/>
           </w:tcPr>
           <w:p>
             <w:r>
@@ -4428,6 +4461,7 @@
           <w:tcPr>
             <w:tcW w:w="1232" w:type="dxa"/>
             <w:vMerge/>
+            <w:vAlign w:val="center"/>
           </w:tcPr>
           <w:p/>
         </w:tc>
@@ -4471,6 +4505,7 @@
         <w:tc>
           <w:tcPr>
             <w:tcW w:w="5739" w:type="dxa"/>
+            <w:vAlign w:val="center"/>
           </w:tcPr>
           <w:p>
             <w:pPr>
@@ -4638,7 +4673,7 @@
       </w:tr>
       <w:tr>
         <w:trPr>
-          <w:trHeight w:val="4409"/>
+          <w:trHeight w:val="1579"/>
         </w:trPr>
         <w:tc>
           <w:tcPr>
@@ -4649,30 +4684,325 @@
             <w:pPr>
               <w:jc w:val="center"/>
               <w:rPr>
-                <w:b/>
-                <w:bCs/>
-              </w:rPr>
-            </w:pPr>
-            <w:r>
-              <w:rPr>
                 <w:rFonts w:hint="eastAsia"/>
                 <w:b/>
                 <w:bCs/>
               </w:rPr>
-              <w:t>네트워크 개발</w:t>
+            </w:pPr>
+            <w:r>
+              <w:rPr>
+                <w:rFonts w:hint="eastAsia"/>
+                <w:b/>
+                <w:bCs/>
+              </w:rPr>
+              <w:t>D</w:t>
+            </w:r>
+            <w:r>
+              <w:rPr>
+                <w:b/>
+                <w:bCs/>
+              </w:rPr>
+              <w:t xml:space="preserve">B </w:t>
+            </w:r>
+            <w:r>
+              <w:rPr>
+                <w:rFonts w:hint="eastAsia"/>
+                <w:b/>
+                <w:bCs/>
+              </w:rPr>
+              <w:t>구축</w:t>
             </w:r>
           </w:p>
         </w:tc>
         <w:tc>
           <w:tcPr>
             <w:tcW w:w="7654" w:type="dxa"/>
-          </w:tcPr>
-          <w:p/>
+            <w:vAlign w:val="center"/>
+          </w:tcPr>
+          <w:p>
+            <w:pPr>
+              <w:rPr>
+                <w:rFonts w:asciiTheme="minorEastAsia" w:hAnsiTheme="minorEastAsia" w:hint="eastAsia"/>
+              </w:rPr>
+            </w:pPr>
+            <w:r>
+              <w:rPr>
+                <w:rFonts w:asciiTheme="minorEastAsia" w:hAnsiTheme="minorEastAsia" w:hint="eastAsia"/>
+              </w:rPr>
+              <w:t>∙</w:t>
+            </w:r>
+            <w:r>
+              <w:rPr>
+                <w:rFonts w:asciiTheme="minorEastAsia" w:hAnsiTheme="minorEastAsia" w:hint="eastAsia"/>
+              </w:rPr>
+              <w:t xml:space="preserve"> 환자</w:t>
+            </w:r>
+            <w:r>
+              <w:rPr>
+                <w:rFonts w:asciiTheme="minorEastAsia" w:hAnsiTheme="minorEastAsia" w:hint="eastAsia"/>
+              </w:rPr>
+              <w:t xml:space="preserve"> </w:t>
+            </w:r>
+            <w:r>
+              <w:rPr>
+                <w:rFonts w:asciiTheme="minorEastAsia" w:hAnsiTheme="minorEastAsia" w:hint="eastAsia"/>
+              </w:rPr>
+              <w:t>D</w:t>
+            </w:r>
+            <w:r>
+              <w:rPr>
+                <w:rFonts w:asciiTheme="minorEastAsia" w:hAnsiTheme="minorEastAsia"/>
+              </w:rPr>
+              <w:t>B</w:t>
+            </w:r>
+            <w:r>
+              <w:rPr>
+                <w:rFonts w:asciiTheme="minorEastAsia" w:hAnsiTheme="minorEastAsia" w:hint="eastAsia"/>
+              </w:rPr>
+              <w:t>와 영상</w:t>
+            </w:r>
+            <w:r>
+              <w:rPr>
+                <w:rFonts w:asciiTheme="minorEastAsia" w:hAnsiTheme="minorEastAsia" w:hint="eastAsia"/>
+              </w:rPr>
+              <w:t xml:space="preserve"> </w:t>
+            </w:r>
+            <w:r>
+              <w:rPr>
+                <w:rFonts w:asciiTheme="minorEastAsia" w:hAnsiTheme="minorEastAsia" w:hint="eastAsia"/>
+              </w:rPr>
+              <w:t>D</w:t>
+            </w:r>
+            <w:r>
+              <w:rPr>
+                <w:rFonts w:asciiTheme="minorEastAsia" w:hAnsiTheme="minorEastAsia"/>
+              </w:rPr>
+              <w:t>B</w:t>
+            </w:r>
+            <w:r>
+              <w:rPr>
+                <w:rFonts w:asciiTheme="minorEastAsia" w:hAnsiTheme="minorEastAsia" w:hint="eastAsia"/>
+              </w:rPr>
+              <w:t>를 분리하여 책임중심설계 구현</w:t>
+            </w:r>
+          </w:p>
+          <w:p>
+            <w:pPr>
+              <w:rPr>
+                <w:rFonts w:asciiTheme="minorEastAsia" w:hAnsiTheme="minorEastAsia" w:hint="eastAsia"/>
+              </w:rPr>
+            </w:pPr>
+            <w:r>
+              <w:rPr>
+                <w:rFonts w:asciiTheme="minorEastAsia" w:hAnsiTheme="minorEastAsia" w:hint="eastAsia"/>
+              </w:rPr>
+              <w:t>∙</w:t>
+            </w:r>
+            <w:r>
+              <w:rPr>
+                <w:rFonts w:asciiTheme="minorEastAsia" w:hAnsiTheme="minorEastAsia" w:hint="eastAsia"/>
+              </w:rPr>
+              <w:t xml:space="preserve"> </w:t>
+            </w:r>
+            <w:r>
+              <w:rPr>
+                <w:rFonts w:asciiTheme="minorEastAsia" w:hAnsiTheme="minorEastAsia" w:hint="eastAsia"/>
+              </w:rPr>
+              <w:t xml:space="preserve">환자 </w:t>
+            </w:r>
+            <w:r>
+              <w:rPr>
+                <w:rFonts w:asciiTheme="minorEastAsia" w:hAnsiTheme="minorEastAsia"/>
+              </w:rPr>
+              <w:t xml:space="preserve">DB: </w:t>
+            </w:r>
+            <w:r>
+              <w:rPr>
+                <w:rFonts w:asciiTheme="minorEastAsia" w:hAnsiTheme="minorEastAsia" w:hint="eastAsia"/>
+              </w:rPr>
+              <w:t>환자의 기본 정보</w:t>
+            </w:r>
+            <w:r>
+              <w:rPr>
+                <w:rFonts w:asciiTheme="minorEastAsia" w:hAnsiTheme="minorEastAsia" w:hint="eastAsia"/>
+              </w:rPr>
+              <w:t xml:space="preserve"> </w:t>
+            </w:r>
+            <w:r>
+              <w:rPr>
+                <w:rFonts w:asciiTheme="minorEastAsia" w:hAnsiTheme="minorEastAsia"/>
+              </w:rPr>
+              <w:t>(</w:t>
+            </w:r>
+            <w:r>
+              <w:rPr>
+                <w:rFonts w:asciiTheme="minorEastAsia" w:hAnsiTheme="minorEastAsia" w:hint="eastAsia"/>
+              </w:rPr>
+              <w:t>고유 번호</w:t>
+            </w:r>
+            <w:r>
+              <w:rPr>
+                <w:rFonts w:asciiTheme="minorEastAsia" w:hAnsiTheme="minorEastAsia"/>
+              </w:rPr>
+              <w:t xml:space="preserve">, </w:t>
+            </w:r>
+            <w:r>
+              <w:rPr>
+                <w:rFonts w:asciiTheme="minorEastAsia" w:hAnsiTheme="minorEastAsia" w:hint="eastAsia"/>
+              </w:rPr>
+              <w:t>이름,</w:t>
+            </w:r>
+            <w:r>
+              <w:rPr>
+                <w:rFonts w:asciiTheme="minorEastAsia" w:hAnsiTheme="minorEastAsia"/>
+              </w:rPr>
+              <w:t xml:space="preserve"> </w:t>
+            </w:r>
+            <w:r>
+              <w:rPr>
+                <w:rFonts w:asciiTheme="minorEastAsia" w:hAnsiTheme="minorEastAsia" w:hint="eastAsia"/>
+              </w:rPr>
+              <w:t>성별,</w:t>
+            </w:r>
+            <w:r>
+              <w:rPr>
+                <w:rFonts w:asciiTheme="minorEastAsia" w:hAnsiTheme="minorEastAsia"/>
+              </w:rPr>
+              <w:t xml:space="preserve"> </w:t>
+            </w:r>
+            <w:r>
+              <w:rPr>
+                <w:rFonts w:asciiTheme="minorEastAsia" w:hAnsiTheme="minorEastAsia" w:hint="eastAsia"/>
+              </w:rPr>
+              <w:t>나이,</w:t>
+            </w:r>
+            <w:r>
+              <w:rPr>
+                <w:rFonts w:asciiTheme="minorEastAsia" w:hAnsiTheme="minorEastAsia"/>
+              </w:rPr>
+              <w:t xml:space="preserve"> </w:t>
+            </w:r>
+            <w:r>
+              <w:rPr>
+                <w:rFonts w:asciiTheme="minorEastAsia" w:hAnsiTheme="minorEastAsia" w:hint="eastAsia"/>
+              </w:rPr>
+              <w:t>주소,</w:t>
+            </w:r>
+            <w:r>
+              <w:rPr>
+                <w:rFonts w:asciiTheme="minorEastAsia" w:hAnsiTheme="minorEastAsia"/>
+              </w:rPr>
+              <w:t xml:space="preserve"> </w:t>
+            </w:r>
+            <w:r>
+              <w:rPr>
+                <w:rFonts w:asciiTheme="minorEastAsia" w:hAnsiTheme="minorEastAsia" w:hint="eastAsia"/>
+              </w:rPr>
+              <w:t>진료 기록 등)</w:t>
+            </w:r>
+          </w:p>
+          <w:p>
+            <w:pPr>
+              <w:rPr>
+                <w:rFonts w:asciiTheme="minorEastAsia" w:hAnsiTheme="minorEastAsia" w:hint="eastAsia"/>
+              </w:rPr>
+            </w:pPr>
+            <w:r>
+              <w:rPr>
+                <w:rFonts w:asciiTheme="minorEastAsia" w:hAnsiTheme="minorEastAsia" w:hint="eastAsia"/>
+              </w:rPr>
+              <w:t>∙</w:t>
+            </w:r>
+            <w:r>
+              <w:rPr>
+                <w:rFonts w:asciiTheme="minorEastAsia" w:hAnsiTheme="minorEastAsia" w:hint="eastAsia"/>
+              </w:rPr>
+              <w:t xml:space="preserve"> </w:t>
+            </w:r>
+            <w:r>
+              <w:rPr>
+                <w:rFonts w:asciiTheme="minorEastAsia" w:hAnsiTheme="minorEastAsia" w:hint="eastAsia"/>
+              </w:rPr>
+              <w:t xml:space="preserve">영상 </w:t>
+            </w:r>
+            <w:r>
+              <w:rPr>
+                <w:rFonts w:asciiTheme="minorEastAsia" w:hAnsiTheme="minorEastAsia"/>
+              </w:rPr>
+              <w:t xml:space="preserve">DB: </w:t>
+            </w:r>
+            <w:r>
+              <w:rPr>
+                <w:rFonts w:asciiTheme="minorEastAsia" w:hAnsiTheme="minorEastAsia" w:hint="eastAsia"/>
+              </w:rPr>
+              <w:t>영상 메타데이터</w:t>
+            </w:r>
+            <w:r>
+              <w:rPr>
+                <w:rFonts w:asciiTheme="minorEastAsia" w:hAnsiTheme="minorEastAsia" w:hint="eastAsia"/>
+              </w:rPr>
+              <w:t xml:space="preserve"> </w:t>
+            </w:r>
+            <w:r>
+              <w:rPr>
+                <w:rFonts w:asciiTheme="minorEastAsia" w:hAnsiTheme="minorEastAsia"/>
+              </w:rPr>
+              <w:t>(</w:t>
+            </w:r>
+            <w:r>
+              <w:rPr>
+                <w:rFonts w:asciiTheme="minorEastAsia" w:hAnsiTheme="minorEastAsia" w:hint="eastAsia"/>
+              </w:rPr>
+              <w:t>촬영 장비,</w:t>
+            </w:r>
+            <w:r>
+              <w:rPr>
+                <w:rFonts w:asciiTheme="minorEastAsia" w:hAnsiTheme="minorEastAsia"/>
+              </w:rPr>
+              <w:t xml:space="preserve"> </w:t>
+            </w:r>
+            <w:r>
+              <w:rPr>
+                <w:rFonts w:asciiTheme="minorEastAsia" w:hAnsiTheme="minorEastAsia" w:hint="eastAsia"/>
+              </w:rPr>
+              <w:t>환자이름,</w:t>
+            </w:r>
+            <w:r>
+              <w:rPr>
+                <w:rFonts w:asciiTheme="minorEastAsia" w:hAnsiTheme="minorEastAsia"/>
+              </w:rPr>
+              <w:t xml:space="preserve"> </w:t>
+            </w:r>
+            <w:r>
+              <w:rPr>
+                <w:rFonts w:asciiTheme="minorEastAsia" w:hAnsiTheme="minorEastAsia" w:hint="eastAsia"/>
+              </w:rPr>
+              <w:t>날짜,</w:t>
+            </w:r>
+            <w:r>
+              <w:rPr>
+                <w:rFonts w:asciiTheme="minorEastAsia" w:hAnsiTheme="minorEastAsia"/>
+              </w:rPr>
+              <w:t xml:space="preserve"> </w:t>
+            </w:r>
+            <w:r>
+              <w:rPr>
+                <w:rFonts w:asciiTheme="minorEastAsia" w:hAnsiTheme="minorEastAsia" w:hint="eastAsia"/>
+              </w:rPr>
+              <w:t>저장 주소 등)</w:t>
+            </w:r>
+            <w:r>
+              <w:rPr>
+                <w:rFonts w:asciiTheme="minorEastAsia" w:hAnsiTheme="minorEastAsia"/>
+              </w:rPr>
+              <w:t xml:space="preserve"> </w:t>
+            </w:r>
+          </w:p>
         </w:tc>
       </w:tr>
       <w:tr>
         <w:trPr>
-          <w:trHeight w:val="931"/>
+          <w:trHeight w:val="2124"/>
         </w:trPr>
         <w:tc>
           <w:tcPr>
@@ -4681,21 +5011,216 @@
           </w:tcPr>
           <w:p>
             <w:pPr>
-              <w:rPr>
-                <w:b/>
-                <w:bCs/>
-              </w:rPr>
-            </w:pPr>
+              <w:jc w:val="center"/>
+              <w:rPr>
+                <w:b/>
+                <w:bCs/>
+              </w:rPr>
+            </w:pPr>
+            <w:r>
+              <w:rPr>
+                <w:rFonts w:hint="eastAsia"/>
+                <w:b/>
+                <w:bCs/>
+              </w:rPr>
+              <w:t>네트워크 개발</w:t>
+            </w:r>
           </w:p>
         </w:tc>
         <w:tc>
           <w:tcPr>
             <w:tcW w:w="7654" w:type="dxa"/>
-          </w:tcPr>
-          <w:p/>
+            <w:vAlign w:val="center"/>
+          </w:tcPr>
+          <w:p>
+            <w:pPr>
+              <w:rPr>
+                <w:rFonts w:asciiTheme="minorEastAsia" w:hAnsiTheme="minorEastAsia"/>
+              </w:rPr>
+            </w:pPr>
+            <w:r>
+              <w:rPr>
+                <w:rFonts w:asciiTheme="minorEastAsia" w:hAnsiTheme="minorEastAsia" w:hint="eastAsia"/>
+              </w:rPr>
+              <w:t>∙</w:t>
+            </w:r>
+            <w:r>
+              <w:rPr>
+                <w:rFonts w:asciiTheme="minorEastAsia" w:hAnsiTheme="minorEastAsia" w:hint="eastAsia"/>
+              </w:rPr>
+              <w:t xml:space="preserve"> </w:t>
+            </w:r>
+            <w:r>
+              <w:rPr>
+                <w:rFonts w:asciiTheme="minorEastAsia" w:hAnsiTheme="minorEastAsia" w:hint="eastAsia"/>
+              </w:rPr>
+              <w:t>메인 서버와 검사실 서버를 구현</w:t>
+            </w:r>
+          </w:p>
+          <w:p>
+            <w:pPr>
+              <w:rPr>
+                <w:rFonts w:asciiTheme="minorEastAsia" w:hAnsiTheme="minorEastAsia" w:hint="eastAsia"/>
+              </w:rPr>
+            </w:pPr>
+            <w:r>
+              <w:rPr>
+                <w:rFonts w:asciiTheme="minorEastAsia" w:hAnsiTheme="minorEastAsia" w:hint="eastAsia"/>
+              </w:rPr>
+              <w:t>∙</w:t>
+            </w:r>
+            <w:r>
+              <w:rPr>
+                <w:rFonts w:asciiTheme="minorEastAsia" w:hAnsiTheme="minorEastAsia" w:hint="eastAsia"/>
+              </w:rPr>
+              <w:t xml:space="preserve"> </w:t>
+            </w:r>
+            <w:r>
+              <w:rPr>
+                <w:rFonts w:asciiTheme="minorEastAsia" w:hAnsiTheme="minorEastAsia" w:hint="eastAsia"/>
+              </w:rPr>
+              <w:t>메인 서버:</w:t>
+            </w:r>
+            <w:r>
+              <w:rPr>
+                <w:rFonts w:asciiTheme="minorEastAsia" w:hAnsiTheme="minorEastAsia"/>
+              </w:rPr>
+              <w:t xml:space="preserve"> </w:t>
+            </w:r>
+            <w:r>
+              <w:rPr>
+                <w:rFonts w:asciiTheme="minorEastAsia" w:hAnsiTheme="minorEastAsia" w:hint="eastAsia"/>
+              </w:rPr>
+              <w:t xml:space="preserve">환자 </w:t>
+            </w:r>
+            <w:r>
+              <w:rPr>
+                <w:rFonts w:asciiTheme="minorEastAsia" w:hAnsiTheme="minorEastAsia"/>
+              </w:rPr>
+              <w:t>DB</w:t>
+            </w:r>
+            <w:r>
+              <w:rPr>
+                <w:rFonts w:asciiTheme="minorEastAsia" w:hAnsiTheme="minorEastAsia" w:hint="eastAsia"/>
+              </w:rPr>
+              <w:t xml:space="preserve">와 영상 </w:t>
+            </w:r>
+            <w:r>
+              <w:rPr>
+                <w:rFonts w:asciiTheme="minorEastAsia" w:hAnsiTheme="minorEastAsia"/>
+              </w:rPr>
+              <w:t>DB</w:t>
+            </w:r>
+            <w:r>
+              <w:rPr>
+                <w:rFonts w:asciiTheme="minorEastAsia" w:hAnsiTheme="minorEastAsia" w:hint="eastAsia"/>
+              </w:rPr>
+              <w:t>에 연결되며,</w:t>
+            </w:r>
+            <w:r>
+              <w:rPr>
+                <w:rFonts w:asciiTheme="minorEastAsia" w:hAnsiTheme="minorEastAsia"/>
+              </w:rPr>
+              <w:t xml:space="preserve"> </w:t>
+            </w:r>
+            <w:r>
+              <w:rPr>
+                <w:rFonts w:asciiTheme="minorEastAsia" w:hAnsiTheme="minorEastAsia" w:hint="eastAsia"/>
+              </w:rPr>
+              <w:t>재구성된 영상을 저장하는 스토리지와 연동될 수 있도록 구현</w:t>
+            </w:r>
+          </w:p>
+          <w:p>
+            <w:pPr>
+              <w:rPr>
+                <w:rFonts w:asciiTheme="minorEastAsia" w:hAnsiTheme="minorEastAsia" w:hint="eastAsia"/>
+              </w:rPr>
+            </w:pPr>
+            <w:r>
+              <w:rPr>
+                <w:rFonts w:asciiTheme="minorEastAsia" w:hAnsiTheme="minorEastAsia" w:hint="eastAsia"/>
+              </w:rPr>
+              <w:t>∙</w:t>
+            </w:r>
+            <w:r>
+              <w:rPr>
+                <w:rFonts w:asciiTheme="minorEastAsia" w:hAnsiTheme="minorEastAsia" w:hint="eastAsia"/>
+              </w:rPr>
+              <w:t xml:space="preserve"> </w:t>
+            </w:r>
+            <w:r>
+              <w:rPr>
+                <w:rFonts w:asciiTheme="minorEastAsia" w:hAnsiTheme="minorEastAsia" w:hint="eastAsia"/>
+              </w:rPr>
+              <w:t>검사실 서버:</w:t>
+            </w:r>
+            <w:r>
+              <w:rPr>
+                <w:rFonts w:asciiTheme="minorEastAsia" w:hAnsiTheme="minorEastAsia"/>
+              </w:rPr>
+              <w:t xml:space="preserve"> </w:t>
+            </w:r>
+            <w:r>
+              <w:rPr>
+                <w:rFonts w:asciiTheme="minorEastAsia" w:hAnsiTheme="minorEastAsia" w:hint="eastAsia"/>
+              </w:rPr>
+              <w:t xml:space="preserve">촬영된 </w:t>
+            </w:r>
+            <w:r>
+              <w:rPr>
+                <w:rFonts w:asciiTheme="minorEastAsia" w:hAnsiTheme="minorEastAsia"/>
+              </w:rPr>
+              <w:t xml:space="preserve">Raw Frame </w:t>
+            </w:r>
+            <w:r>
+              <w:rPr>
+                <w:rFonts w:asciiTheme="minorEastAsia" w:hAnsiTheme="minorEastAsia" w:hint="eastAsia"/>
+              </w:rPr>
+              <w:t>데이터를 받아 검사실용 스토리지에 저장하고,</w:t>
+            </w:r>
+            <w:r>
+              <w:rPr>
+                <w:rFonts w:asciiTheme="minorEastAsia" w:hAnsiTheme="minorEastAsia"/>
+              </w:rPr>
+              <w:t xml:space="preserve"> </w:t>
+            </w:r>
+            <w:r>
+              <w:rPr>
+                <w:rFonts w:asciiTheme="minorEastAsia" w:hAnsiTheme="minorEastAsia" w:hint="eastAsia"/>
+              </w:rPr>
+              <w:t xml:space="preserve">촬영 </w:t>
+            </w:r>
+            <w:r>
+              <w:rPr>
+                <w:rFonts w:asciiTheme="minorEastAsia" w:hAnsiTheme="minorEastAsia"/>
+              </w:rPr>
+              <w:t>SW</w:t>
+            </w:r>
+            <w:r>
+              <w:rPr>
+                <w:rFonts w:asciiTheme="minorEastAsia" w:hAnsiTheme="minorEastAsia" w:hint="eastAsia"/>
+              </w:rPr>
+              <w:t xml:space="preserve">와 </w:t>
+            </w:r>
+            <w:r>
+              <w:rPr>
+                <w:rFonts w:asciiTheme="minorEastAsia" w:hAnsiTheme="minorEastAsia"/>
+              </w:rPr>
+              <w:t>CT Simulation SW</w:t>
+            </w:r>
+            <w:r>
+              <w:rPr>
+                <w:rFonts w:asciiTheme="minorEastAsia" w:hAnsiTheme="minorEastAsia" w:hint="eastAsia"/>
+              </w:rPr>
+              <w:t>의 장비 제어 명령에 대한 통신 수행</w:t>
+            </w:r>
+          </w:p>
         </w:tc>
       </w:tr>
       <w:tr>
+        <w:trPr>
+          <w:trHeight w:val="2255"/>
+        </w:trPr>
         <w:tc>
           <w:tcPr>
             <w:tcW w:w="1980" w:type="dxa"/>
@@ -4722,6 +5247,7 @@
         <w:tc>
           <w:tcPr>
             <w:tcW w:w="7654" w:type="dxa"/>
+            <w:vAlign w:val="center"/>
           </w:tcPr>
           <w:p>
             <w:pPr>
@@ -4922,14 +5448,40 @@
           <w:szCs w:val="36"/>
         </w:rPr>
       </w:pPr>
-      <w:r>
-        <w:rPr>
+    </w:p>
+    <w:p>
+      <w:pPr>
+        <w:pBdr>
+          <w:bottom w:val="single" w:sz="12" w:space="1" w:color="auto"/>
+        </w:pBdr>
+        <w:rPr>
+          <w:rFonts w:hint="eastAsia"/>
           <w:b/>
           <w:bCs/>
           <w:sz w:val="36"/>
           <w:szCs w:val="36"/>
         </w:rPr>
-        <w:lastRenderedPageBreak/>
+      </w:pPr>
+    </w:p>
+    <w:p>
+      <w:pPr>
+        <w:pBdr>
+          <w:bottom w:val="single" w:sz="12" w:space="1" w:color="auto"/>
+        </w:pBdr>
+        <w:rPr>
+          <w:b/>
+          <w:bCs/>
+          <w:sz w:val="36"/>
+          <w:szCs w:val="36"/>
+        </w:rPr>
+      </w:pPr>
+      <w:r>
+        <w:rPr>
+          <w:b/>
+          <w:bCs/>
+          <w:sz w:val="36"/>
+          <w:szCs w:val="36"/>
+        </w:rPr>
         <w:t>3</w:t>
       </w:r>
       <w:r>
@@ -6082,7 +6634,6 @@
           <w:sz w:val="36"/>
           <w:szCs w:val="36"/>
         </w:rPr>
-        <w:lastRenderedPageBreak/>
         <w:t>4</w:t>
       </w:r>
       <w:r>
@@ -6797,22 +7348,514 @@
     <w:p>
       <w:pPr>
         <w:rPr>
+          <w:rFonts w:hint="eastAsia"/>
+          <w:sz w:val="24"/>
+          <w:szCs w:val="24"/>
+        </w:rPr>
+      </w:pPr>
+      <w:r>
+        <w:rPr>
+          <w:rFonts w:hint="eastAsia"/>
+          <w:sz w:val="24"/>
+          <w:szCs w:val="24"/>
+        </w:rPr>
+        <w:t>4</w:t>
+      </w:r>
+      <w:r>
+        <w:rPr>
+          <w:sz w:val="24"/>
+          <w:szCs w:val="24"/>
+        </w:rPr>
+        <w:t xml:space="preserve">.2.1. </w:t>
+      </w:r>
+      <w:r>
+        <w:rPr>
+          <w:rFonts w:hint="eastAsia"/>
+          <w:sz w:val="24"/>
+          <w:szCs w:val="24"/>
+        </w:rPr>
+        <w:t xml:space="preserve">환자관리 </w:t>
+      </w:r>
+      <w:r>
+        <w:rPr>
+          <w:sz w:val="24"/>
+          <w:szCs w:val="24"/>
+        </w:rPr>
+        <w:t>SW</w:t>
+      </w:r>
+    </w:p>
+    <w:p>
+      <w:pPr>
+        <w:rPr>
           <w:b/>
           <w:bCs/>
           <w:sz w:val="26"/>
           <w:szCs w:val="26"/>
         </w:rPr>
       </w:pPr>
+      <w:r>
+        <w:rPr>
+          <w:b/>
+          <w:bCs/>
+          <w:noProof/>
+          <w:sz w:val="26"/>
+          <w:szCs w:val="26"/>
+        </w:rPr>
+        <w:drawing>
+          <wp:inline distT="0" distB="0" distL="0" distR="0" wp14:anchorId="7CDB8FA4" wp14:editId="0E3870E2">
+            <wp:extent cx="6068291" cy="4096385"/>
+            <wp:effectExtent l="0" t="0" r="8890" b="0"/>
+            <wp:docPr id="6" name="그림 6"/>
+            <wp:cNvGraphicFramePr>
+              <a:graphicFrameLocks xmlns:a="http://schemas.openxmlformats.org/drawingml/2006/main" noChangeAspect="1"/>
+            </wp:cNvGraphicFramePr>
+            <a:graphic xmlns:a="http://schemas.openxmlformats.org/drawingml/2006/main">
+              <a:graphicData uri="http://schemas.openxmlformats.org/drawingml/2006/picture">
+                <pic:pic xmlns:pic="http://schemas.openxmlformats.org/drawingml/2006/picture">
+                  <pic:nvPicPr>
+                    <pic:cNvPr id="0" name="Picture 1"/>
+                    <pic:cNvPicPr>
+                      <a:picLocks noChangeAspect="1" noChangeArrowheads="1"/>
+                    </pic:cNvPicPr>
+                  </pic:nvPicPr>
+                  <pic:blipFill rotWithShape="1">
+                    <a:blip r:embed="rId10" cstate="print">
+                      <a:extLst>
+                        <a:ext uri="{28A0092B-C50C-407E-A947-70E740481C1C}">
+                          <a14:useLocalDpi xmlns:a14="http://schemas.microsoft.com/office/drawing/2010/main" val="0"/>
+                        </a:ext>
+                      </a:extLst>
+                    </a:blip>
+                    <a:srcRect l="5243" t="4306" r="3871" b="7877"/>
+                    <a:stretch/>
+                  </pic:blipFill>
+                  <pic:spPr bwMode="auto">
+                    <a:xfrm>
+                      <a:off x="0" y="0"/>
+                      <a:ext cx="6077824" cy="4102820"/>
+                    </a:xfrm>
+                    <a:prstGeom prst="rect">
+                      <a:avLst/>
+                    </a:prstGeom>
+                    <a:noFill/>
+                    <a:ln>
+                      <a:noFill/>
+                    </a:ln>
+                    <a:extLst>
+                      <a:ext uri="{53640926-AAD7-44D8-BBD7-CCE9431645EC}">
+                        <a14:shadowObscured xmlns:a14="http://schemas.microsoft.com/office/drawing/2010/main"/>
+                      </a:ext>
+                    </a:extLst>
+                  </pic:spPr>
+                </pic:pic>
+              </a:graphicData>
+            </a:graphic>
+          </wp:inline>
+        </w:drawing>
+      </w:r>
     </w:p>
     <w:p>
       <w:pPr>
         <w:rPr>
+          <w:sz w:val="24"/>
+          <w:szCs w:val="24"/>
+        </w:rPr>
+      </w:pPr>
+      <w:r>
+        <w:rPr>
+          <w:rFonts w:hint="eastAsia"/>
+          <w:sz w:val="24"/>
+          <w:szCs w:val="24"/>
+        </w:rPr>
+        <w:t>4</w:t>
+      </w:r>
+      <w:r>
+        <w:rPr>
+          <w:sz w:val="24"/>
+          <w:szCs w:val="24"/>
+        </w:rPr>
+        <w:t>.2.</w:t>
+      </w:r>
+      <w:r>
+        <w:rPr>
+          <w:sz w:val="24"/>
+          <w:szCs w:val="24"/>
+        </w:rPr>
+        <w:t>2</w:t>
+      </w:r>
+      <w:r>
+        <w:rPr>
+          <w:sz w:val="24"/>
+          <w:szCs w:val="24"/>
+        </w:rPr>
+        <w:t xml:space="preserve">. </w:t>
+      </w:r>
+      <w:r>
+        <w:rPr>
+          <w:rFonts w:hint="eastAsia"/>
+          <w:sz w:val="24"/>
+          <w:szCs w:val="24"/>
+        </w:rPr>
+        <w:t xml:space="preserve">촬영 </w:t>
+      </w:r>
+      <w:r>
+        <w:rPr>
+          <w:sz w:val="24"/>
+          <w:szCs w:val="24"/>
+        </w:rPr>
+        <w:t>SW</w:t>
+      </w:r>
+    </w:p>
+    <w:p>
+      <w:pPr>
+        <w:rPr>
+          <w:rFonts w:hint="eastAsia"/>
+          <w:sz w:val="24"/>
+          <w:szCs w:val="24"/>
+        </w:rPr>
+      </w:pPr>
+      <w:r>
+        <w:rPr>
+          <w:noProof/>
+          <w:sz w:val="24"/>
+          <w:szCs w:val="24"/>
+        </w:rPr>
+        <w:drawing>
+          <wp:inline distT="0" distB="0" distL="0" distR="0" wp14:anchorId="78970D64" wp14:editId="080D7F2E">
+            <wp:extent cx="6080166" cy="3904615"/>
+            <wp:effectExtent l="0" t="0" r="0" b="635"/>
+            <wp:docPr id="7" name="그림 7"/>
+            <wp:cNvGraphicFramePr>
+              <a:graphicFrameLocks xmlns:a="http://schemas.openxmlformats.org/drawingml/2006/main" noChangeAspect="1"/>
+            </wp:cNvGraphicFramePr>
+            <a:graphic xmlns:a="http://schemas.openxmlformats.org/drawingml/2006/main">
+              <a:graphicData uri="http://schemas.openxmlformats.org/drawingml/2006/picture">
+                <pic:pic xmlns:pic="http://schemas.openxmlformats.org/drawingml/2006/picture">
+                  <pic:nvPicPr>
+                    <pic:cNvPr id="0" name="Picture 2"/>
+                    <pic:cNvPicPr>
+                      <a:picLocks noChangeAspect="1" noChangeArrowheads="1"/>
+                    </pic:cNvPicPr>
+                  </pic:nvPicPr>
+                  <pic:blipFill rotWithShape="1">
+                    <a:blip r:embed="rId11" cstate="print">
+                      <a:extLst>
+                        <a:ext uri="{28A0092B-C50C-407E-A947-70E740481C1C}">
+                          <a14:useLocalDpi xmlns:a14="http://schemas.microsoft.com/office/drawing/2010/main" val="0"/>
+                        </a:ext>
+                      </a:extLst>
+                    </a:blip>
+                    <a:srcRect l="5825" t="4067" r="5224" b="9080"/>
+                    <a:stretch/>
+                  </pic:blipFill>
+                  <pic:spPr bwMode="auto">
+                    <a:xfrm>
+                      <a:off x="0" y="0"/>
+                      <a:ext cx="6112958" cy="3925674"/>
+                    </a:xfrm>
+                    <a:prstGeom prst="rect">
+                      <a:avLst/>
+                    </a:prstGeom>
+                    <a:noFill/>
+                    <a:ln>
+                      <a:noFill/>
+                    </a:ln>
+                    <a:extLst>
+                      <a:ext uri="{53640926-AAD7-44D8-BBD7-CCE9431645EC}">
+                        <a14:shadowObscured xmlns:a14="http://schemas.microsoft.com/office/drawing/2010/main"/>
+                      </a:ext>
+                    </a:extLst>
+                  </pic:spPr>
+                </pic:pic>
+              </a:graphicData>
+            </a:graphic>
+          </wp:inline>
+        </w:drawing>
+      </w:r>
+    </w:p>
+    <w:p>
+      <w:pPr>
+        <w:rPr>
+          <w:rFonts w:hint="eastAsia"/>
+          <w:sz w:val="24"/>
+          <w:szCs w:val="24"/>
+        </w:rPr>
+      </w:pPr>
+      <w:r>
+        <w:rPr>
+          <w:rFonts w:hint="eastAsia"/>
+          <w:sz w:val="24"/>
+          <w:szCs w:val="24"/>
+        </w:rPr>
+        <w:lastRenderedPageBreak/>
+        <w:t>4</w:t>
+      </w:r>
+      <w:r>
+        <w:rPr>
+          <w:sz w:val="24"/>
+          <w:szCs w:val="24"/>
+        </w:rPr>
+        <w:t>.2.</w:t>
+      </w:r>
+      <w:r>
+        <w:rPr>
+          <w:sz w:val="24"/>
+          <w:szCs w:val="24"/>
+        </w:rPr>
+        <w:t>3</w:t>
+      </w:r>
+      <w:r>
+        <w:rPr>
+          <w:sz w:val="24"/>
+          <w:szCs w:val="24"/>
+        </w:rPr>
+        <w:t xml:space="preserve">. </w:t>
+      </w:r>
+      <w:r>
+        <w:rPr>
+          <w:rFonts w:hint="eastAsia"/>
+          <w:sz w:val="24"/>
+          <w:szCs w:val="24"/>
+        </w:rPr>
+        <w:t>C</w:t>
+      </w:r>
+      <w:r>
+        <w:rPr>
+          <w:sz w:val="24"/>
+          <w:szCs w:val="24"/>
+        </w:rPr>
+        <w:t xml:space="preserve">T </w:t>
+      </w:r>
+      <w:r>
+        <w:rPr>
+          <w:rFonts w:hint="eastAsia"/>
+          <w:sz w:val="24"/>
+          <w:szCs w:val="24"/>
+        </w:rPr>
+        <w:t xml:space="preserve">장비 </w:t>
+      </w:r>
+      <w:r>
+        <w:rPr>
+          <w:sz w:val="24"/>
+          <w:szCs w:val="24"/>
+        </w:rPr>
+        <w:t>Simulation</w:t>
+      </w:r>
+      <w:r>
+        <w:rPr>
+          <w:rFonts w:hint="eastAsia"/>
+          <w:sz w:val="24"/>
+          <w:szCs w:val="24"/>
+        </w:rPr>
+        <w:t xml:space="preserve"> </w:t>
+      </w:r>
+      <w:r>
+        <w:rPr>
+          <w:sz w:val="24"/>
+          <w:szCs w:val="24"/>
+        </w:rPr>
+        <w:t>SW</w:t>
+      </w:r>
+    </w:p>
+    <w:p>
+      <w:pPr>
+        <w:rPr>
+          <w:rFonts w:hint="eastAsia"/>
+          <w:sz w:val="24"/>
+          <w:szCs w:val="24"/>
+        </w:rPr>
+      </w:pPr>
+      <w:r>
+        <w:rPr>
+          <w:rFonts w:hint="eastAsia"/>
+          <w:noProof/>
+          <w:sz w:val="24"/>
+          <w:szCs w:val="24"/>
+        </w:rPr>
+        <w:drawing>
+          <wp:inline distT="0" distB="0" distL="0" distR="0" wp14:anchorId="3974CB3B" wp14:editId="35948B6B">
+            <wp:extent cx="6139543" cy="4322445"/>
+            <wp:effectExtent l="0" t="0" r="0" b="1905"/>
+            <wp:docPr id="8" name="그림 8"/>
+            <wp:cNvGraphicFramePr>
+              <a:graphicFrameLocks xmlns:a="http://schemas.openxmlformats.org/drawingml/2006/main" noChangeAspect="1"/>
+            </wp:cNvGraphicFramePr>
+            <a:graphic xmlns:a="http://schemas.openxmlformats.org/drawingml/2006/main">
+              <a:graphicData uri="http://schemas.openxmlformats.org/drawingml/2006/picture">
+                <pic:pic xmlns:pic="http://schemas.openxmlformats.org/drawingml/2006/picture">
+                  <pic:nvPicPr>
+                    <pic:cNvPr id="0" name="Picture 3"/>
+                    <pic:cNvPicPr>
+                      <a:picLocks noChangeAspect="1" noChangeArrowheads="1"/>
+                    </pic:cNvPicPr>
+                  </pic:nvPicPr>
+                  <pic:blipFill rotWithShape="1">
+                    <a:blip r:embed="rId12" cstate="print">
+                      <a:extLst>
+                        <a:ext uri="{28A0092B-C50C-407E-A947-70E740481C1C}">
+                          <a14:useLocalDpi xmlns:a14="http://schemas.microsoft.com/office/drawing/2010/main" val="0"/>
+                        </a:ext>
+                      </a:extLst>
+                    </a:blip>
+                    <a:srcRect l="5438" t="4068" r="5220" b="9089"/>
+                    <a:stretch/>
+                  </pic:blipFill>
+                  <pic:spPr bwMode="auto">
+                    <a:xfrm>
+                      <a:off x="0" y="0"/>
+                      <a:ext cx="6159721" cy="4336651"/>
+                    </a:xfrm>
+                    <a:prstGeom prst="rect">
+                      <a:avLst/>
+                    </a:prstGeom>
+                    <a:noFill/>
+                    <a:ln>
+                      <a:noFill/>
+                    </a:ln>
+                    <a:extLst>
+                      <a:ext uri="{53640926-AAD7-44D8-BBD7-CCE9431645EC}">
+                        <a14:shadowObscured xmlns:a14="http://schemas.microsoft.com/office/drawing/2010/main"/>
+                      </a:ext>
+                    </a:extLst>
+                  </pic:spPr>
+                </pic:pic>
+              </a:graphicData>
+            </a:graphic>
+          </wp:inline>
+        </w:drawing>
+      </w:r>
+    </w:p>
+    <w:p>
+      <w:pPr>
+        <w:rPr>
+          <w:rFonts w:hint="eastAsia"/>
+          <w:sz w:val="24"/>
+          <w:szCs w:val="24"/>
+        </w:rPr>
+      </w:pPr>
+      <w:r>
+        <w:rPr>
+          <w:rFonts w:hint="eastAsia"/>
+          <w:sz w:val="24"/>
+          <w:szCs w:val="24"/>
+        </w:rPr>
+        <w:t>4</w:t>
+      </w:r>
+      <w:r>
+        <w:rPr>
+          <w:sz w:val="24"/>
+          <w:szCs w:val="24"/>
+        </w:rPr>
+        <w:t>.2.</w:t>
+      </w:r>
+      <w:r>
+        <w:rPr>
+          <w:sz w:val="24"/>
+          <w:szCs w:val="24"/>
+        </w:rPr>
+        <w:t>4</w:t>
+      </w:r>
+      <w:r>
+        <w:rPr>
+          <w:sz w:val="24"/>
+          <w:szCs w:val="24"/>
+        </w:rPr>
+        <w:t xml:space="preserve">. </w:t>
+      </w:r>
+      <w:r>
+        <w:rPr>
+          <w:rFonts w:hint="eastAsia"/>
+          <w:sz w:val="24"/>
+          <w:szCs w:val="24"/>
+        </w:rPr>
+        <w:t>영상 뷰어</w:t>
+      </w:r>
+      <w:r>
+        <w:rPr>
+          <w:rFonts w:hint="eastAsia"/>
+          <w:sz w:val="24"/>
+          <w:szCs w:val="24"/>
+        </w:rPr>
+        <w:t xml:space="preserve"> </w:t>
+      </w:r>
+      <w:r>
+        <w:rPr>
+          <w:sz w:val="24"/>
+          <w:szCs w:val="24"/>
+        </w:rPr>
+        <w:t>SW</w:t>
+      </w:r>
+    </w:p>
+    <w:p>
+      <w:pPr>
+        <w:rPr>
+          <w:rFonts w:hint="eastAsia"/>
           <w:b/>
           <w:bCs/>
           <w:sz w:val="26"/>
           <w:szCs w:val="26"/>
         </w:rPr>
       </w:pPr>
+      <w:r>
+        <w:rPr>
+          <w:b/>
+          <w:bCs/>
+          <w:noProof/>
+          <w:sz w:val="26"/>
+          <w:szCs w:val="26"/>
+        </w:rPr>
+        <w:drawing>
+          <wp:inline distT="0" distB="0" distL="0" distR="0" wp14:anchorId="4AA844B1" wp14:editId="7F82D9F4">
+            <wp:extent cx="6139180" cy="4233536"/>
+            <wp:effectExtent l="0" t="0" r="0" b="0"/>
+            <wp:docPr id="9" name="그림 9"/>
+            <wp:cNvGraphicFramePr>
+              <a:graphicFrameLocks xmlns:a="http://schemas.openxmlformats.org/drawingml/2006/main" noChangeAspect="1"/>
+            </wp:cNvGraphicFramePr>
+            <a:graphic xmlns:a="http://schemas.openxmlformats.org/drawingml/2006/main">
+              <a:graphicData uri="http://schemas.openxmlformats.org/drawingml/2006/picture">
+                <pic:pic xmlns:pic="http://schemas.openxmlformats.org/drawingml/2006/picture">
+                  <pic:nvPicPr>
+                    <pic:cNvPr id="0" name="Picture 4"/>
+                    <pic:cNvPicPr>
+                      <a:picLocks noChangeAspect="1" noChangeArrowheads="1"/>
+                    </pic:cNvPicPr>
+                  </pic:nvPicPr>
+                  <pic:blipFill rotWithShape="1">
+                    <a:blip r:embed="rId13" cstate="print">
+                      <a:extLst>
+                        <a:ext uri="{28A0092B-C50C-407E-A947-70E740481C1C}">
+                          <a14:useLocalDpi xmlns:a14="http://schemas.microsoft.com/office/drawing/2010/main" val="0"/>
+                        </a:ext>
+                      </a:extLst>
+                    </a:blip>
+                    <a:srcRect l="4661" t="4306" r="5030" b="9085"/>
+                    <a:stretch/>
+                  </pic:blipFill>
+                  <pic:spPr bwMode="auto">
+                    <a:xfrm>
+                      <a:off x="0" y="0"/>
+                      <a:ext cx="6175569" cy="4258630"/>
+                    </a:xfrm>
+                    <a:prstGeom prst="rect">
+                      <a:avLst/>
+                    </a:prstGeom>
+                    <a:noFill/>
+                    <a:ln>
+                      <a:noFill/>
+                    </a:ln>
+                    <a:extLst>
+                      <a:ext uri="{53640926-AAD7-44D8-BBD7-CCE9431645EC}">
+                        <a14:shadowObscured xmlns:a14="http://schemas.microsoft.com/office/drawing/2010/main"/>
+                      </a:ext>
+                    </a:extLst>
+                  </pic:spPr>
+                </pic:pic>
+              </a:graphicData>
+            </a:graphic>
+          </wp:inline>
+        </w:drawing>
+      </w:r>
     </w:p>
     <w:p>
       <w:pPr>
@@ -6823,43 +7866,14 @@
           <w:szCs w:val="26"/>
         </w:rPr>
       </w:pPr>
-    </w:p>
-    <w:p>
-      <w:pPr>
+      <w:r>
         <w:rPr>
           <w:b/>
           <w:bCs/>
           <w:sz w:val="26"/>
           <w:szCs w:val="26"/>
         </w:rPr>
-      </w:pPr>
-    </w:p>
-    <w:p>
-      <w:pPr>
-        <w:rPr>
-          <w:b/>
-          <w:bCs/>
-          <w:sz w:val="26"/>
-          <w:szCs w:val="26"/>
-        </w:rPr>
-      </w:pPr>
-    </w:p>
-    <w:p>
-      <w:pPr>
-        <w:rPr>
-          <w:b/>
-          <w:bCs/>
-          <w:sz w:val="26"/>
-          <w:szCs w:val="26"/>
-        </w:rPr>
-      </w:pPr>
-      <w:r>
-        <w:rPr>
-          <w:b/>
-          <w:bCs/>
-          <w:sz w:val="26"/>
-          <w:szCs w:val="26"/>
-        </w:rPr>
+        <w:lastRenderedPageBreak/>
         <w:t>4.</w:t>
       </w:r>
       <w:r>
@@ -7074,139 +8088,9 @@
         <w:tabs>
           <w:tab w:val="left" w:pos="3880"/>
         </w:tabs>
-      </w:pPr>
-    </w:p>
-    <w:p>
-      <w:pPr>
-        <w:tabs>
-          <w:tab w:val="left" w:pos="3880"/>
-        </w:tabs>
-      </w:pPr>
-    </w:p>
-    <w:p>
-      <w:pPr>
-        <w:tabs>
-          <w:tab w:val="left" w:pos="3880"/>
-        </w:tabs>
-      </w:pPr>
-    </w:p>
-    <w:p>
-      <w:pPr>
-        <w:tabs>
-          <w:tab w:val="left" w:pos="3880"/>
-        </w:tabs>
-      </w:pPr>
-    </w:p>
-    <w:p>
-      <w:pPr>
-        <w:tabs>
-          <w:tab w:val="left" w:pos="3880"/>
-        </w:tabs>
-      </w:pPr>
-    </w:p>
-    <w:p>
-      <w:pPr>
-        <w:tabs>
-          <w:tab w:val="left" w:pos="3880"/>
-        </w:tabs>
-      </w:pPr>
-    </w:p>
-    <w:p>
-      <w:pPr>
-        <w:tabs>
-          <w:tab w:val="left" w:pos="3880"/>
-        </w:tabs>
-      </w:pPr>
-    </w:p>
-    <w:p>
-      <w:pPr>
-        <w:tabs>
-          <w:tab w:val="left" w:pos="3880"/>
-        </w:tabs>
-      </w:pPr>
-    </w:p>
-    <w:p>
-      <w:pPr>
-        <w:tabs>
-          <w:tab w:val="left" w:pos="3880"/>
-        </w:tabs>
-      </w:pPr>
-    </w:p>
-    <w:p>
-      <w:pPr>
-        <w:tabs>
-          <w:tab w:val="left" w:pos="3880"/>
-        </w:tabs>
-      </w:pPr>
-    </w:p>
-    <w:p>
-      <w:pPr>
-        <w:tabs>
-          <w:tab w:val="left" w:pos="3880"/>
-        </w:tabs>
-      </w:pPr>
-    </w:p>
-    <w:p>
-      <w:pPr>
-        <w:tabs>
-          <w:tab w:val="left" w:pos="3880"/>
-        </w:tabs>
-      </w:pPr>
-    </w:p>
-    <w:p>
-      <w:pPr>
-        <w:tabs>
-          <w:tab w:val="left" w:pos="3880"/>
-        </w:tabs>
-      </w:pPr>
-    </w:p>
-    <w:p>
-      <w:pPr>
-        <w:tabs>
-          <w:tab w:val="left" w:pos="3880"/>
-        </w:tabs>
-      </w:pPr>
-    </w:p>
-    <w:p>
-      <w:pPr>
-        <w:tabs>
-          <w:tab w:val="left" w:pos="3880"/>
-        </w:tabs>
-      </w:pPr>
-    </w:p>
-    <w:p>
-      <w:pPr>
-        <w:tabs>
-          <w:tab w:val="left" w:pos="3880"/>
-        </w:tabs>
-      </w:pPr>
-    </w:p>
-    <w:p>
-      <w:pPr>
-        <w:tabs>
-          <w:tab w:val="left" w:pos="3880"/>
-        </w:tabs>
-      </w:pPr>
-    </w:p>
-    <w:p>
-      <w:pPr>
-        <w:tabs>
-          <w:tab w:val="left" w:pos="3880"/>
-        </w:tabs>
-      </w:pPr>
-    </w:p>
-    <w:p>
-      <w:pPr>
-        <w:tabs>
-          <w:tab w:val="left" w:pos="3880"/>
-        </w:tabs>
-      </w:pPr>
-    </w:p>
-    <w:p>
-      <w:pPr>
-        <w:tabs>
-          <w:tab w:val="left" w:pos="3880"/>
-        </w:tabs>
+        <w:rPr>
+          <w:rFonts w:hint="eastAsia"/>
+        </w:rPr>
       </w:pPr>
     </w:p>
     <w:p>
@@ -7390,7 +8274,7 @@
                     <pic:cNvPicPr/>
                   </pic:nvPicPr>
                   <pic:blipFill rotWithShape="1">
-                    <a:blip r:embed="rId10"/>
+                    <a:blip r:embed="rId14"/>
                     <a:srcRect t="7091"/>
                     <a:stretch/>
                   </pic:blipFill>
@@ -12149,76 +13033,83 @@
     <w:p>
       <w:pPr>
         <w:rPr>
+          <w:rFonts w:hint="eastAsia"/>
+          <w:b/>
+          <w:bCs/>
+          <w:color w:val="FF0000"/>
+          <w:sz w:val="26"/>
+          <w:szCs w:val="26"/>
+        </w:rPr>
+      </w:pPr>
+      <w:r>
+        <w:rPr>
+          <w:b/>
+          <w:bCs/>
+          <w:color w:val="000000" w:themeColor="text1"/>
+          <w:sz w:val="26"/>
+          <w:szCs w:val="26"/>
+        </w:rPr>
+        <w:t xml:space="preserve">5.2. </w:t>
+      </w:r>
+      <w:r>
+        <w:rPr>
+          <w:rFonts w:hint="eastAsia"/>
+          <w:b/>
+          <w:bCs/>
+          <w:color w:val="000000" w:themeColor="text1"/>
+          <w:sz w:val="26"/>
+          <w:szCs w:val="26"/>
+        </w:rPr>
+        <w:t>코딩 가이드</w:t>
+      </w:r>
+      <w:r>
+        <w:rPr>
+          <w:rFonts w:hint="eastAsia"/>
+          <w:b/>
+          <w:bCs/>
+          <w:color w:val="000000" w:themeColor="text1"/>
+          <w:sz w:val="26"/>
+          <w:szCs w:val="26"/>
+        </w:rPr>
+        <w:t xml:space="preserve"> </w:t>
+      </w:r>
+      <w:r>
+        <w:rPr>
+          <w:b/>
+          <w:bCs/>
+          <w:color w:val="FF0000"/>
+          <w:sz w:val="26"/>
+          <w:szCs w:val="26"/>
+        </w:rPr>
+        <w:t>(</w:t>
+      </w:r>
+      <w:r>
+        <w:rPr>
+          <w:rFonts w:hint="eastAsia"/>
+          <w:b/>
+          <w:bCs/>
+          <w:color w:val="FF0000"/>
+          <w:sz w:val="26"/>
+          <w:szCs w:val="26"/>
+        </w:rPr>
+        <w:t>추후 멘토링을 통해 변경 예정)</w:t>
+      </w:r>
+    </w:p>
+    <w:p>
+      <w:pPr>
+        <w:rPr>
+          <w:sz w:val="24"/>
+          <w:szCs w:val="24"/>
+        </w:rPr>
+      </w:pPr>
+      <w:r>
+        <w:rPr>
+          <w:rFonts w:hint="eastAsia"/>
           <w:b/>
           <w:bCs/>
           <w:sz w:val="26"/>
           <w:szCs w:val="26"/>
         </w:rPr>
-      </w:pPr>
-      <w:r>
-        <w:rPr>
-          <w:b/>
-          <w:bCs/>
-          <w:sz w:val="26"/>
-          <w:szCs w:val="26"/>
-        </w:rPr>
-        <w:t>5.</w:t>
-      </w:r>
-      <w:r>
-        <w:rPr>
-          <w:b/>
-          <w:bCs/>
-          <w:sz w:val="26"/>
-          <w:szCs w:val="26"/>
-        </w:rPr>
-        <w:t>2</w:t>
-      </w:r>
-      <w:r>
-        <w:rPr>
-          <w:b/>
-          <w:bCs/>
-          <w:sz w:val="26"/>
-          <w:szCs w:val="26"/>
-        </w:rPr>
-        <w:t xml:space="preserve">. </w:t>
-      </w:r>
-      <w:r>
-        <w:rPr>
-          <w:rFonts w:hint="eastAsia"/>
-          <w:b/>
-          <w:bCs/>
-          <w:sz w:val="26"/>
-          <w:szCs w:val="26"/>
-        </w:rPr>
-        <w:t>코딩 가이드</w:t>
-      </w:r>
-    </w:p>
-    <w:p>
-      <w:pPr>
-        <w:rPr>
-          <w:sz w:val="24"/>
-          <w:szCs w:val="24"/>
-        </w:rPr>
-      </w:pPr>
-      <w:r>
-        <w:rPr>
-          <w:sz w:val="24"/>
-          <w:szCs w:val="24"/>
-        </w:rPr>
-        <w:t>5.2.1</w:t>
-      </w:r>
-      <w:r>
-        <w:rPr>
-          <w:sz w:val="24"/>
-          <w:szCs w:val="24"/>
-        </w:rPr>
-        <w:t>.</w:t>
-      </w:r>
-      <w:r>
-        <w:rPr>
-          <w:sz w:val="24"/>
-          <w:szCs w:val="24"/>
-        </w:rPr>
         <w:t xml:space="preserve"> </w:t>
       </w:r>
       <w:r>
@@ -12227,23 +13118,8 @@
           <w:sz w:val="24"/>
           <w:szCs w:val="24"/>
         </w:rPr>
-        <w:t>N</w:t>
-      </w:r>
-      <w:r>
-        <w:rPr>
-          <w:sz w:val="24"/>
-          <w:szCs w:val="24"/>
-        </w:rPr>
-        <w:t>aming Convention</w:t>
-      </w:r>
-    </w:p>
-    <w:p>
-      <w:pPr>
-        <w:rPr>
-          <w:sz w:val="24"/>
-          <w:szCs w:val="24"/>
-        </w:rPr>
-      </w:pPr>
+        <w:t>효율적인 협업과 유지보수를 위해 모든 팀원은 하나의 코딩 스타일 가이드를 따른다.</w:t>
+      </w:r>
       <w:r>
         <w:rPr>
           <w:sz w:val="24"/>
@@ -12257,7 +13133,73 @@
           <w:sz w:val="24"/>
           <w:szCs w:val="24"/>
         </w:rPr>
-        <w:t>명명 규칙은 크게 카멜 표기법과 파스칼 표기법을 따른다.</w:t>
+        <w:t xml:space="preserve">해당 프로젝트에서는 </w:t>
+      </w:r>
+      <w:r>
+        <w:rPr>
+          <w:rFonts w:hint="eastAsia"/>
+          <w:sz w:val="24"/>
+          <w:szCs w:val="24"/>
+        </w:rPr>
+        <w:t>아래에 정의된 작성 기준을 따르며,</w:t>
+      </w:r>
+      <w:r>
+        <w:rPr>
+          <w:sz w:val="24"/>
+          <w:szCs w:val="24"/>
+        </w:rPr>
+        <w:t xml:space="preserve"> </w:t>
+      </w:r>
+      <w:r>
+        <w:rPr>
+          <w:rFonts w:hint="eastAsia"/>
+          <w:sz w:val="24"/>
+          <w:szCs w:val="24"/>
+        </w:rPr>
+        <w:t xml:space="preserve">정의되지 않은 내용에 대해서는 </w:t>
+      </w:r>
+      <w:r>
+        <w:rPr>
+          <w:sz w:val="24"/>
+          <w:szCs w:val="24"/>
+        </w:rPr>
+        <w:t>Google C++ Style Guide</w:t>
+      </w:r>
+      <w:r>
+        <w:rPr>
+          <w:sz w:val="24"/>
+          <w:szCs w:val="24"/>
+        </w:rPr>
+        <w:t>(</w:t>
+      </w:r>
+      <w:r>
+        <w:rPr>
+          <w:sz w:val="24"/>
+          <w:szCs w:val="24"/>
+        </w:rPr>
+        <w:t>https://google.github.io/styleguide/cppguide.html</w:t>
+      </w:r>
+      <w:r>
+        <w:rPr>
+          <w:sz w:val="24"/>
+          <w:szCs w:val="24"/>
+        </w:rPr>
+        <w:t>)</w:t>
+      </w:r>
+      <w:r>
+        <w:rPr>
+          <w:rFonts w:hint="eastAsia"/>
+          <w:sz w:val="24"/>
+          <w:szCs w:val="24"/>
+        </w:rPr>
+        <w:t>를 기준으로 코딩을 진행한다.</w:t>
+      </w:r>
+      <w:r>
+        <w:rPr>
+          <w:sz w:val="24"/>
+          <w:szCs w:val="24"/>
+        </w:rPr>
+        <w:t xml:space="preserve"> </w:t>
       </w:r>
     </w:p>
     <w:p>
@@ -12279,132 +13221,22 @@
           <w:sz w:val="24"/>
           <w:szCs w:val="24"/>
         </w:rPr>
-        <w:t>카멜 표기법</w:t>
-      </w:r>
-      <w:r>
-        <w:rPr>
-          <w:sz w:val="24"/>
-          <w:szCs w:val="24"/>
-        </w:rPr>
-        <w:t xml:space="preserve">: </w:t>
-      </w:r>
-      <w:r>
-        <w:rPr>
-          <w:rFonts w:hint="eastAsia"/>
-          <w:sz w:val="24"/>
-          <w:szCs w:val="24"/>
-        </w:rPr>
-        <w:t>지역 변수,</w:t>
-      </w:r>
-      <w:r>
-        <w:rPr>
-          <w:sz w:val="24"/>
-          <w:szCs w:val="24"/>
-        </w:rPr>
-        <w:t xml:space="preserve"> </w:t>
-      </w:r>
-      <w:r>
-        <w:rPr>
-          <w:rFonts w:hint="eastAsia"/>
-          <w:sz w:val="24"/>
-          <w:szCs w:val="24"/>
-        </w:rPr>
-        <w:t>매개 변수,</w:t>
-      </w:r>
-      <w:r>
-        <w:rPr>
-          <w:sz w:val="24"/>
-          <w:szCs w:val="24"/>
-        </w:rPr>
-        <w:t xml:space="preserve"> </w:t>
-      </w:r>
-      <w:r>
-        <w:rPr>
-          <w:rFonts w:hint="eastAsia"/>
-          <w:sz w:val="24"/>
-          <w:szCs w:val="24"/>
-        </w:rPr>
-        <w:t>클래스 멤버 변수,</w:t>
-      </w:r>
-      <w:r>
-        <w:rPr>
-          <w:sz w:val="24"/>
-          <w:szCs w:val="24"/>
-        </w:rPr>
-        <w:t xml:space="preserve"> </w:t>
-      </w:r>
-      <w:r>
-        <w:rPr>
-          <w:rFonts w:hint="eastAsia"/>
-          <w:sz w:val="24"/>
-          <w:szCs w:val="24"/>
-        </w:rPr>
-        <w:t>클래스 멤버 함수</w:t>
-      </w:r>
-    </w:p>
-    <w:p>
-      <w:pPr>
-        <w:pStyle w:val="a3"/>
-        <w:ind w:leftChars="0" w:left="480"/>
-        <w:rPr>
-          <w:sz w:val="24"/>
-          <w:szCs w:val="24"/>
-        </w:rPr>
-      </w:pPr>
-      <w:r>
-        <w:rPr>
-          <w:rFonts w:hint="eastAsia"/>
-          <w:sz w:val="24"/>
-          <w:szCs w:val="24"/>
-        </w:rPr>
-        <w:t>(예:</w:t>
-      </w:r>
-      <w:r>
-        <w:rPr>
-          <w:sz w:val="24"/>
-          <w:szCs w:val="24"/>
-        </w:rPr>
-        <w:t xml:space="preserve"> int </w:t>
-      </w:r>
-      <w:proofErr w:type="spellStart"/>
-      <w:r>
-        <w:rPr>
-          <w:rFonts w:hint="eastAsia"/>
-          <w:sz w:val="24"/>
-          <w:szCs w:val="24"/>
-        </w:rPr>
-        <w:t>m</w:t>
-      </w:r>
-      <w:r>
-        <w:rPr>
-          <w:sz w:val="24"/>
-          <w:szCs w:val="24"/>
-        </w:rPr>
-        <w:t>yNumber</w:t>
-      </w:r>
-      <w:proofErr w:type="spellEnd"/>
-      <w:r>
-        <w:rPr>
-          <w:sz w:val="24"/>
-          <w:szCs w:val="24"/>
-        </w:rPr>
-        <w:t xml:space="preserve">, void </w:t>
-      </w:r>
-      <w:proofErr w:type="spellStart"/>
-      <w:r>
-        <w:rPr>
-          <w:sz w:val="24"/>
-          <w:szCs w:val="24"/>
-        </w:rPr>
-        <w:t>memberFunction</w:t>
-      </w:r>
-      <w:proofErr w:type="spellEnd"/>
-      <w:r>
-        <w:rPr>
-          <w:sz w:val="24"/>
-          <w:szCs w:val="24"/>
-        </w:rPr>
-        <w:t>())</w:t>
+        <w:t xml:space="preserve">파일 주석은 파일 상단에 </w:t>
+      </w:r>
+      <w:r>
+        <w:rPr>
+          <w:sz w:val="24"/>
+          <w:szCs w:val="24"/>
+        </w:rPr>
+        <w:t>‘/* */’의</w:t>
+      </w:r>
+      <w:r>
+        <w:rPr>
+          <w:rFonts w:hint="eastAsia"/>
+          <w:sz w:val="24"/>
+          <w:szCs w:val="24"/>
+        </w:rPr>
+        <w:t xml:space="preserve"> 형태로 작성한다.</w:t>
       </w:r>
     </w:p>
     <w:p>
@@ -12426,14 +13258,22 @@
           <w:sz w:val="24"/>
           <w:szCs w:val="24"/>
         </w:rPr>
-        <w:t>파스칼 표기법</w:t>
-      </w:r>
-      <w:r>
-        <w:rPr>
-          <w:sz w:val="24"/>
-          <w:szCs w:val="24"/>
-        </w:rPr>
-        <w:t>:</w:t>
+        <w:t xml:space="preserve">파일 주석을 제외한 모든 주석은 </w:t>
+      </w:r>
+      <w:r>
+        <w:rPr>
+          <w:sz w:val="24"/>
+          <w:szCs w:val="24"/>
+        </w:rPr>
+        <w:t>‘//’</w:t>
+      </w:r>
+      <w:r>
+        <w:rPr>
+          <w:rFonts w:hint="eastAsia"/>
+          <w:sz w:val="24"/>
+          <w:szCs w:val="24"/>
+        </w:rPr>
+        <w:t>의 형태로 작성한다.</w:t>
       </w:r>
       <w:r>
         <w:rPr>
@@ -12441,917 +13281,162 @@
           <w:szCs w:val="24"/>
         </w:rPr>
         <w:t xml:space="preserve"> </w:t>
-      </w:r>
-      <w:r>
-        <w:rPr>
-          <w:rFonts w:hint="eastAsia"/>
-          <w:sz w:val="24"/>
-          <w:szCs w:val="24"/>
-        </w:rPr>
-        <w:t>타입 이름(클래스명,</w:t>
-      </w:r>
-      <w:r>
-        <w:rPr>
-          <w:sz w:val="24"/>
-          <w:szCs w:val="24"/>
-        </w:rPr>
-        <w:t xml:space="preserve"> namespace, </w:t>
-      </w:r>
-      <w:proofErr w:type="spellStart"/>
-      <w:r>
-        <w:rPr>
-          <w:sz w:val="24"/>
-          <w:szCs w:val="24"/>
-        </w:rPr>
-        <w:t>enum</w:t>
-      </w:r>
-      <w:proofErr w:type="spellEnd"/>
-      <w:r>
-        <w:rPr>
-          <w:sz w:val="24"/>
-          <w:szCs w:val="24"/>
-        </w:rPr>
-        <w:t xml:space="preserve"> </w:t>
-      </w:r>
-      <w:r>
-        <w:rPr>
-          <w:rFonts w:hint="eastAsia"/>
-          <w:sz w:val="24"/>
-          <w:szCs w:val="24"/>
-        </w:rPr>
-        <w:t>클래스</w:t>
-      </w:r>
-      <w:r>
-        <w:rPr>
-          <w:sz w:val="24"/>
-          <w:szCs w:val="24"/>
-        </w:rPr>
-        <w:t>)</w:t>
       </w:r>
     </w:p>
     <w:p>
       <w:pPr>
-        <w:rPr>
-          <w:sz w:val="24"/>
-          <w:szCs w:val="24"/>
-        </w:rPr>
-      </w:pPr>
-      <w:r>
-        <w:rPr>
-          <w:sz w:val="24"/>
-          <w:szCs w:val="24"/>
-        </w:rPr>
-        <w:t xml:space="preserve"> </w:t>
-      </w:r>
-      <w:r>
-        <w:rPr>
-          <w:rFonts w:hint="eastAsia"/>
-          <w:sz w:val="24"/>
-          <w:szCs w:val="24"/>
-        </w:rPr>
-        <w:t xml:space="preserve">매크로 이름은 모두 대문자로 </w:t>
-      </w:r>
-      <w:r>
-        <w:rPr>
-          <w:rFonts w:hint="eastAsia"/>
-          <w:sz w:val="24"/>
-          <w:szCs w:val="24"/>
-        </w:rPr>
-        <w:t>작성하는 것을 원칙으로 한다.</w:t>
-      </w:r>
-      <w:r>
-        <w:rPr>
-          <w:sz w:val="24"/>
-          <w:szCs w:val="24"/>
-        </w:rPr>
-        <w:t xml:space="preserve"> </w:t>
-      </w:r>
-      <w:r>
-        <w:rPr>
-          <w:rFonts w:hint="eastAsia"/>
-          <w:sz w:val="24"/>
-          <w:szCs w:val="24"/>
-        </w:rPr>
-        <w:t xml:space="preserve">두 단어의 </w:t>
-      </w:r>
-      <w:r>
-        <w:rPr>
-          <w:rFonts w:hint="eastAsia"/>
-          <w:sz w:val="24"/>
-          <w:szCs w:val="24"/>
-        </w:rPr>
-        <w:t xml:space="preserve">연결이 필요한 경우는 </w:t>
-      </w:r>
-      <w:r>
-        <w:rPr>
-          <w:sz w:val="24"/>
-          <w:szCs w:val="24"/>
-        </w:rPr>
-        <w:t>‘</w:t>
-      </w:r>
-      <w:r>
-        <w:rPr>
-          <w:sz w:val="24"/>
-          <w:szCs w:val="24"/>
-        </w:rPr>
-        <w:t>_</w:t>
-      </w:r>
-      <w:r>
-        <w:rPr>
-          <w:sz w:val="24"/>
-          <w:szCs w:val="24"/>
-        </w:rPr>
-        <w:t>(</w:t>
-      </w:r>
-      <w:proofErr w:type="spellStart"/>
-      <w:r>
-        <w:rPr>
-          <w:rFonts w:hint="eastAsia"/>
-          <w:sz w:val="24"/>
-          <w:szCs w:val="24"/>
-        </w:rPr>
-        <w:t>언더바</w:t>
-      </w:r>
-      <w:proofErr w:type="spellEnd"/>
-      <w:r>
-        <w:rPr>
-          <w:rFonts w:hint="eastAsia"/>
-          <w:sz w:val="24"/>
-          <w:szCs w:val="24"/>
-        </w:rPr>
-        <w:t>)</w:t>
-      </w:r>
-      <w:r>
-        <w:rPr>
-          <w:sz w:val="24"/>
-          <w:szCs w:val="24"/>
-        </w:rPr>
-        <w:t>’</w:t>
-      </w:r>
-      <w:r>
-        <w:rPr>
-          <w:rFonts w:hint="eastAsia"/>
-          <w:sz w:val="24"/>
-          <w:szCs w:val="24"/>
-        </w:rPr>
-        <w:t>를 사용한다.</w:t>
-      </w:r>
-      <w:r>
-        <w:rPr>
-          <w:sz w:val="24"/>
-          <w:szCs w:val="24"/>
-        </w:rPr>
-        <w:t xml:space="preserve"> </w:t>
-      </w:r>
-      <w:r>
-        <w:rPr>
-          <w:sz w:val="24"/>
-          <w:szCs w:val="24"/>
-        </w:rPr>
-        <w:t>(</w:t>
-      </w:r>
-      <w:r>
-        <w:rPr>
-          <w:rFonts w:hint="eastAsia"/>
-          <w:sz w:val="24"/>
-          <w:szCs w:val="24"/>
-        </w:rPr>
-        <w:t>예:</w:t>
-      </w:r>
-      <w:r>
-        <w:rPr>
-          <w:sz w:val="24"/>
-          <w:szCs w:val="24"/>
-        </w:rPr>
-        <w:t xml:space="preserve"> #define MAX_NUM 3.0)</w:t>
+        <w:pStyle w:val="a3"/>
+        <w:numPr>
+          <w:ilvl w:val="0"/>
+          <w:numId w:val="16"/>
+        </w:numPr>
+        <w:ind w:leftChars="0"/>
+        <w:rPr>
+          <w:sz w:val="24"/>
+          <w:szCs w:val="24"/>
+        </w:rPr>
+      </w:pPr>
+      <w:r>
+        <w:rPr>
+          <w:rFonts w:hint="eastAsia"/>
+          <w:sz w:val="24"/>
+          <w:szCs w:val="24"/>
+        </w:rPr>
+        <w:t>주석을 작성할 때는 항상 한 칸(스페이스바)의 공백을 준다.</w:t>
       </w:r>
     </w:p>
     <w:p>
       <w:pPr>
-        <w:rPr>
-          <w:sz w:val="24"/>
-          <w:szCs w:val="24"/>
-        </w:rPr>
-      </w:pPr>
+        <w:pStyle w:val="a3"/>
+        <w:numPr>
+          <w:ilvl w:val="0"/>
+          <w:numId w:val="16"/>
+        </w:numPr>
+        <w:ind w:leftChars="0"/>
+        <w:rPr>
+          <w:rFonts w:hint="eastAsia"/>
+          <w:sz w:val="24"/>
+          <w:szCs w:val="24"/>
+        </w:rPr>
+      </w:pPr>
+      <w:r>
+        <w:rPr>
+          <w:rFonts w:hint="eastAsia"/>
+          <w:sz w:val="24"/>
+          <w:szCs w:val="24"/>
+        </w:rPr>
+        <w:t xml:space="preserve">파일 주석의 내용은 </w:t>
+      </w:r>
+      <w:r>
+        <w:rPr>
+          <w:sz w:val="24"/>
+          <w:szCs w:val="24"/>
+        </w:rPr>
+        <w:t>‘</w:t>
+      </w:r>
+      <w:r>
+        <w:rPr>
+          <w:rFonts w:hint="eastAsia"/>
+          <w:sz w:val="24"/>
+          <w:szCs w:val="24"/>
+        </w:rPr>
+        <w:t>프로그램명,</w:t>
+      </w:r>
+      <w:r>
+        <w:rPr>
+          <w:sz w:val="24"/>
+          <w:szCs w:val="24"/>
+        </w:rPr>
+        <w:t xml:space="preserve"> </w:t>
+      </w:r>
+      <w:r>
+        <w:rPr>
+          <w:rFonts w:hint="eastAsia"/>
+          <w:sz w:val="24"/>
+          <w:szCs w:val="24"/>
+        </w:rPr>
+        <w:t>파일명,</w:t>
+      </w:r>
+      <w:r>
+        <w:rPr>
+          <w:sz w:val="24"/>
+          <w:szCs w:val="24"/>
+        </w:rPr>
+        <w:t xml:space="preserve"> </w:t>
+      </w:r>
+      <w:r>
+        <w:rPr>
+          <w:rFonts w:hint="eastAsia"/>
+          <w:sz w:val="24"/>
+          <w:szCs w:val="24"/>
+        </w:rPr>
+        <w:t>설명</w:t>
+      </w:r>
+      <w:r>
+        <w:rPr>
+          <w:rFonts w:hint="eastAsia"/>
+          <w:sz w:val="24"/>
+          <w:szCs w:val="24"/>
+        </w:rPr>
+        <w:t>,</w:t>
+      </w:r>
+      <w:r>
+        <w:rPr>
+          <w:sz w:val="24"/>
+          <w:szCs w:val="24"/>
+        </w:rPr>
+        <w:t xml:space="preserve"> </w:t>
+      </w:r>
+      <w:r>
+        <w:rPr>
+          <w:rFonts w:hint="eastAsia"/>
+          <w:sz w:val="24"/>
+          <w:szCs w:val="24"/>
+        </w:rPr>
+        <w:t>작성자,</w:t>
+      </w:r>
+      <w:r>
+        <w:rPr>
+          <w:sz w:val="24"/>
+          <w:szCs w:val="24"/>
+        </w:rPr>
+        <w:t xml:space="preserve"> </w:t>
+      </w:r>
+      <w:r>
+        <w:rPr>
+          <w:rFonts w:hint="eastAsia"/>
+          <w:sz w:val="24"/>
+          <w:szCs w:val="24"/>
+        </w:rPr>
+        <w:t>최종 수정 날짜</w:t>
+      </w:r>
+      <w:r>
+        <w:rPr>
+          <w:sz w:val="24"/>
+          <w:szCs w:val="24"/>
+        </w:rPr>
+        <w:t>’</w:t>
+      </w:r>
+      <w:r>
+        <w:rPr>
+          <w:rFonts w:hint="eastAsia"/>
+          <w:sz w:val="24"/>
+          <w:szCs w:val="24"/>
+        </w:rPr>
+        <w:t>로 한다.</w:t>
+      </w:r>
+      <w:r>
+        <w:rPr>
+          <w:sz w:val="24"/>
+          <w:szCs w:val="24"/>
+        </w:rPr>
+        <w:t xml:space="preserve"> </w:t>
+      </w:r>
     </w:p>
     <w:p>
       <w:pPr>
         <w:rPr>
-          <w:sz w:val="24"/>
-          <w:szCs w:val="24"/>
-        </w:rPr>
-      </w:pPr>
-      <w:r>
-        <w:rPr>
-          <w:sz w:val="24"/>
-          <w:szCs w:val="24"/>
-        </w:rPr>
-        <w:t xml:space="preserve">5.2.2. </w:t>
-      </w:r>
-      <w:r>
-        <w:rPr>
-          <w:rFonts w:hint="eastAsia"/>
-          <w:sz w:val="24"/>
-          <w:szCs w:val="24"/>
-        </w:rPr>
-        <w:t>C</w:t>
-      </w:r>
-      <w:r>
-        <w:rPr>
-          <w:sz w:val="24"/>
-          <w:szCs w:val="24"/>
-        </w:rPr>
-        <w:t>ode Block</w:t>
-      </w:r>
-    </w:p>
-    <w:p>
-      <w:pPr>
-        <w:rPr>
-          <w:sz w:val="24"/>
-          <w:szCs w:val="24"/>
-        </w:rPr>
-      </w:pPr>
-      <w:r>
-        <w:rPr>
-          <w:rFonts w:hint="eastAsia"/>
-          <w:sz w:val="24"/>
-          <w:szCs w:val="24"/>
-        </w:rPr>
-        <w:t xml:space="preserve"> </w:t>
-      </w:r>
-      <w:r>
-        <w:rPr>
-          <w:rFonts w:hint="eastAsia"/>
-          <w:sz w:val="24"/>
-          <w:szCs w:val="24"/>
-        </w:rPr>
-        <w:t>함수와 클래스</w:t>
-      </w:r>
-      <w:r>
-        <w:rPr>
-          <w:sz w:val="24"/>
-          <w:szCs w:val="24"/>
-        </w:rPr>
-        <w:t xml:space="preserve"> </w:t>
-      </w:r>
-      <w:r>
-        <w:rPr>
-          <w:rFonts w:hint="eastAsia"/>
-          <w:sz w:val="24"/>
-          <w:szCs w:val="24"/>
-        </w:rPr>
-        <w:t>등 타입은</w:t>
-      </w:r>
-      <w:r>
-        <w:rPr>
-          <w:sz w:val="24"/>
-          <w:szCs w:val="24"/>
-        </w:rPr>
-        <w:t xml:space="preserve"> BSD </w:t>
-      </w:r>
-      <w:r>
-        <w:rPr>
-          <w:rFonts w:hint="eastAsia"/>
-          <w:sz w:val="24"/>
-          <w:szCs w:val="24"/>
-        </w:rPr>
-        <w:t xml:space="preserve">스타일로 </w:t>
-      </w:r>
-      <w:r>
-        <w:rPr>
-          <w:sz w:val="24"/>
-          <w:szCs w:val="24"/>
-        </w:rPr>
-        <w:t>Code Block</w:t>
-      </w:r>
-      <w:r>
-        <w:rPr>
-          <w:rFonts w:hint="eastAsia"/>
-          <w:sz w:val="24"/>
-          <w:szCs w:val="24"/>
-        </w:rPr>
-        <w:t>을 묶는다.</w:t>
-      </w:r>
-      <w:r>
-        <w:rPr>
-          <w:sz w:val="24"/>
-          <w:szCs w:val="24"/>
-        </w:rPr>
-        <w:t xml:space="preserve"> </w:t>
-      </w:r>
-      <w:r>
-        <w:rPr>
-          <w:rFonts w:hint="eastAsia"/>
-          <w:sz w:val="24"/>
-          <w:szCs w:val="24"/>
-        </w:rPr>
-        <w:t xml:space="preserve">조건문과 </w:t>
-      </w:r>
-      <w:proofErr w:type="spellStart"/>
-      <w:r>
-        <w:rPr>
-          <w:rFonts w:hint="eastAsia"/>
-          <w:sz w:val="24"/>
-          <w:szCs w:val="24"/>
-        </w:rPr>
-        <w:t>반복문</w:t>
-      </w:r>
-      <w:proofErr w:type="spellEnd"/>
-      <w:r>
-        <w:rPr>
-          <w:rFonts w:hint="eastAsia"/>
-          <w:sz w:val="24"/>
-          <w:szCs w:val="24"/>
-        </w:rPr>
-        <w:t xml:space="preserve"> </w:t>
-      </w:r>
-      <w:r>
-        <w:rPr>
-          <w:rFonts w:hint="eastAsia"/>
-          <w:sz w:val="24"/>
-          <w:szCs w:val="24"/>
-        </w:rPr>
-        <w:t>등의</w:t>
-      </w:r>
-      <w:r>
-        <w:rPr>
-          <w:rFonts w:hint="eastAsia"/>
-          <w:sz w:val="24"/>
-          <w:szCs w:val="24"/>
-        </w:rPr>
-        <w:t xml:space="preserve"> 제어문은 </w:t>
-      </w:r>
-      <w:r>
-        <w:rPr>
-          <w:sz w:val="24"/>
-          <w:szCs w:val="24"/>
-        </w:rPr>
-        <w:t xml:space="preserve">K&amp;R </w:t>
-      </w:r>
-      <w:r>
-        <w:rPr>
-          <w:rFonts w:hint="eastAsia"/>
-          <w:sz w:val="24"/>
-          <w:szCs w:val="24"/>
-        </w:rPr>
-        <w:t>스타일을 사용한다.</w:t>
-      </w:r>
-      <w:r>
-        <w:rPr>
-          <w:sz w:val="24"/>
-          <w:szCs w:val="24"/>
-        </w:rPr>
-        <w:t xml:space="preserve"> </w:t>
-      </w:r>
-      <w:r>
-        <w:rPr>
-          <w:rFonts w:hint="eastAsia"/>
-          <w:sz w:val="24"/>
-          <w:szCs w:val="24"/>
-        </w:rPr>
-        <w:t>다음은 두 스타일의 예시이다.</w:t>
-      </w:r>
-    </w:p>
-    <w:tbl>
-      <w:tblPr>
-        <w:tblStyle w:val="a6"/>
-        <w:tblW w:w="0" w:type="auto"/>
-        <w:tblLook w:val="04A0" w:firstRow="1" w:lastRow="0" w:firstColumn="1" w:lastColumn="0" w:noHBand="0" w:noVBand="1"/>
-      </w:tblPr>
-      <w:tblGrid>
-        <w:gridCol w:w="4814"/>
-        <w:gridCol w:w="4814"/>
-      </w:tblGrid>
-      <w:tr>
-        <w:trPr>
-          <w:trHeight w:val="381"/>
-        </w:trPr>
-        <w:tc>
-          <w:tcPr>
-            <w:tcW w:w="4814" w:type="dxa"/>
-            <w:shd w:val="clear" w:color="auto" w:fill="BFBFBF" w:themeFill="background1" w:themeFillShade="BF"/>
-          </w:tcPr>
-          <w:p>
-            <w:pPr>
-              <w:jc w:val="center"/>
-              <w:rPr>
-                <w:b/>
-                <w:bCs/>
-                <w:sz w:val="22"/>
-              </w:rPr>
-            </w:pPr>
-            <w:r>
-              <w:rPr>
-                <w:b/>
-                <w:bCs/>
-                <w:sz w:val="22"/>
-              </w:rPr>
-              <w:t>BSD</w:t>
-            </w:r>
-          </w:p>
-        </w:tc>
-        <w:tc>
-          <w:tcPr>
-            <w:tcW w:w="4814" w:type="dxa"/>
-            <w:shd w:val="clear" w:color="auto" w:fill="BFBFBF" w:themeFill="background1" w:themeFillShade="BF"/>
-          </w:tcPr>
-          <w:p>
-            <w:pPr>
-              <w:jc w:val="center"/>
-              <w:rPr>
-                <w:b/>
-                <w:bCs/>
-                <w:sz w:val="22"/>
-              </w:rPr>
-            </w:pPr>
-            <w:r>
-              <w:rPr>
-                <w:b/>
-                <w:bCs/>
-                <w:sz w:val="22"/>
-              </w:rPr>
-              <w:t>K&amp;R</w:t>
-            </w:r>
-          </w:p>
-        </w:tc>
-      </w:tr>
-      <w:tr>
-        <w:trPr>
-          <w:trHeight w:val="2966"/>
-        </w:trPr>
-        <w:tc>
-          <w:tcPr>
-            <w:tcW w:w="4814" w:type="dxa"/>
-          </w:tcPr>
-          <w:p>
-            <w:pPr>
-              <w:rPr>
-                <w:sz w:val="24"/>
-                <w:szCs w:val="24"/>
-              </w:rPr>
-            </w:pPr>
-            <w:r>
-              <w:rPr>
-                <w:sz w:val="24"/>
-                <w:szCs w:val="24"/>
-              </w:rPr>
-              <w:t xml:space="preserve">class </w:t>
-            </w:r>
-            <w:proofErr w:type="spellStart"/>
-            <w:proofErr w:type="gramStart"/>
-            <w:r>
-              <w:rPr>
-                <w:sz w:val="24"/>
-                <w:szCs w:val="24"/>
-              </w:rPr>
-              <w:t>BsdClass</w:t>
-            </w:r>
-            <w:proofErr w:type="spellEnd"/>
-            <w:r>
-              <w:rPr>
-                <w:sz w:val="24"/>
-                <w:szCs w:val="24"/>
-              </w:rPr>
-              <w:t xml:space="preserve"> :</w:t>
-            </w:r>
-            <w:proofErr w:type="gramEnd"/>
-            <w:r>
-              <w:rPr>
-                <w:sz w:val="24"/>
-                <w:szCs w:val="24"/>
-              </w:rPr>
-              <w:t xml:space="preserve"> public</w:t>
-            </w:r>
-            <w:r>
-              <w:rPr>
-                <w:sz w:val="24"/>
-                <w:szCs w:val="24"/>
-              </w:rPr>
-              <w:t xml:space="preserve"> parent</w:t>
-            </w:r>
-          </w:p>
-          <w:p>
-            <w:pPr>
-              <w:rPr>
-                <w:sz w:val="24"/>
-                <w:szCs w:val="24"/>
-              </w:rPr>
-            </w:pPr>
-            <w:r>
-              <w:rPr>
-                <w:sz w:val="24"/>
-                <w:szCs w:val="24"/>
-              </w:rPr>
-              <w:t>{</w:t>
-            </w:r>
-          </w:p>
-          <w:p>
-            <w:pPr>
-              <w:rPr>
-                <w:sz w:val="24"/>
-                <w:szCs w:val="24"/>
-              </w:rPr>
-            </w:pPr>
-            <w:r>
-              <w:rPr>
-                <w:rFonts w:hint="eastAsia"/>
-                <w:sz w:val="24"/>
-                <w:szCs w:val="24"/>
-              </w:rPr>
-              <w:t xml:space="preserve"> </w:t>
-            </w:r>
-            <w:r>
-              <w:rPr>
-                <w:sz w:val="24"/>
-                <w:szCs w:val="24"/>
-              </w:rPr>
-              <w:t xml:space="preserve">   </w:t>
-            </w:r>
-            <w:r>
-              <w:rPr>
-                <w:sz w:val="24"/>
-                <w:szCs w:val="24"/>
-              </w:rPr>
-              <w:t>(</w:t>
-            </w:r>
-            <w:r>
-              <w:rPr>
-                <w:sz w:val="24"/>
-                <w:szCs w:val="24"/>
-              </w:rPr>
-              <w:t>…</w:t>
-            </w:r>
-            <w:r>
-              <w:rPr>
-                <w:sz w:val="24"/>
-                <w:szCs w:val="24"/>
-              </w:rPr>
-              <w:t>)</w:t>
-            </w:r>
-          </w:p>
-          <w:p>
-            <w:pPr>
-              <w:rPr>
-                <w:sz w:val="26"/>
-                <w:szCs w:val="26"/>
-              </w:rPr>
-            </w:pPr>
-            <w:r>
-              <w:rPr>
-                <w:sz w:val="24"/>
-                <w:szCs w:val="24"/>
-              </w:rPr>
-              <w:t>}</w:t>
-            </w:r>
-            <w:r>
-              <w:rPr>
-                <w:sz w:val="26"/>
-                <w:szCs w:val="26"/>
-              </w:rPr>
-              <w:t xml:space="preserve"> </w:t>
-            </w:r>
-          </w:p>
-          <w:p>
-            <w:pPr>
-              <w:rPr>
-                <w:sz w:val="24"/>
-                <w:szCs w:val="24"/>
-              </w:rPr>
-            </w:pPr>
-          </w:p>
-          <w:p>
-            <w:pPr>
-              <w:rPr>
-                <w:sz w:val="24"/>
-                <w:szCs w:val="24"/>
-              </w:rPr>
-            </w:pPr>
-            <w:r>
-              <w:rPr>
-                <w:rFonts w:hint="eastAsia"/>
-                <w:sz w:val="24"/>
-                <w:szCs w:val="24"/>
-              </w:rPr>
-              <w:t>v</w:t>
-            </w:r>
-            <w:r>
-              <w:rPr>
-                <w:sz w:val="24"/>
-                <w:szCs w:val="24"/>
-              </w:rPr>
-              <w:t xml:space="preserve">oid </w:t>
-            </w:r>
-            <w:proofErr w:type="spellStart"/>
-            <w:proofErr w:type="gramStart"/>
-            <w:r>
-              <w:rPr>
-                <w:sz w:val="24"/>
-                <w:szCs w:val="24"/>
-              </w:rPr>
-              <w:t>BsdClass</w:t>
-            </w:r>
-            <w:proofErr w:type="spellEnd"/>
-            <w:r>
-              <w:rPr>
-                <w:sz w:val="24"/>
-                <w:szCs w:val="24"/>
-              </w:rPr>
-              <w:t>::</w:t>
-            </w:r>
-            <w:proofErr w:type="spellStart"/>
-            <w:proofErr w:type="gramEnd"/>
-            <w:r>
-              <w:rPr>
-                <w:sz w:val="24"/>
-                <w:szCs w:val="24"/>
-              </w:rPr>
-              <w:t>b</w:t>
-            </w:r>
-            <w:r>
-              <w:rPr>
-                <w:sz w:val="24"/>
-                <w:szCs w:val="24"/>
-              </w:rPr>
-              <w:t>sdFunction</w:t>
-            </w:r>
-            <w:proofErr w:type="spellEnd"/>
-            <w:r>
-              <w:rPr>
-                <w:sz w:val="24"/>
-                <w:szCs w:val="24"/>
-              </w:rPr>
-              <w:t>()</w:t>
-            </w:r>
-          </w:p>
-          <w:p>
-            <w:pPr>
-              <w:rPr>
-                <w:sz w:val="24"/>
-                <w:szCs w:val="24"/>
-              </w:rPr>
-            </w:pPr>
-            <w:r>
-              <w:rPr>
-                <w:rFonts w:hint="eastAsia"/>
-                <w:sz w:val="24"/>
-                <w:szCs w:val="24"/>
-              </w:rPr>
-              <w:t>{</w:t>
-            </w:r>
-          </w:p>
-          <w:p>
-            <w:pPr>
-              <w:rPr>
-                <w:sz w:val="24"/>
-                <w:szCs w:val="24"/>
-              </w:rPr>
-            </w:pPr>
-            <w:r>
-              <w:rPr>
-                <w:rFonts w:hint="eastAsia"/>
-                <w:sz w:val="24"/>
-                <w:szCs w:val="24"/>
-              </w:rPr>
-              <w:t xml:space="preserve"> </w:t>
-            </w:r>
-            <w:r>
-              <w:rPr>
-                <w:sz w:val="24"/>
-                <w:szCs w:val="24"/>
-              </w:rPr>
-              <w:t xml:space="preserve">   </w:t>
-            </w:r>
-            <w:r>
-              <w:rPr>
-                <w:sz w:val="24"/>
-                <w:szCs w:val="24"/>
-              </w:rPr>
-              <w:t>(</w:t>
-            </w:r>
-            <w:r>
-              <w:rPr>
-                <w:sz w:val="24"/>
-                <w:szCs w:val="24"/>
-              </w:rPr>
-              <w:t>…</w:t>
-            </w:r>
-            <w:r>
-              <w:rPr>
-                <w:sz w:val="24"/>
-                <w:szCs w:val="24"/>
-              </w:rPr>
-              <w:t>)</w:t>
-            </w:r>
-          </w:p>
-          <w:p>
-            <w:pPr>
-              <w:rPr>
-                <w:sz w:val="24"/>
-                <w:szCs w:val="24"/>
-              </w:rPr>
-            </w:pPr>
-            <w:r>
-              <w:rPr>
-                <w:rFonts w:hint="eastAsia"/>
-                <w:sz w:val="24"/>
-                <w:szCs w:val="24"/>
-              </w:rPr>
-              <w:t>}</w:t>
-            </w:r>
-          </w:p>
-        </w:tc>
-        <w:tc>
-          <w:tcPr>
-            <w:tcW w:w="4814" w:type="dxa"/>
-          </w:tcPr>
-          <w:p>
-            <w:pPr>
-              <w:rPr>
-                <w:sz w:val="24"/>
-                <w:szCs w:val="24"/>
-              </w:rPr>
-            </w:pPr>
-            <w:r>
-              <w:rPr>
-                <w:rFonts w:hint="eastAsia"/>
-                <w:sz w:val="24"/>
-                <w:szCs w:val="24"/>
-              </w:rPr>
-              <w:t>f</w:t>
-            </w:r>
-            <w:r>
-              <w:rPr>
-                <w:sz w:val="24"/>
-                <w:szCs w:val="24"/>
-              </w:rPr>
-              <w:t>or (int I = 0; I &lt; 10; I++) {</w:t>
-            </w:r>
-          </w:p>
-          <w:p>
-            <w:pPr>
-              <w:rPr>
-                <w:sz w:val="24"/>
-                <w:szCs w:val="24"/>
-              </w:rPr>
-            </w:pPr>
-            <w:r>
-              <w:rPr>
-                <w:rFonts w:hint="eastAsia"/>
-                <w:sz w:val="24"/>
-                <w:szCs w:val="24"/>
-              </w:rPr>
-              <w:t xml:space="preserve"> </w:t>
-            </w:r>
-            <w:r>
-              <w:rPr>
-                <w:sz w:val="24"/>
-                <w:szCs w:val="24"/>
-              </w:rPr>
-              <w:t xml:space="preserve">   if (I == 0) {</w:t>
-            </w:r>
-          </w:p>
-          <w:p>
-            <w:pPr>
-              <w:rPr>
-                <w:sz w:val="24"/>
-                <w:szCs w:val="24"/>
-              </w:rPr>
-            </w:pPr>
-            <w:r>
-              <w:rPr>
-                <w:rFonts w:hint="eastAsia"/>
-                <w:sz w:val="24"/>
-                <w:szCs w:val="24"/>
-              </w:rPr>
-              <w:t xml:space="preserve"> </w:t>
-            </w:r>
-            <w:r>
-              <w:rPr>
-                <w:sz w:val="24"/>
-                <w:szCs w:val="24"/>
-              </w:rPr>
-              <w:t xml:space="preserve">       </w:t>
-            </w:r>
-            <w:r>
-              <w:rPr>
-                <w:sz w:val="24"/>
-                <w:szCs w:val="24"/>
-              </w:rPr>
-              <w:t>(</w:t>
-            </w:r>
-            <w:r>
-              <w:rPr>
-                <w:sz w:val="24"/>
-                <w:szCs w:val="24"/>
-              </w:rPr>
-              <w:t>…</w:t>
-            </w:r>
-            <w:r>
-              <w:rPr>
-                <w:sz w:val="24"/>
-                <w:szCs w:val="24"/>
-              </w:rPr>
-              <w:t>)</w:t>
-            </w:r>
-          </w:p>
-          <w:p>
-            <w:pPr>
-              <w:rPr>
-                <w:sz w:val="24"/>
-                <w:szCs w:val="24"/>
-              </w:rPr>
-            </w:pPr>
-            <w:r>
-              <w:rPr>
-                <w:rFonts w:hint="eastAsia"/>
-                <w:sz w:val="24"/>
-                <w:szCs w:val="24"/>
-              </w:rPr>
-              <w:t xml:space="preserve"> </w:t>
-            </w:r>
-            <w:r>
-              <w:rPr>
-                <w:sz w:val="24"/>
-                <w:szCs w:val="24"/>
-              </w:rPr>
-              <w:t xml:space="preserve">   }</w:t>
-            </w:r>
-            <w:r>
-              <w:rPr>
-                <w:sz w:val="24"/>
-                <w:szCs w:val="24"/>
-              </w:rPr>
-              <w:t xml:space="preserve"> else {</w:t>
-            </w:r>
-          </w:p>
-          <w:p>
-            <w:pPr>
-              <w:rPr>
-                <w:sz w:val="24"/>
-                <w:szCs w:val="24"/>
-              </w:rPr>
-            </w:pPr>
-            <w:r>
-              <w:rPr>
-                <w:rFonts w:hint="eastAsia"/>
-                <w:sz w:val="24"/>
-                <w:szCs w:val="24"/>
-              </w:rPr>
-              <w:t xml:space="preserve"> </w:t>
-            </w:r>
-            <w:r>
-              <w:rPr>
-                <w:sz w:val="24"/>
-                <w:szCs w:val="24"/>
-              </w:rPr>
-              <w:t xml:space="preserve">       (…)</w:t>
-            </w:r>
-          </w:p>
-          <w:p>
-            <w:pPr>
-              <w:rPr>
-                <w:sz w:val="24"/>
-                <w:szCs w:val="24"/>
-              </w:rPr>
-            </w:pPr>
-            <w:r>
-              <w:rPr>
-                <w:rFonts w:hint="eastAsia"/>
-                <w:sz w:val="24"/>
-                <w:szCs w:val="24"/>
-              </w:rPr>
-              <w:t xml:space="preserve"> </w:t>
-            </w:r>
-            <w:r>
-              <w:rPr>
-                <w:sz w:val="24"/>
-                <w:szCs w:val="24"/>
-              </w:rPr>
-              <w:t xml:space="preserve">   }</w:t>
-            </w:r>
-          </w:p>
-          <w:p>
-            <w:pPr>
-              <w:rPr>
-                <w:sz w:val="24"/>
-                <w:szCs w:val="24"/>
-              </w:rPr>
-            </w:pPr>
-            <w:r>
-              <w:rPr>
-                <w:rFonts w:hint="eastAsia"/>
-                <w:sz w:val="24"/>
-                <w:szCs w:val="24"/>
-              </w:rPr>
-              <w:t>}</w:t>
-            </w:r>
-          </w:p>
-        </w:tc>
-      </w:tr>
-    </w:tbl>
-    <w:p>
-      <w:pPr>
-        <w:rPr>
+          <w:rFonts w:hint="eastAsia"/>
           <w:b/>
           <w:bCs/>
           <w:sz w:val="26"/>
@@ -13362,102 +13447,47 @@
     <w:p>
       <w:pPr>
         <w:rPr>
-          <w:sz w:val="24"/>
-          <w:szCs w:val="24"/>
-        </w:rPr>
-      </w:pPr>
-      <w:r>
-        <w:rPr>
-          <w:sz w:val="24"/>
-          <w:szCs w:val="24"/>
-        </w:rPr>
-        <w:t xml:space="preserve">5.2.3. </w:t>
-      </w:r>
-      <w:r>
-        <w:rPr>
-          <w:rFonts w:hint="eastAsia"/>
-          <w:sz w:val="24"/>
-          <w:szCs w:val="24"/>
-        </w:rPr>
-        <w:t>주석</w:t>
-      </w:r>
-    </w:p>
-    <w:p>
-      <w:pPr>
-        <w:rPr>
           <w:b/>
           <w:bCs/>
           <w:sz w:val="26"/>
           <w:szCs w:val="26"/>
         </w:rPr>
       </w:pPr>
-    </w:p>
-    <w:p>
-      <w:pPr>
+      <w:r>
         <w:rPr>
           <w:b/>
           <w:bCs/>
           <w:sz w:val="26"/>
           <w:szCs w:val="26"/>
         </w:rPr>
-      </w:pPr>
-    </w:p>
-    <w:p>
-      <w:pPr>
-        <w:rPr>
-          <w:rFonts w:hint="eastAsia"/>
+        <w:t>5.</w:t>
+      </w:r>
+      <w:r>
+        <w:rPr>
           <w:b/>
           <w:bCs/>
           <w:sz w:val="26"/>
           <w:szCs w:val="26"/>
         </w:rPr>
-      </w:pPr>
-    </w:p>
-    <w:p>
-      <w:pPr>
+        <w:t>3</w:t>
+      </w:r>
+      <w:r>
         <w:rPr>
           <w:b/>
           <w:bCs/>
           <w:sz w:val="26"/>
           <w:szCs w:val="26"/>
         </w:rPr>
-      </w:pPr>
-      <w:r>
-        <w:rPr>
+        <w:t xml:space="preserve">. </w:t>
+      </w:r>
+      <w:r>
+        <w:rPr>
+          <w:rFonts w:hint="eastAsia"/>
           <w:b/>
           <w:bCs/>
           <w:sz w:val="26"/>
           <w:szCs w:val="26"/>
         </w:rPr>
-        <w:lastRenderedPageBreak/>
-        <w:t>5.</w:t>
-      </w:r>
-      <w:r>
-        <w:rPr>
-          <w:b/>
-          <w:bCs/>
-          <w:sz w:val="26"/>
-          <w:szCs w:val="26"/>
-        </w:rPr>
-        <w:t>3</w:t>
-      </w:r>
-      <w:r>
-        <w:rPr>
-          <w:b/>
-          <w:bCs/>
-          <w:sz w:val="26"/>
-          <w:szCs w:val="26"/>
-        </w:rPr>
-        <w:t xml:space="preserve">. </w:t>
-      </w:r>
-      <w:r>
-        <w:rPr>
-          <w:rFonts w:hint="eastAsia"/>
-          <w:b/>
-          <w:bCs/>
-          <w:sz w:val="26"/>
-          <w:szCs w:val="26"/>
-        </w:rPr>
         <w:t>형상 관리 방안</w:t>
       </w:r>
     </w:p>
@@ -13516,6 +13546,7 @@
     </w:p>
     <w:p>
       <w:pPr>
+        <w:spacing w:line="240" w:lineRule="auto"/>
         <w:rPr>
           <w:sz w:val="24"/>
           <w:szCs w:val="24"/>
@@ -13592,6 +13623,7 @@
     </w:p>
     <w:p>
       <w:pPr>
+        <w:spacing w:line="240" w:lineRule="auto"/>
         <w:rPr>
           <w:sz w:val="24"/>
           <w:szCs w:val="24"/>
@@ -13776,17 +13808,18 @@
     </w:p>
     <w:p>
       <w:pPr>
-        <w:rPr>
-          <w:b/>
-          <w:bCs/>
-          <w:sz w:val="26"/>
-          <w:szCs w:val="26"/>
+        <w:spacing w:line="240" w:lineRule="auto"/>
+        <w:rPr>
+          <w:rFonts w:hint="eastAsia"/>
+          <w:sz w:val="24"/>
+          <w:szCs w:val="24"/>
         </w:rPr>
       </w:pPr>
     </w:p>
     <w:p>
       <w:pPr>
         <w:rPr>
+          <w:rFonts w:hint="eastAsia"/>
           <w:sz w:val="24"/>
           <w:szCs w:val="24"/>
         </w:rPr>
@@ -13826,62 +13859,6 @@
         <w:rPr>
           <w:sz w:val="24"/>
           <w:szCs w:val="24"/>
-        </w:rPr>
-      </w:pPr>
-      <w:r>
-        <w:rPr>
-          <w:rFonts w:hint="eastAsia"/>
-          <w:sz w:val="24"/>
-          <w:szCs w:val="24"/>
-        </w:rPr>
-        <w:t xml:space="preserve"> 분산저장소 타입의 </w:t>
-      </w:r>
-      <w:r>
-        <w:rPr>
-          <w:sz w:val="24"/>
-          <w:szCs w:val="24"/>
-        </w:rPr>
-        <w:t>Git</w:t>
-      </w:r>
-      <w:r>
-        <w:rPr>
-          <w:rFonts w:hint="eastAsia"/>
-          <w:sz w:val="24"/>
-          <w:szCs w:val="24"/>
-        </w:rPr>
-        <w:t>을 통해 관리한다.</w:t>
-      </w:r>
-      <w:r>
-        <w:rPr>
-          <w:sz w:val="24"/>
-          <w:szCs w:val="24"/>
-        </w:rPr>
-        <w:t xml:space="preserve"> </w:t>
-      </w:r>
-      <w:r>
-        <w:rPr>
-          <w:rFonts w:hint="eastAsia"/>
-          <w:sz w:val="24"/>
-          <w:szCs w:val="24"/>
-        </w:rPr>
-        <w:t>구성은 다음과 같다.</w:t>
-      </w:r>
-    </w:p>
-    <w:p>
-      <w:pPr>
-        <w:rPr>
-          <w:sz w:val="24"/>
-          <w:szCs w:val="24"/>
-        </w:rPr>
-      </w:pPr>
-    </w:p>
-    <w:p>
-      <w:pPr>
-        <w:rPr>
-          <w:b/>
-          <w:bCs/>
-          <w:sz w:val="26"/>
-          <w:szCs w:val="26"/>
         </w:rPr>
       </w:pPr>
       <w:r>
@@ -13893,9 +13870,9 @@
           <w:szCs w:val="26"/>
         </w:rPr>
         <w:drawing>
-          <wp:inline distT="0" distB="0" distL="0" distR="0" wp14:anchorId="59BC94C6" wp14:editId="13C02221">
-            <wp:extent cx="6120130" cy="3084195"/>
-            <wp:effectExtent l="0" t="0" r="9525" b="1905"/>
+          <wp:inline distT="0" distB="0" distL="0" distR="0" wp14:anchorId="6C73C422" wp14:editId="615C6F9F">
+            <wp:extent cx="6107005" cy="2778826"/>
+            <wp:effectExtent l="0" t="0" r="8255" b="2540"/>
             <wp:docPr id="3" name="그림 3"/>
             <wp:cNvGraphicFramePr>
               <a:graphicFrameLocks xmlns:a="http://schemas.openxmlformats.org/drawingml/2006/main" noChangeAspect="1"/>
@@ -13908,7 +13885,7 @@
                     <pic:cNvPicPr/>
                   </pic:nvPicPr>
                   <pic:blipFill>
-                    <a:blip r:embed="rId11"/>
+                    <a:blip r:embed="rId15"/>
                     <a:stretch>
                       <a:fillRect/>
                     </a:stretch>
@@ -13916,7 +13893,7 @@
                   <pic:spPr>
                     <a:xfrm>
                       <a:off x="0" y="0"/>
-                      <a:ext cx="6120130" cy="3084195"/>
+                      <a:ext cx="6214100" cy="2827557"/>
                     </a:xfrm>
                     <a:prstGeom prst="rect">
                       <a:avLst/>
@@ -13931,37 +13908,19 @@
     </w:p>
     <w:p>
       <w:pPr>
-        <w:rPr>
-          <w:b/>
-          <w:bCs/>
-          <w:sz w:val="26"/>
-          <w:szCs w:val="26"/>
-        </w:rPr>
-      </w:pPr>
-    </w:p>
-    <w:p>
-      <w:pPr>
-        <w:rPr>
-          <w:sz w:val="24"/>
-          <w:szCs w:val="24"/>
-        </w:rPr>
-      </w:pPr>
-      <w:r>
-        <w:rPr>
-          <w:rFonts w:hint="eastAsia"/>
-          <w:b/>
-          <w:bCs/>
-          <w:sz w:val="26"/>
-          <w:szCs w:val="26"/>
-        </w:rPr>
-        <w:t xml:space="preserve"> </w:t>
-      </w:r>
-      <w:r>
-        <w:rPr>
-          <w:rFonts w:hint="eastAsia"/>
-          <w:sz w:val="24"/>
-          <w:szCs w:val="24"/>
-        </w:rPr>
+        <w:ind w:firstLineChars="100" w:firstLine="240"/>
+        <w:rPr>
+          <w:sz w:val="24"/>
+          <w:szCs w:val="24"/>
+        </w:rPr>
+      </w:pPr>
+      <w:r>
+        <w:rPr>
+          <w:rFonts w:hint="eastAsia"/>
+          <w:sz w:val="24"/>
+          <w:szCs w:val="24"/>
+        </w:rPr>
+        <w:lastRenderedPageBreak/>
         <w:t>개발자는 각각의 B</w:t>
       </w:r>
       <w:r>
@@ -14258,7 +14217,6 @@
         <w:rPr>
           <w:rFonts w:eastAsiaTheme="minorHAnsi"/>
         </w:rPr>
-        <w:lastRenderedPageBreak/>
         <w:t>∙</w:t>
       </w:r>
       <w:r>
@@ -14456,7 +14414,7 @@
           <w:sz w:val="24"/>
           <w:szCs w:val="24"/>
         </w:rPr>
-        <w:t>충돌이 없도록,</w:t>
+        <w:t xml:space="preserve">효과적인 진행상황 관리와 과거 코드 추적을 위해 다음과 같이 </w:t>
       </w:r>
       <w:r>
         <w:rPr>
@@ -14464,7 +14422,7 @@
           <w:sz w:val="24"/>
           <w:szCs w:val="24"/>
         </w:rPr>
-        <w:t xml:space="preserve"> git pull </w:t>
+        <w:t xml:space="preserve">Commit Message </w:t>
       </w:r>
       <w:r>
         <w:rPr>
@@ -14472,159 +14430,99 @@
           <w:sz w:val="24"/>
           <w:szCs w:val="24"/>
         </w:rPr>
-        <w:t xml:space="preserve">요청을 받은 팀원은 가능한 즉시 </w:t>
-      </w:r>
-      <w:r>
-        <w:rPr>
-          <w:rFonts w:eastAsiaTheme="minorHAnsi"/>
-          <w:sz w:val="24"/>
-          <w:szCs w:val="24"/>
-        </w:rPr>
-        <w:t>git pull</w:t>
-      </w:r>
-      <w:r>
-        <w:rPr>
-          <w:rFonts w:eastAsiaTheme="minorHAnsi" w:hint="eastAsia"/>
-          <w:sz w:val="24"/>
-          <w:szCs w:val="24"/>
-        </w:rPr>
-        <w:t>을 진행한다.</w:t>
-      </w:r>
-      <w:r>
-        <w:rPr>
-          <w:rFonts w:eastAsiaTheme="minorHAnsi"/>
-          <w:sz w:val="24"/>
-          <w:szCs w:val="24"/>
-        </w:rPr>
-        <w:t xml:space="preserve"> </w:t>
+        <w:t>규칙을 정한다.</w:t>
       </w:r>
     </w:p>
     <w:p>
       <w:pPr>
         <w:pStyle w:val="a3"/>
-        <w:numPr>
-          <w:ilvl w:val="0"/>
-          <w:numId w:val="16"/>
-        </w:numPr>
-        <w:ind w:leftChars="0"/>
-        <w:rPr>
-          <w:sz w:val="24"/>
-          <w:szCs w:val="24"/>
-        </w:rPr>
-      </w:pPr>
+        <w:spacing w:line="240" w:lineRule="auto"/>
+        <w:ind w:leftChars="0" w:left="480"/>
+        <w:rPr>
+          <w:rFonts w:eastAsiaTheme="minorHAnsi"/>
+        </w:rPr>
+      </w:pPr>
+      <w:r>
+        <w:rPr>
+          <w:rFonts w:eastAsiaTheme="minorHAnsi"/>
+        </w:rPr>
+        <w:t>∙</w:t>
+      </w:r>
+      <w:r>
+        <w:rPr>
+          <w:rFonts w:eastAsiaTheme="minorHAnsi"/>
+        </w:rPr>
+        <w:t xml:space="preserve"> ‘</w:t>
+      </w:r>
+      <w:proofErr w:type="gramStart"/>
+      <w:r>
+        <w:rPr>
+          <w:rFonts w:eastAsiaTheme="minorHAnsi"/>
+        </w:rPr>
+        <w:t>type :</w:t>
+      </w:r>
+      <w:proofErr w:type="gramEnd"/>
+      <w:r>
+        <w:rPr>
+          <w:rFonts w:eastAsiaTheme="minorHAnsi"/>
+        </w:rPr>
+        <w:t xml:space="preserve"> contents’ </w:t>
+      </w:r>
       <w:r>
         <w:rPr>
           <w:rFonts w:eastAsiaTheme="minorHAnsi" w:hint="eastAsia"/>
-          <w:sz w:val="24"/>
-          <w:szCs w:val="24"/>
-        </w:rPr>
-        <w:t xml:space="preserve">효과적인 진행상황 관리와 과거 코드 추적을 위해 다음과 같이 </w:t>
+        </w:rPr>
+        <w:t xml:space="preserve">형식으로 </w:t>
       </w:r>
       <w:r>
         <w:rPr>
           <w:rFonts w:eastAsiaTheme="minorHAnsi"/>
-          <w:sz w:val="24"/>
-          <w:szCs w:val="24"/>
-        </w:rPr>
-        <w:t xml:space="preserve">Commit Message </w:t>
+        </w:rPr>
+        <w:t>Commit Message</w:t>
       </w:r>
       <w:r>
         <w:rPr>
           <w:rFonts w:eastAsiaTheme="minorHAnsi" w:hint="eastAsia"/>
-          <w:sz w:val="24"/>
-          <w:szCs w:val="24"/>
-        </w:rPr>
-        <w:t>규칙을 정한다.</w:t>
+        </w:rPr>
+        <w:t>를 구성한다.</w:t>
+      </w:r>
+      <w:r>
+        <w:rPr>
+          <w:rFonts w:eastAsiaTheme="minorHAnsi"/>
+        </w:rPr>
+        <w:t xml:space="preserve"> (</w:t>
+      </w:r>
+      <w:r>
+        <w:rPr>
+          <w:rFonts w:eastAsiaTheme="minorHAnsi" w:hint="eastAsia"/>
+        </w:rPr>
+        <w:t>예:</w:t>
+      </w:r>
+      <w:r>
+        <w:rPr>
+          <w:rFonts w:eastAsiaTheme="minorHAnsi"/>
+        </w:rPr>
+        <w:t xml:space="preserve"> </w:t>
+      </w:r>
+      <w:proofErr w:type="gramStart"/>
+      <w:r>
+        <w:rPr>
+          <w:rFonts w:eastAsiaTheme="minorHAnsi"/>
+        </w:rPr>
+        <w:t>feat :</w:t>
+      </w:r>
+      <w:proofErr w:type="gramEnd"/>
+      <w:r>
+        <w:rPr>
+          <w:rFonts w:eastAsiaTheme="minorHAnsi"/>
+        </w:rPr>
+        <w:t xml:space="preserve"> Add login widget)</w:t>
       </w:r>
     </w:p>
     <w:p>
       <w:pPr>
         <w:pStyle w:val="a3"/>
-        <w:ind w:leftChars="0" w:left="480"/>
-        <w:rPr>
-          <w:rFonts w:eastAsiaTheme="minorHAnsi"/>
-        </w:rPr>
-      </w:pPr>
-      <w:r>
-        <w:rPr>
-          <w:rFonts w:eastAsiaTheme="minorHAnsi"/>
-        </w:rPr>
-        <w:t>∙</w:t>
-      </w:r>
-      <w:r>
-        <w:rPr>
-          <w:rFonts w:eastAsiaTheme="minorHAnsi"/>
-        </w:rPr>
-        <w:t xml:space="preserve"> ‘</w:t>
-      </w:r>
-      <w:proofErr w:type="gramStart"/>
-      <w:r>
-        <w:rPr>
-          <w:rFonts w:eastAsiaTheme="minorHAnsi"/>
-        </w:rPr>
-        <w:t>type :</w:t>
-      </w:r>
-      <w:proofErr w:type="gramEnd"/>
-      <w:r>
-        <w:rPr>
-          <w:rFonts w:eastAsiaTheme="minorHAnsi"/>
-        </w:rPr>
-        <w:t xml:space="preserve"> contents’ </w:t>
-      </w:r>
-      <w:r>
-        <w:rPr>
-          <w:rFonts w:eastAsiaTheme="minorHAnsi" w:hint="eastAsia"/>
-        </w:rPr>
-        <w:t xml:space="preserve">형식으로 </w:t>
-      </w:r>
-      <w:r>
-        <w:rPr>
-          <w:rFonts w:eastAsiaTheme="minorHAnsi"/>
-        </w:rPr>
-        <w:t>Commit Message</w:t>
-      </w:r>
-      <w:r>
-        <w:rPr>
-          <w:rFonts w:eastAsiaTheme="minorHAnsi" w:hint="eastAsia"/>
-        </w:rPr>
-        <w:t>를 구성한다.</w:t>
-      </w:r>
-      <w:r>
-        <w:rPr>
-          <w:rFonts w:eastAsiaTheme="minorHAnsi"/>
-        </w:rPr>
-        <w:t xml:space="preserve"> (</w:t>
-      </w:r>
-      <w:r>
-        <w:rPr>
-          <w:rFonts w:eastAsiaTheme="minorHAnsi" w:hint="eastAsia"/>
-        </w:rPr>
-        <w:t>예:</w:t>
-      </w:r>
-      <w:r>
-        <w:rPr>
-          <w:rFonts w:eastAsiaTheme="minorHAnsi"/>
-        </w:rPr>
-        <w:t xml:space="preserve"> </w:t>
-      </w:r>
-      <w:proofErr w:type="gramStart"/>
-      <w:r>
-        <w:rPr>
-          <w:rFonts w:eastAsiaTheme="minorHAnsi"/>
-        </w:rPr>
-        <w:t>feat :</w:t>
-      </w:r>
-      <w:proofErr w:type="gramEnd"/>
-      <w:r>
-        <w:rPr>
-          <w:rFonts w:eastAsiaTheme="minorHAnsi"/>
-        </w:rPr>
-        <w:t xml:space="preserve"> Add login widget)</w:t>
-      </w:r>
-    </w:p>
-    <w:p>
-      <w:pPr>
-        <w:pStyle w:val="a3"/>
+        <w:spacing w:line="240" w:lineRule="auto"/>
         <w:ind w:leftChars="0" w:left="480"/>
         <w:rPr>
           <w:rFonts w:eastAsiaTheme="minorHAnsi"/>
@@ -14656,6 +14554,7 @@
           <w:ilvl w:val="0"/>
           <w:numId w:val="17"/>
         </w:numPr>
+        <w:spacing w:line="240" w:lineRule="auto"/>
         <w:ind w:leftChars="0"/>
         <w:rPr>
           <w:sz w:val="24"/>
@@ -14688,6 +14587,7 @@
           <w:ilvl w:val="0"/>
           <w:numId w:val="17"/>
         </w:numPr>
+        <w:spacing w:line="240" w:lineRule="auto"/>
         <w:ind w:leftChars="0"/>
         <w:rPr>
           <w:sz w:val="24"/>
@@ -14720,6 +14620,7 @@
           <w:ilvl w:val="0"/>
           <w:numId w:val="17"/>
         </w:numPr>
+        <w:spacing w:line="240" w:lineRule="auto"/>
         <w:ind w:leftChars="0"/>
         <w:rPr>
           <w:sz w:val="24"/>
@@ -14752,6 +14653,7 @@
           <w:ilvl w:val="0"/>
           <w:numId w:val="17"/>
         </w:numPr>
+        <w:spacing w:line="240" w:lineRule="auto"/>
         <w:ind w:leftChars="0"/>
         <w:rPr>
           <w:sz w:val="24"/>
@@ -14834,6 +14736,7 @@
           <w:ilvl w:val="0"/>
           <w:numId w:val="17"/>
         </w:numPr>
+        <w:spacing w:line="240" w:lineRule="auto"/>
         <w:ind w:leftChars="0"/>
         <w:rPr>
           <w:sz w:val="24"/>
@@ -14874,6 +14777,7 @@
           <w:ilvl w:val="0"/>
           <w:numId w:val="17"/>
         </w:numPr>
+        <w:spacing w:line="240" w:lineRule="auto"/>
         <w:ind w:leftChars="0"/>
         <w:rPr>
           <w:sz w:val="24"/>
@@ -14932,6 +14836,7 @@
           <w:ilvl w:val="0"/>
           <w:numId w:val="17"/>
         </w:numPr>
+        <w:spacing w:line="240" w:lineRule="auto"/>
         <w:ind w:leftChars="0"/>
         <w:rPr>
           <w:sz w:val="24"/>
@@ -14982,6 +14887,7 @@
           <w:ilvl w:val="0"/>
           <w:numId w:val="17"/>
         </w:numPr>
+        <w:spacing w:line="240" w:lineRule="auto"/>
         <w:ind w:leftChars="0"/>
         <w:rPr>
           <w:sz w:val="24"/>
@@ -15026,6 +14932,7 @@
           <w:ilvl w:val="0"/>
           <w:numId w:val="17"/>
         </w:numPr>
+        <w:spacing w:line="240" w:lineRule="auto"/>
         <w:ind w:leftChars="0"/>
         <w:rPr>
           <w:sz w:val="24"/>
@@ -15058,6 +14965,7 @@
           <w:ilvl w:val="0"/>
           <w:numId w:val="17"/>
         </w:numPr>
+        <w:spacing w:line="240" w:lineRule="auto"/>
         <w:ind w:leftChars="0"/>
         <w:rPr>
           <w:sz w:val="24"/>
@@ -15085,6 +14993,7 @@
     </w:p>
     <w:p>
       <w:pPr>
+        <w:spacing w:line="240" w:lineRule="auto"/>
         <w:rPr>
           <w:rFonts w:eastAsiaTheme="minorHAnsi"/>
         </w:rPr>
@@ -15153,6 +15062,7 @@
     </w:p>
     <w:p>
       <w:pPr>
+        <w:spacing w:line="240" w:lineRule="auto"/>
         <w:rPr>
           <w:rFonts w:eastAsiaTheme="minorHAnsi"/>
         </w:rPr>
@@ -15220,7 +15130,9 @@
     </w:p>
     <w:p>
       <w:pPr>
-        <w:rPr>
+        <w:spacing w:line="240" w:lineRule="auto"/>
+        <w:rPr>
+          <w:rFonts w:hint="eastAsia"/>
           <w:b/>
           <w:bCs/>
           <w:sz w:val="26"/>
@@ -15335,16 +15247,16 @@
           <w:szCs w:val="26"/>
         </w:rPr>
       </w:pPr>
-    </w:p>
-    <w:p>
-      <w:pPr>
+      <w:r>
         <w:rPr>
           <w:b/>
           <w:bCs/>
           <w:sz w:val="26"/>
           <w:szCs w:val="26"/>
         </w:rPr>
-      </w:pPr>
+        <w:lastRenderedPageBreak/>
+        <w:t>5.</w:t>
+      </w:r>
       <w:r>
         <w:rPr>
           <w:b/>
@@ -15352,7 +15264,7 @@
           <w:sz w:val="26"/>
           <w:szCs w:val="26"/>
         </w:rPr>
-        <w:t>5.</w:t>
+        <w:t>4</w:t>
       </w:r>
       <w:r>
         <w:rPr>
@@ -15361,99 +15273,89 @@
           <w:sz w:val="26"/>
           <w:szCs w:val="26"/>
         </w:rPr>
-        <w:t>4</w:t>
-      </w:r>
-      <w:r>
-        <w:rPr>
+        <w:t xml:space="preserve">. </w:t>
+      </w:r>
+      <w:r>
+        <w:rPr>
+          <w:rFonts w:hint="eastAsia"/>
           <w:b/>
           <w:bCs/>
           <w:sz w:val="26"/>
           <w:szCs w:val="26"/>
         </w:rPr>
-        <w:t xml:space="preserve">. </w:t>
-      </w:r>
-      <w:r>
-        <w:rPr>
-          <w:rFonts w:hint="eastAsia"/>
+        <w:t>테스트 방안</w:t>
+      </w:r>
+    </w:p>
+    <w:p>
+      <w:pPr>
+        <w:ind w:firstLineChars="100" w:firstLine="240"/>
+        <w:rPr>
+          <w:sz w:val="24"/>
+          <w:szCs w:val="24"/>
+        </w:rPr>
+      </w:pPr>
+      <w:r>
+        <w:rPr>
+          <w:rFonts w:hint="eastAsia"/>
+          <w:sz w:val="24"/>
+          <w:szCs w:val="24"/>
+        </w:rPr>
+        <w:t>테스트 기간 중에는 전체 시스템에 영향을 미치는 변경은 자제하고,</w:t>
+      </w:r>
+      <w:r>
+        <w:rPr>
+          <w:sz w:val="24"/>
+          <w:szCs w:val="24"/>
+        </w:rPr>
+        <w:t xml:space="preserve"> </w:t>
+      </w:r>
+      <w:r>
+        <w:rPr>
+          <w:rFonts w:hint="eastAsia"/>
+          <w:sz w:val="24"/>
+          <w:szCs w:val="24"/>
+        </w:rPr>
+        <w:t>결과의 정확성에 집중한다.</w:t>
+      </w:r>
+      <w:r>
+        <w:rPr>
+          <w:sz w:val="24"/>
+          <w:szCs w:val="24"/>
+        </w:rPr>
+        <w:t xml:space="preserve"> </w:t>
+      </w:r>
+      <w:r>
+        <w:rPr>
+          <w:rFonts w:hint="eastAsia"/>
+          <w:sz w:val="24"/>
+          <w:szCs w:val="24"/>
+        </w:rPr>
+        <w:t>테스트에서 오류가 발생한 경우에는 각 테스트별 계획에 따라 검증과 수정 후 테스트를 다시 진행한다.</w:t>
+      </w:r>
+      <w:r>
+        <w:rPr>
+          <w:sz w:val="24"/>
+          <w:szCs w:val="24"/>
+        </w:rPr>
+        <w:t xml:space="preserve"> </w:t>
+      </w:r>
+    </w:p>
+    <w:p>
+      <w:pPr>
+        <w:ind w:firstLineChars="100" w:firstLine="240"/>
+        <w:rPr>
           <w:b/>
           <w:bCs/>
           <w:sz w:val="26"/>
           <w:szCs w:val="26"/>
         </w:rPr>
-        <w:t>테스트 방안</w:t>
-      </w:r>
-    </w:p>
-    <w:p>
-      <w:pPr>
-        <w:ind w:firstLineChars="100" w:firstLine="240"/>
-        <w:rPr>
-          <w:sz w:val="24"/>
-          <w:szCs w:val="24"/>
-        </w:rPr>
-      </w:pPr>
-      <w:r>
-        <w:rPr>
-          <w:rFonts w:hint="eastAsia"/>
-          <w:sz w:val="24"/>
-          <w:szCs w:val="24"/>
-        </w:rPr>
-        <w:t>테스트 기간 중에는 전체 시스템에 영향을 미치는 변경은 자제하고,</w:t>
-      </w:r>
-      <w:r>
-        <w:rPr>
-          <w:sz w:val="24"/>
-          <w:szCs w:val="24"/>
-        </w:rPr>
-        <w:t xml:space="preserve"> </w:t>
-      </w:r>
-      <w:r>
-        <w:rPr>
-          <w:rFonts w:hint="eastAsia"/>
-          <w:sz w:val="24"/>
-          <w:szCs w:val="24"/>
-        </w:rPr>
-        <w:t>결과의 정확성에 집중한다.</w:t>
-      </w:r>
-      <w:r>
-        <w:rPr>
-          <w:sz w:val="24"/>
-          <w:szCs w:val="24"/>
-        </w:rPr>
-        <w:t xml:space="preserve"> </w:t>
-      </w:r>
-      <w:r>
-        <w:rPr>
-          <w:rFonts w:hint="eastAsia"/>
-          <w:sz w:val="24"/>
-          <w:szCs w:val="24"/>
-        </w:rPr>
-        <w:t>테스트에서 오류가 발생한 경우에는 각 테스트별 계획에 따라 검증과 수정 후 테스트를 다시 진행한다.</w:t>
-      </w:r>
-      <w:r>
-        <w:rPr>
-          <w:sz w:val="24"/>
-          <w:szCs w:val="24"/>
-        </w:rPr>
-        <w:t xml:space="preserve"> </w:t>
-      </w:r>
-    </w:p>
-    <w:p>
-      <w:pPr>
-        <w:ind w:firstLineChars="100" w:firstLine="240"/>
-        <w:rPr>
-          <w:b/>
-          <w:bCs/>
-          <w:sz w:val="26"/>
-          <w:szCs w:val="26"/>
-        </w:rPr>
-      </w:pPr>
-      <w:r>
-        <w:rPr>
-          <w:rFonts w:hint="eastAsia"/>
-          <w:sz w:val="24"/>
-          <w:szCs w:val="24"/>
-        </w:rPr>
-        <w:lastRenderedPageBreak/>
+      </w:pPr>
+      <w:r>
+        <w:rPr>
+          <w:rFonts w:hint="eastAsia"/>
+          <w:sz w:val="24"/>
+          <w:szCs w:val="24"/>
+        </w:rPr>
         <w:t>모든 테스트는 다음과 같은 목표를 가지고 진행한다.</w:t>
       </w:r>
     </w:p>
@@ -15695,7 +15597,7 @@
                     <pic:cNvPicPr/>
                   </pic:nvPicPr>
                   <pic:blipFill>
-                    <a:blip r:embed="rId12">
+                    <a:blip r:embed="rId16">
                       <a:extLst>
                         <a:ext uri="{28A0092B-C50C-407E-A947-70E740481C1C}">
                           <a14:useLocalDpi xmlns:a14="http://schemas.microsoft.com/office/drawing/2010/main" val="0"/>
@@ -15768,7 +15670,6 @@
     <w:p>
       <w:pPr>
         <w:rPr>
-          <w:rFonts w:hint="eastAsia"/>
           <w:sz w:val="24"/>
           <w:szCs w:val="24"/>
         </w:rPr>
@@ -15787,6 +15688,7 @@
           <w:sz w:val="24"/>
           <w:szCs w:val="24"/>
         </w:rPr>
+        <w:lastRenderedPageBreak/>
         <w:t>5</w:t>
       </w:r>
       <w:r>
@@ -15906,6 +15808,7 @@
     <w:p>
       <w:pPr>
         <w:rPr>
+          <w:rFonts w:hint="eastAsia"/>
           <w:sz w:val="24"/>
           <w:szCs w:val="24"/>
         </w:rPr>
@@ -16020,10 +15923,14 @@
         <w:gridCol w:w="3402"/>
       </w:tblGrid>
       <w:tr>
+        <w:trPr>
+          <w:trHeight w:val="570"/>
+        </w:trPr>
         <w:tc>
           <w:tcPr>
             <w:tcW w:w="6232" w:type="dxa"/>
             <w:shd w:val="clear" w:color="auto" w:fill="BFBFBF" w:themeFill="background1" w:themeFillShade="BF"/>
+            <w:vAlign w:val="center"/>
           </w:tcPr>
           <w:p>
             <w:pPr>
@@ -16053,6 +15960,7 @@
           <w:tcPr>
             <w:tcW w:w="3402" w:type="dxa"/>
             <w:shd w:val="clear" w:color="auto" w:fill="BFBFBF" w:themeFill="background1" w:themeFillShade="BF"/>
+            <w:vAlign w:val="center"/>
           </w:tcPr>
           <w:p>
             <w:pPr>
@@ -16086,7 +15994,7 @@
       </w:tr>
       <w:tr>
         <w:trPr>
-          <w:trHeight w:val="505"/>
+          <w:trHeight w:val="837"/>
         </w:trPr>
         <w:tc>
           <w:tcPr>
@@ -16104,7 +16012,6 @@
                 <w:rFonts w:asciiTheme="minorEastAsia" w:hAnsiTheme="minorEastAsia" w:hint="eastAsia"/>
                 <w:szCs w:val="20"/>
               </w:rPr>
-              <w:lastRenderedPageBreak/>
               <w:t xml:space="preserve">∙ </w:t>
             </w:r>
             <w:r>
@@ -16152,6 +16059,7 @@
         <w:tc>
           <w:tcPr>
             <w:tcW w:w="3402" w:type="dxa"/>
+            <w:vAlign w:val="center"/>
           </w:tcPr>
           <w:p>
             <w:pPr>
@@ -16213,111 +16121,13 @@
                 <w:szCs w:val="20"/>
               </w:rPr>
               <w:t>정확성</w:t>
-            </w:r>
-          </w:p>
-        </w:tc>
-      </w:tr>
-      <w:tr>
-        <w:tc>
-          <w:tcPr>
-            <w:tcW w:w="6232" w:type="dxa"/>
-            <w:vAlign w:val="center"/>
-          </w:tcPr>
-          <w:p>
-            <w:pPr>
-              <w:rPr>
-                <w:szCs w:val="20"/>
-              </w:rPr>
-            </w:pPr>
-            <w:r>
-              <w:rPr>
-                <w:rFonts w:asciiTheme="minorEastAsia" w:hAnsiTheme="minorEastAsia" w:hint="eastAsia"/>
-                <w:szCs w:val="20"/>
-              </w:rPr>
-              <w:t>∙ U</w:t>
-            </w:r>
-            <w:r>
-              <w:rPr>
-                <w:rFonts w:asciiTheme="minorEastAsia" w:hAnsiTheme="minorEastAsia"/>
-                <w:szCs w:val="20"/>
-              </w:rPr>
-              <w:t xml:space="preserve">I </w:t>
-            </w:r>
-            <w:r>
-              <w:rPr>
-                <w:rFonts w:asciiTheme="minorEastAsia" w:hAnsiTheme="minorEastAsia" w:hint="eastAsia"/>
-                <w:szCs w:val="20"/>
-              </w:rPr>
-              <w:t xml:space="preserve">기본 기능 테스트 </w:t>
-            </w:r>
-            <w:r>
-              <w:rPr>
-                <w:rFonts w:asciiTheme="minorEastAsia" w:hAnsiTheme="minorEastAsia"/>
-                <w:szCs w:val="20"/>
-              </w:rPr>
-              <w:t xml:space="preserve">– </w:t>
-            </w:r>
-            <w:r>
-              <w:rPr>
-                <w:rFonts w:asciiTheme="minorEastAsia" w:hAnsiTheme="minorEastAsia" w:hint="eastAsia"/>
-                <w:szCs w:val="20"/>
-              </w:rPr>
-              <w:t>위젯 동작</w:t>
-            </w:r>
-          </w:p>
-        </w:tc>
-        <w:tc>
-          <w:tcPr>
-            <w:tcW w:w="3402" w:type="dxa"/>
-          </w:tcPr>
-          <w:p>
-            <w:pPr>
-              <w:rPr>
-                <w:rFonts w:asciiTheme="minorEastAsia" w:hAnsiTheme="minorEastAsia"/>
-                <w:szCs w:val="20"/>
-              </w:rPr>
-            </w:pPr>
-            <w:r>
-              <w:rPr>
-                <w:rFonts w:asciiTheme="minorEastAsia" w:hAnsiTheme="minorEastAsia" w:hint="eastAsia"/>
-                <w:szCs w:val="20"/>
-              </w:rPr>
-              <w:t xml:space="preserve">∙ </w:t>
-            </w:r>
-            <w:r>
-              <w:rPr>
-                <w:rFonts w:asciiTheme="minorEastAsia" w:hAnsiTheme="minorEastAsia" w:hint="eastAsia"/>
-                <w:szCs w:val="20"/>
-              </w:rPr>
-              <w:t>에러 발생 여부</w:t>
-            </w:r>
-          </w:p>
-          <w:p>
-            <w:pPr>
-              <w:rPr>
-                <w:szCs w:val="20"/>
-              </w:rPr>
-            </w:pPr>
-            <w:r>
-              <w:rPr>
-                <w:rFonts w:asciiTheme="minorEastAsia" w:hAnsiTheme="minorEastAsia" w:hint="eastAsia"/>
-                <w:szCs w:val="20"/>
-              </w:rPr>
-              <w:t xml:space="preserve">∙ </w:t>
-            </w:r>
-            <w:r>
-              <w:rPr>
-                <w:rFonts w:asciiTheme="minorEastAsia" w:hAnsiTheme="minorEastAsia" w:hint="eastAsia"/>
-                <w:szCs w:val="20"/>
-              </w:rPr>
-              <w:t>작업명세서 이행여부</w:t>
             </w:r>
           </w:p>
         </w:tc>
       </w:tr>
       <w:tr>
         <w:trPr>
-          <w:trHeight w:val="61"/>
+          <w:trHeight w:val="848"/>
         </w:trPr>
         <w:tc>
           <w:tcPr>
@@ -16335,61 +16145,164 @@
                 <w:rFonts w:asciiTheme="minorEastAsia" w:hAnsiTheme="minorEastAsia" w:hint="eastAsia"/>
                 <w:szCs w:val="20"/>
               </w:rPr>
+              <w:t>∙ U</w:t>
+            </w:r>
+            <w:r>
+              <w:rPr>
+                <w:rFonts w:asciiTheme="minorEastAsia" w:hAnsiTheme="minorEastAsia"/>
+                <w:szCs w:val="20"/>
+              </w:rPr>
+              <w:t xml:space="preserve">I </w:t>
+            </w:r>
+            <w:r>
+              <w:rPr>
+                <w:rFonts w:asciiTheme="minorEastAsia" w:hAnsiTheme="minorEastAsia" w:hint="eastAsia"/>
+                <w:szCs w:val="20"/>
+              </w:rPr>
+              <w:t xml:space="preserve">기본 기능 테스트 </w:t>
+            </w:r>
+            <w:r>
+              <w:rPr>
+                <w:rFonts w:asciiTheme="minorEastAsia" w:hAnsiTheme="minorEastAsia"/>
+                <w:szCs w:val="20"/>
+              </w:rPr>
+              <w:t xml:space="preserve">– </w:t>
+            </w:r>
+            <w:r>
+              <w:rPr>
+                <w:rFonts w:asciiTheme="minorEastAsia" w:hAnsiTheme="minorEastAsia" w:hint="eastAsia"/>
+                <w:szCs w:val="20"/>
+              </w:rPr>
+              <w:t>위젯 동작</w:t>
+            </w:r>
+          </w:p>
+        </w:tc>
+        <w:tc>
+          <w:tcPr>
+            <w:tcW w:w="3402" w:type="dxa"/>
+            <w:vAlign w:val="center"/>
+          </w:tcPr>
+          <w:p>
+            <w:pPr>
+              <w:rPr>
+                <w:rFonts w:asciiTheme="minorEastAsia" w:hAnsiTheme="minorEastAsia"/>
+                <w:szCs w:val="20"/>
+              </w:rPr>
+            </w:pPr>
+            <w:r>
+              <w:rPr>
+                <w:rFonts w:asciiTheme="minorEastAsia" w:hAnsiTheme="minorEastAsia" w:hint="eastAsia"/>
+                <w:szCs w:val="20"/>
+              </w:rPr>
               <w:t xml:space="preserve">∙ </w:t>
             </w:r>
             <w:r>
               <w:rPr>
-                <w:rFonts w:asciiTheme="minorEastAsia" w:hAnsiTheme="minorEastAsia"/>
-                <w:szCs w:val="20"/>
-              </w:rPr>
-              <w:t xml:space="preserve">UI </w:t>
-            </w:r>
-            <w:r>
-              <w:rPr>
-                <w:rFonts w:asciiTheme="minorEastAsia" w:hAnsiTheme="minorEastAsia" w:hint="eastAsia"/>
-                <w:szCs w:val="20"/>
-              </w:rPr>
-              <w:t xml:space="preserve">기본 기능 테스트 </w:t>
-            </w:r>
-            <w:r>
-              <w:rPr>
-                <w:rFonts w:asciiTheme="minorEastAsia" w:hAnsiTheme="minorEastAsia"/>
-                <w:szCs w:val="20"/>
-              </w:rPr>
-              <w:t xml:space="preserve">– </w:t>
-            </w:r>
-            <w:r>
-              <w:rPr>
-                <w:rFonts w:asciiTheme="minorEastAsia" w:hAnsiTheme="minorEastAsia" w:hint="eastAsia"/>
-                <w:szCs w:val="20"/>
-              </w:rPr>
-              <w:t>종료</w:t>
-            </w:r>
-          </w:p>
-        </w:tc>
-        <w:tc>
-          <w:tcPr>
-            <w:tcW w:w="3402" w:type="dxa"/>
-          </w:tcPr>
-          <w:p>
-            <w:pPr>
-              <w:rPr>
-                <w:szCs w:val="20"/>
-              </w:rPr>
-            </w:pPr>
-            <w:r>
-              <w:rPr>
-                <w:rFonts w:asciiTheme="minorEastAsia" w:hAnsiTheme="minorEastAsia" w:hint="eastAsia"/>
-                <w:szCs w:val="20"/>
-              </w:rPr>
-              <w:t>∙ 에러 발생 여부</w:t>
+                <w:rFonts w:asciiTheme="minorEastAsia" w:hAnsiTheme="minorEastAsia" w:hint="eastAsia"/>
+                <w:szCs w:val="20"/>
+              </w:rPr>
+              <w:t>에러 발생 여부</w:t>
+            </w:r>
+          </w:p>
+          <w:p>
+            <w:pPr>
+              <w:rPr>
+                <w:szCs w:val="20"/>
+              </w:rPr>
+            </w:pPr>
+            <w:r>
+              <w:rPr>
+                <w:rFonts w:asciiTheme="minorEastAsia" w:hAnsiTheme="minorEastAsia" w:hint="eastAsia"/>
+                <w:szCs w:val="20"/>
+              </w:rPr>
+              <w:t xml:space="preserve">∙ </w:t>
+            </w:r>
+            <w:r>
+              <w:rPr>
+                <w:rFonts w:asciiTheme="minorEastAsia" w:hAnsiTheme="minorEastAsia" w:hint="eastAsia"/>
+                <w:szCs w:val="20"/>
+              </w:rPr>
+              <w:t>작업명세서 이행여부</w:t>
             </w:r>
           </w:p>
         </w:tc>
       </w:tr>
       <w:tr>
         <w:trPr>
-          <w:trHeight w:val="61"/>
+          <w:trHeight w:val="549"/>
+        </w:trPr>
+        <w:tc>
+          <w:tcPr>
+            <w:tcW w:w="6232" w:type="dxa"/>
+            <w:vAlign w:val="center"/>
+          </w:tcPr>
+          <w:p>
+            <w:pPr>
+              <w:rPr>
+                <w:szCs w:val="20"/>
+              </w:rPr>
+            </w:pPr>
+            <w:r>
+              <w:rPr>
+                <w:rFonts w:asciiTheme="minorEastAsia" w:hAnsiTheme="minorEastAsia" w:hint="eastAsia"/>
+                <w:szCs w:val="20"/>
+              </w:rPr>
+              <w:t xml:space="preserve">∙ </w:t>
+            </w:r>
+            <w:r>
+              <w:rPr>
+                <w:rFonts w:asciiTheme="minorEastAsia" w:hAnsiTheme="minorEastAsia"/>
+                <w:szCs w:val="20"/>
+              </w:rPr>
+              <w:t xml:space="preserve">UI </w:t>
+            </w:r>
+            <w:r>
+              <w:rPr>
+                <w:rFonts w:asciiTheme="minorEastAsia" w:hAnsiTheme="minorEastAsia" w:hint="eastAsia"/>
+                <w:szCs w:val="20"/>
+              </w:rPr>
+              <w:t xml:space="preserve">기본 기능 테스트 </w:t>
+            </w:r>
+            <w:r>
+              <w:rPr>
+                <w:rFonts w:asciiTheme="minorEastAsia" w:hAnsiTheme="minorEastAsia"/>
+                <w:szCs w:val="20"/>
+              </w:rPr>
+              <w:t xml:space="preserve">– </w:t>
+            </w:r>
+            <w:r>
+              <w:rPr>
+                <w:rFonts w:asciiTheme="minorEastAsia" w:hAnsiTheme="minorEastAsia" w:hint="eastAsia"/>
+                <w:szCs w:val="20"/>
+              </w:rPr>
+              <w:t>종료</w:t>
+            </w:r>
+          </w:p>
+        </w:tc>
+        <w:tc>
+          <w:tcPr>
+            <w:tcW w:w="3402" w:type="dxa"/>
+            <w:vAlign w:val="center"/>
+          </w:tcPr>
+          <w:p>
+            <w:pPr>
+              <w:rPr>
+                <w:szCs w:val="20"/>
+              </w:rPr>
+            </w:pPr>
+            <w:r>
+              <w:rPr>
+                <w:rFonts w:asciiTheme="minorEastAsia" w:hAnsiTheme="minorEastAsia" w:hint="eastAsia"/>
+                <w:szCs w:val="20"/>
+              </w:rPr>
+              <w:t>∙ 에러 발생 여부</w:t>
+            </w:r>
+          </w:p>
+        </w:tc>
+      </w:tr>
+      <w:tr>
+        <w:trPr>
+          <w:trHeight w:val="556"/>
         </w:trPr>
         <w:tc>
           <w:tcPr>
@@ -16441,6 +16354,7 @@
             <w:tcBorders>
               <w:bottom w:val="single" w:sz="4" w:space="0" w:color="auto"/>
             </w:tcBorders>
+            <w:vAlign w:val="center"/>
           </w:tcPr>
           <w:p>
             <w:pPr>
@@ -16468,7 +16382,7 @@
       </w:tr>
       <w:tr>
         <w:trPr>
-          <w:trHeight w:val="61"/>
+          <w:trHeight w:val="564"/>
         </w:trPr>
         <w:tc>
           <w:tcPr>
@@ -16534,6 +16448,7 @@
             <w:tcBorders>
               <w:bottom w:val="single" w:sz="4" w:space="0" w:color="auto"/>
             </w:tcBorders>
+            <w:vAlign w:val="center"/>
           </w:tcPr>
           <w:p>
             <w:pPr>
@@ -16562,6 +16477,23 @@
     <w:p>
       <w:pPr>
         <w:rPr>
+          <w:sz w:val="24"/>
+          <w:szCs w:val="24"/>
+        </w:rPr>
+      </w:pPr>
+    </w:p>
+    <w:p>
+      <w:pPr>
+        <w:rPr>
+          <w:sz w:val="24"/>
+          <w:szCs w:val="24"/>
+        </w:rPr>
+      </w:pPr>
+    </w:p>
+    <w:p>
+      <w:pPr>
+        <w:rPr>
+          <w:rFonts w:hint="eastAsia"/>
           <w:sz w:val="24"/>
           <w:szCs w:val="24"/>
         </w:rPr>
@@ -16754,10 +16686,14 @@
         <w:gridCol w:w="3402"/>
       </w:tblGrid>
       <w:tr>
+        <w:trPr>
+          <w:trHeight w:val="575"/>
+        </w:trPr>
         <w:tc>
           <w:tcPr>
             <w:tcW w:w="6232" w:type="dxa"/>
             <w:shd w:val="clear" w:color="auto" w:fill="BFBFBF" w:themeFill="background1" w:themeFillShade="BF"/>
+            <w:vAlign w:val="center"/>
           </w:tcPr>
           <w:p>
             <w:pPr>
@@ -16787,6 +16723,7 @@
           <w:tcPr>
             <w:tcW w:w="3402" w:type="dxa"/>
             <w:shd w:val="clear" w:color="auto" w:fill="BFBFBF" w:themeFill="background1" w:themeFillShade="BF"/>
+            <w:vAlign w:val="center"/>
           </w:tcPr>
           <w:p>
             <w:pPr>
@@ -17260,16 +17197,26 @@
     <w:p>
       <w:pPr>
         <w:rPr>
-          <w:sz w:val="24"/>
-          <w:szCs w:val="24"/>
-        </w:rPr>
-      </w:pPr>
-      <w:r>
-        <w:rPr>
-          <w:rFonts w:hint="eastAsia"/>
-          <w:sz w:val="24"/>
-          <w:szCs w:val="24"/>
-        </w:rPr>
+          <w:rFonts w:hint="eastAsia"/>
+          <w:sz w:val="24"/>
+          <w:szCs w:val="24"/>
+        </w:rPr>
+      </w:pPr>
+    </w:p>
+    <w:p>
+      <w:pPr>
+        <w:rPr>
+          <w:sz w:val="24"/>
+          <w:szCs w:val="24"/>
+        </w:rPr>
+      </w:pPr>
+      <w:r>
+        <w:rPr>
+          <w:rFonts w:hint="eastAsia"/>
+          <w:sz w:val="24"/>
+          <w:szCs w:val="24"/>
+        </w:rPr>
+        <w:lastRenderedPageBreak/>
         <w:t>5</w:t>
       </w:r>
       <w:r>
@@ -17345,11 +17292,15 @@
         <w:gridCol w:w="3402"/>
       </w:tblGrid>
       <w:tr>
+        <w:trPr>
+          <w:trHeight w:val="604"/>
+        </w:trPr>
         <w:tc>
           <w:tcPr>
             <w:tcW w:w="6232" w:type="dxa"/>
             <w:gridSpan w:val="2"/>
             <w:shd w:val="clear" w:color="auto" w:fill="BFBFBF" w:themeFill="background1" w:themeFillShade="BF"/>
+            <w:vAlign w:val="center"/>
           </w:tcPr>
           <w:p>
             <w:pPr>
@@ -17412,6 +17363,9 @@
         </w:tc>
       </w:tr>
       <w:tr>
+        <w:trPr>
+          <w:trHeight w:val="856"/>
+        </w:trPr>
         <w:tc>
           <w:tcPr>
             <w:tcW w:w="1980" w:type="dxa"/>
@@ -17497,6 +17451,9 @@
         </w:tc>
       </w:tr>
       <w:tr>
+        <w:trPr>
+          <w:trHeight w:val="1561"/>
+        </w:trPr>
         <w:tc>
           <w:tcPr>
             <w:tcW w:w="1980" w:type="dxa"/>
@@ -17677,7 +17634,7 @@
       </w:tr>
       <w:tr>
         <w:trPr>
-          <w:trHeight w:val="61"/>
+          <w:trHeight w:val="460"/>
         </w:trPr>
         <w:tc>
           <w:tcPr>
@@ -17823,7 +17780,6 @@
           <w:sz w:val="26"/>
           <w:szCs w:val="26"/>
         </w:rPr>
-        <w:lastRenderedPageBreak/>
         <w:t>5</w:t>
       </w:r>
       <w:r>
@@ -17877,10 +17833,14 @@
         <w:gridCol w:w="1269"/>
       </w:tblGrid>
       <w:tr>
+        <w:trPr>
+          <w:trHeight w:val="589"/>
+        </w:trPr>
         <w:tc>
           <w:tcPr>
             <w:tcW w:w="1555" w:type="dxa"/>
             <w:shd w:val="clear" w:color="auto" w:fill="BFBFBF" w:themeFill="background1" w:themeFillShade="BF"/>
+            <w:vAlign w:val="center"/>
           </w:tcPr>
           <w:p>
             <w:pPr>
@@ -17907,6 +17867,7 @@
           <w:tcPr>
             <w:tcW w:w="3259" w:type="dxa"/>
             <w:shd w:val="clear" w:color="auto" w:fill="BFBFBF" w:themeFill="background1" w:themeFillShade="BF"/>
+            <w:vAlign w:val="center"/>
           </w:tcPr>
           <w:p>
             <w:pPr>
@@ -17933,6 +17894,7 @@
           <w:tcPr>
             <w:tcW w:w="3545" w:type="dxa"/>
             <w:shd w:val="clear" w:color="auto" w:fill="BFBFBF" w:themeFill="background1" w:themeFillShade="BF"/>
+            <w:vAlign w:val="center"/>
           </w:tcPr>
           <w:p>
             <w:pPr>
@@ -17959,6 +17921,7 @@
           <w:tcPr>
             <w:tcW w:w="1269" w:type="dxa"/>
             <w:shd w:val="clear" w:color="auto" w:fill="BFBFBF" w:themeFill="background1" w:themeFillShade="BF"/>
+            <w:vAlign w:val="center"/>
           </w:tcPr>
           <w:p>
             <w:pPr>
@@ -17983,6 +17946,9 @@
         </w:tc>
       </w:tr>
       <w:tr>
+        <w:trPr>
+          <w:trHeight w:val="902"/>
+        </w:trPr>
         <w:tc>
           <w:tcPr>
             <w:tcW w:w="1555" w:type="dxa"/>
@@ -18087,6 +18053,9 @@
         </w:tc>
       </w:tr>
       <w:tr>
+        <w:trPr>
+          <w:trHeight w:val="1680"/>
+        </w:trPr>
         <w:tc>
           <w:tcPr>
             <w:tcW w:w="1555" w:type="dxa"/>
@@ -18241,6 +18210,9 @@
         </w:tc>
       </w:tr>
       <w:tr>
+        <w:trPr>
+          <w:trHeight w:val="570"/>
+        </w:trPr>
         <w:tc>
           <w:tcPr>
             <w:tcW w:w="1555" w:type="dxa"/>
@@ -18346,84 +18318,13 @@
     </w:p>
     <w:p>
       <w:pPr>
-        <w:tabs>
-          <w:tab w:val="left" w:pos="3880"/>
-        </w:tabs>
+        <w:rPr>
+          <w:rFonts w:hint="eastAsia"/>
+        </w:rPr>
       </w:pPr>
     </w:p>
-    <w:p>
-      <w:pPr>
-        <w:tabs>
-          <w:tab w:val="left" w:pos="3880"/>
-        </w:tabs>
-      </w:pPr>
-    </w:p>
-    <w:p>
-      <w:pPr>
-        <w:tabs>
-          <w:tab w:val="left" w:pos="3880"/>
-        </w:tabs>
-      </w:pPr>
-    </w:p>
-    <w:p>
-      <w:pPr>
-        <w:tabs>
-          <w:tab w:val="left" w:pos="3880"/>
-        </w:tabs>
-      </w:pPr>
-    </w:p>
-    <w:p>
-      <w:pPr>
-        <w:tabs>
-          <w:tab w:val="left" w:pos="3880"/>
-        </w:tabs>
-      </w:pPr>
-    </w:p>
-    <w:p>
-      <w:pPr>
-        <w:tabs>
-          <w:tab w:val="left" w:pos="3880"/>
-        </w:tabs>
-      </w:pPr>
-    </w:p>
-    <w:p>
-      <w:pPr>
-        <w:tabs>
-          <w:tab w:val="left" w:pos="3880"/>
-        </w:tabs>
-      </w:pPr>
-    </w:p>
-    <w:p>
-      <w:pPr>
-        <w:tabs>
-          <w:tab w:val="left" w:pos="3880"/>
-        </w:tabs>
-      </w:pPr>
-    </w:p>
-    <w:p>
-      <w:pPr>
-        <w:tabs>
-          <w:tab w:val="left" w:pos="3880"/>
-        </w:tabs>
-      </w:pPr>
-    </w:p>
-    <w:p>
-      <w:pPr>
-        <w:tabs>
-          <w:tab w:val="left" w:pos="3880"/>
-        </w:tabs>
-      </w:pPr>
-    </w:p>
-    <w:p>
-      <w:pPr>
-        <w:tabs>
-          <w:tab w:val="left" w:pos="3880"/>
-        </w:tabs>
-      </w:pPr>
-    </w:p>
-    <w:p/>
     <w:sectPr>
-      <w:footerReference w:type="default" r:id="rId13"/>
+      <w:footerReference w:type="default" r:id="rId17"/>
       <w:pgSz w:w="11906" w:h="16838"/>
       <w:pgMar w:top="851" w:right="1134" w:bottom="0" w:left="1134" w:header="0" w:footer="0" w:gutter="0"/>
       <w:pgNumType w:fmt="numberInDash" w:start="0"/>

</xml_diff>